<commit_message>
adding files and updating
</commit_message>
<xml_diff>
--- a/aem/AEM 6.4 DOCUMENT.docx
+++ b/aem/AEM 6.4 DOCUMENT.docx
@@ -7088,6 +7088,7 @@
           <w:shd w:val="clear" w:color="auto" w:fill="FFFFFF"/>
         </w:rPr>
       </w:pPr>
+      <w:bookmarkStart w:id="1" w:name="_GoBack"/>
       <w:proofErr w:type="spellStart"/>
       <w:proofErr w:type="gramStart"/>
       <w:r>
@@ -7135,6 +7136,7 @@
         <w:t>-public clean install</w:t>
       </w:r>
     </w:p>
+    <w:bookmarkEnd w:id="1"/>
     <w:p>
       <w:pPr>
         <w:rPr>
@@ -11793,6 +11795,26 @@
           <w:rFonts w:cstheme="minorHAnsi"/>
         </w:rPr>
       </w:pPr>
+    </w:p>
+    <w:p>
+      <w:pPr>
+        <w:pBdr>
+          <w:bottom w:val="single" w:sz="6" w:space="1" w:color="auto"/>
+        </w:pBdr>
+        <w:rPr>
+          <w:rFonts w:cstheme="minorHAnsi"/>
+        </w:rPr>
+      </w:pPr>
+    </w:p>
+    <w:p>
+      <w:pPr>
+        <w:pBdr>
+          <w:bottom w:val="single" w:sz="6" w:space="1" w:color="auto"/>
+        </w:pBdr>
+        <w:rPr>
+          <w:rFonts w:cstheme="minorHAnsi"/>
+        </w:rPr>
+      </w:pPr>
       <w:r>
         <w:rPr>
           <w:rFonts w:cstheme="minorHAnsi"/>
@@ -11810,23 +11832,8 @@
         <w:rPr>
           <w:rFonts w:cstheme="minorHAnsi"/>
         </w:rPr>
-        <w:lastRenderedPageBreak/>
         <w:t>A key part of aemfed is the ability to relay errors directly to the command line. To enable this behavior we need to update the configuration for Sling Log Tracer.</w:t>
       </w:r>
-    </w:p>
-    <w:p>
-      <w:pPr>
-        <w:rPr>
-          <w:rFonts w:cstheme="minorHAnsi"/>
-        </w:rPr>
-      </w:pPr>
-    </w:p>
-    <w:p>
-      <w:pPr>
-        <w:rPr>
-          <w:rFonts w:cstheme="minorHAnsi"/>
-        </w:rPr>
-      </w:pPr>
     </w:p>
     <w:p>
       <w:pPr>
@@ -11850,19 +11857,29 @@
           <w:rFonts w:cstheme="minorHAnsi"/>
         </w:rPr>
       </w:pPr>
-      <w:proofErr w:type="gramStart"/>
-      <w:r>
-        <w:rPr>
-          <w:rFonts w:cstheme="minorHAnsi"/>
-        </w:rPr>
-        <w:t>config</w:t>
-      </w:r>
-      <w:proofErr w:type="gramEnd"/>
-      <w:r>
-        <w:rPr>
-          <w:rFonts w:cstheme="minorHAnsi"/>
-        </w:rPr>
-        <w:t xml:space="preserve"> manager  is used for configuring all the default values</w:t>
+      <w:r>
+        <w:rPr>
+          <w:rFonts w:cstheme="minorHAnsi"/>
+        </w:rPr>
+        <w:t>Config</w:t>
+      </w:r>
+      <w:r>
+        <w:rPr>
+          <w:rFonts w:cstheme="minorHAnsi"/>
+        </w:rPr>
+        <w:t xml:space="preserve"> </w:t>
+      </w:r>
+      <w:r>
+        <w:rPr>
+          <w:rFonts w:cstheme="minorHAnsi"/>
+        </w:rPr>
+        <w:t>manager is</w:t>
+      </w:r>
+      <w:r>
+        <w:rPr>
+          <w:rFonts w:cstheme="minorHAnsi"/>
+        </w:rPr>
+        <w:t xml:space="preserve"> used for configuring all the default values</w:t>
       </w:r>
     </w:p>
     <w:p>
@@ -12093,20 +12110,6 @@
           <w:rFonts w:cstheme="minorHAnsi"/>
         </w:rPr>
       </w:pPr>
-    </w:p>
-    <w:p>
-      <w:pPr>
-        <w:rPr>
-          <w:rFonts w:cstheme="minorHAnsi"/>
-        </w:rPr>
-      </w:pPr>
-    </w:p>
-    <w:p>
-      <w:pPr>
-        <w:rPr>
-          <w:rFonts w:cstheme="minorHAnsi"/>
-        </w:rPr>
-      </w:pPr>
       <w:r>
         <w:rPr>
           <w:rFonts w:cstheme="minorHAnsi"/>
@@ -12152,13 +12155,6 @@
       <w:pPr>
         <w:rPr>
           <w:rFonts w:cstheme="minorHAnsi"/>
-        </w:rPr>
-      </w:pPr>
-    </w:p>
-    <w:p>
-      <w:pPr>
-        <w:rPr>
-          <w:rFonts w:cstheme="minorHAnsi"/>
           <w:b/>
           <w:u w:val="single"/>
         </w:rPr>
@@ -12208,6 +12204,7 @@
         <w:rPr>
           <w:rStyle w:val="HTMLCode"/>
           <w:rFonts w:asciiTheme="minorHAnsi" w:eastAsiaTheme="minorHAnsi" w:hAnsiTheme="minorHAnsi" w:cstheme="minorHAnsi"/>
+          <w:color w:val="FF0000"/>
           <w:sz w:val="22"/>
           <w:szCs w:val="22"/>
         </w:rPr>
@@ -12217,6 +12214,7 @@
         <w:rPr>
           <w:rStyle w:val="HTMLCode"/>
           <w:rFonts w:asciiTheme="minorHAnsi" w:eastAsiaTheme="minorHAnsi" w:hAnsiTheme="minorHAnsi" w:cstheme="minorHAnsi"/>
+          <w:color w:val="FF0000"/>
           <w:sz w:val="22"/>
           <w:szCs w:val="22"/>
         </w:rPr>
@@ -12227,6 +12225,7 @@
         <w:rPr>
           <w:rStyle w:val="HTMLCode"/>
           <w:rFonts w:asciiTheme="minorHAnsi" w:eastAsiaTheme="minorHAnsi" w:hAnsiTheme="minorHAnsi" w:cstheme="minorHAnsi"/>
+          <w:color w:val="FF0000"/>
           <w:sz w:val="22"/>
           <w:szCs w:val="22"/>
         </w:rPr>
@@ -12237,6 +12236,7 @@
         <w:rPr>
           <w:rStyle w:val="HTMLCode"/>
           <w:rFonts w:asciiTheme="minorHAnsi" w:eastAsiaTheme="minorHAnsi" w:hAnsiTheme="minorHAnsi" w:cstheme="minorHAnsi"/>
+          <w:color w:val="FF0000"/>
           <w:sz w:val="22"/>
           <w:szCs w:val="22"/>
         </w:rPr>
@@ -12247,6 +12247,7 @@
         <w:rPr>
           <w:rStyle w:val="HTMLCode"/>
           <w:rFonts w:asciiTheme="minorHAnsi" w:eastAsiaTheme="minorHAnsi" w:hAnsiTheme="minorHAnsi" w:cstheme="minorHAnsi"/>
+          <w:color w:val="FF0000"/>
           <w:sz w:val="22"/>
           <w:szCs w:val="22"/>
         </w:rPr>
@@ -12257,6 +12258,7 @@
         <w:rPr>
           <w:rStyle w:val="HTMLCode"/>
           <w:rFonts w:asciiTheme="minorHAnsi" w:eastAsiaTheme="minorHAnsi" w:hAnsiTheme="minorHAnsi" w:cstheme="minorHAnsi"/>
+          <w:color w:val="FF0000"/>
           <w:sz w:val="22"/>
           <w:szCs w:val="22"/>
         </w:rPr>
@@ -12267,6 +12269,7 @@
         <w:rPr>
           <w:rStyle w:val="HTMLCode"/>
           <w:rFonts w:asciiTheme="minorHAnsi" w:eastAsiaTheme="minorHAnsi" w:hAnsiTheme="minorHAnsi" w:cstheme="minorHAnsi"/>
+          <w:color w:val="FF0000"/>
           <w:sz w:val="22"/>
           <w:szCs w:val="22"/>
         </w:rPr>
@@ -12277,6 +12280,7 @@
         <w:rPr>
           <w:rStyle w:val="HTMLCode"/>
           <w:rFonts w:asciiTheme="minorHAnsi" w:eastAsiaTheme="minorHAnsi" w:hAnsiTheme="minorHAnsi" w:cstheme="minorHAnsi"/>
+          <w:color w:val="FF0000"/>
           <w:sz w:val="22"/>
           <w:szCs w:val="22"/>
         </w:rPr>
@@ -12287,6 +12291,7 @@
         <w:rPr>
           <w:rStyle w:val="HTMLCode"/>
           <w:rFonts w:asciiTheme="minorHAnsi" w:eastAsiaTheme="minorHAnsi" w:hAnsiTheme="minorHAnsi" w:cstheme="minorHAnsi"/>
+          <w:color w:val="FF0000"/>
           <w:sz w:val="22"/>
           <w:szCs w:val="22"/>
         </w:rPr>
@@ -12297,6 +12302,7 @@
         <w:rPr>
           <w:rStyle w:val="HTMLCode"/>
           <w:rFonts w:asciiTheme="minorHAnsi" w:eastAsiaTheme="minorHAnsi" w:hAnsiTheme="minorHAnsi" w:cstheme="minorHAnsi"/>
+          <w:color w:val="FF0000"/>
           <w:sz w:val="22"/>
           <w:szCs w:val="22"/>
         </w:rPr>
@@ -12307,6 +12313,7 @@
         <w:rPr>
           <w:rStyle w:val="HTMLCode"/>
           <w:rFonts w:asciiTheme="minorHAnsi" w:eastAsiaTheme="minorHAnsi" w:hAnsiTheme="minorHAnsi" w:cstheme="minorHAnsi"/>
+          <w:color w:val="FF0000"/>
           <w:sz w:val="22"/>
           <w:szCs w:val="22"/>
         </w:rPr>
@@ -12317,6 +12324,7 @@
         <w:rPr>
           <w:rStyle w:val="HTMLCode"/>
           <w:rFonts w:asciiTheme="minorHAnsi" w:eastAsiaTheme="minorHAnsi" w:hAnsiTheme="minorHAnsi" w:cstheme="minorHAnsi"/>
+          <w:color w:val="FF0000"/>
           <w:sz w:val="22"/>
           <w:szCs w:val="22"/>
         </w:rPr>
@@ -12327,6 +12335,7 @@
         <w:rPr>
           <w:rStyle w:val="HTMLCode"/>
           <w:rFonts w:asciiTheme="minorHAnsi" w:eastAsiaTheme="minorHAnsi" w:hAnsiTheme="minorHAnsi" w:cstheme="minorHAnsi"/>
+          <w:color w:val="FF0000"/>
           <w:sz w:val="22"/>
           <w:szCs w:val="22"/>
         </w:rPr>
@@ -12372,135 +12381,135 @@
           <w:rFonts w:eastAsia="Times New Roman" w:cstheme="minorHAnsi"/>
           <w:color w:val="333333"/>
         </w:rPr>
+        <w:t>---------------------------------------</w:t>
+      </w:r>
+    </w:p>
+    <w:p>
+      <w:pPr>
+        <w:spacing w:after="0" w:line="240" w:lineRule="auto"/>
+        <w:rPr>
+          <w:rFonts w:eastAsia="Times New Roman" w:cstheme="minorHAnsi"/>
+          <w:color w:val="333333"/>
+        </w:rPr>
+      </w:pPr>
+      <w:r>
+        <w:rPr>
+          <w:rFonts w:eastAsia="Times New Roman" w:cstheme="minorHAnsi"/>
+          <w:color w:val="333333"/>
+        </w:rPr>
+        <w:t>[</w:t>
+      </w:r>
+      <w:proofErr w:type="spellStart"/>
+      <w:r>
+        <w:rPr>
+          <w:rFonts w:eastAsia="Times New Roman" w:cstheme="minorHAnsi"/>
+          <w:color w:val="333333"/>
+        </w:rPr>
+        <w:t>Browsersync</w:t>
+      </w:r>
+      <w:proofErr w:type="spellEnd"/>
+      <w:r>
+        <w:rPr>
+          <w:rFonts w:eastAsia="Times New Roman" w:cstheme="minorHAnsi"/>
+          <w:color w:val="333333"/>
+        </w:rPr>
+        <w:t xml:space="preserve">] </w:t>
+      </w:r>
+      <w:proofErr w:type="spellStart"/>
+      <w:r>
+        <w:rPr>
+          <w:rFonts w:eastAsia="Times New Roman" w:cstheme="minorHAnsi"/>
+          <w:color w:val="333333"/>
+        </w:rPr>
+        <w:t>Proxying</w:t>
+      </w:r>
+      <w:proofErr w:type="spellEnd"/>
+      <w:r>
+        <w:rPr>
+          <w:rFonts w:eastAsia="Times New Roman" w:cstheme="minorHAnsi"/>
+          <w:color w:val="333333"/>
+        </w:rPr>
+        <w:t>: http://localhost:4502</w:t>
+      </w:r>
+    </w:p>
+    <w:p>
+      <w:pPr>
+        <w:spacing w:after="0" w:line="240" w:lineRule="auto"/>
+        <w:rPr>
+          <w:rFonts w:eastAsia="Times New Roman" w:cstheme="minorHAnsi"/>
+          <w:color w:val="333333"/>
+        </w:rPr>
+      </w:pPr>
+      <w:r>
+        <w:rPr>
+          <w:rFonts w:eastAsia="Times New Roman" w:cstheme="minorHAnsi"/>
+          <w:color w:val="333333"/>
+        </w:rPr>
+        <w:t>[</w:t>
+      </w:r>
+      <w:proofErr w:type="spellStart"/>
+      <w:r>
+        <w:rPr>
+          <w:rFonts w:eastAsia="Times New Roman" w:cstheme="minorHAnsi"/>
+          <w:color w:val="333333"/>
+        </w:rPr>
+        <w:t>Browsersync</w:t>
+      </w:r>
+      <w:proofErr w:type="spellEnd"/>
+      <w:r>
+        <w:rPr>
+          <w:rFonts w:eastAsia="Times New Roman" w:cstheme="minorHAnsi"/>
+          <w:color w:val="333333"/>
+        </w:rPr>
+        <w:t>] Access URLs:</w:t>
+      </w:r>
+    </w:p>
+    <w:p>
+      <w:pPr>
+        <w:spacing w:after="0" w:line="240" w:lineRule="auto"/>
+        <w:rPr>
+          <w:rFonts w:eastAsia="Times New Roman" w:cstheme="minorHAnsi"/>
+          <w:color w:val="333333"/>
+        </w:rPr>
+      </w:pPr>
+      <w:r>
+        <w:rPr>
+          <w:rFonts w:eastAsia="Times New Roman" w:cstheme="minorHAnsi"/>
+          <w:color w:val="333333"/>
+        </w:rPr>
+        <w:t> --------------------------------------</w:t>
+      </w:r>
+    </w:p>
+    <w:p>
+      <w:pPr>
+        <w:spacing w:after="0" w:line="240" w:lineRule="auto"/>
+        <w:rPr>
+          <w:rFonts w:eastAsia="Times New Roman" w:cstheme="minorHAnsi"/>
+          <w:color w:val="333333"/>
+        </w:rPr>
+      </w:pPr>
+      <w:r>
+        <w:rPr>
+          <w:rFonts w:eastAsia="Times New Roman" w:cstheme="minorHAnsi"/>
+          <w:color w:val="333333"/>
+        </w:rPr>
+        <w:t>       Local: http://localhost:3000</w:t>
+      </w:r>
+    </w:p>
+    <w:p>
+      <w:pPr>
+        <w:spacing w:after="0" w:line="240" w:lineRule="auto"/>
+        <w:rPr>
+          <w:rFonts w:eastAsia="Times New Roman" w:cstheme="minorHAnsi"/>
+          <w:color w:val="333333"/>
+        </w:rPr>
+      </w:pPr>
+      <w:r>
+        <w:rPr>
+          <w:rFonts w:eastAsia="Times New Roman" w:cstheme="minorHAnsi"/>
+          <w:color w:val="333333"/>
+        </w:rPr>
         <w:lastRenderedPageBreak/>
-        <w:t>---------------------------------------</w:t>
-      </w:r>
-    </w:p>
-    <w:p>
-      <w:pPr>
-        <w:spacing w:after="0" w:line="240" w:lineRule="auto"/>
-        <w:rPr>
-          <w:rFonts w:eastAsia="Times New Roman" w:cstheme="minorHAnsi"/>
-          <w:color w:val="333333"/>
-        </w:rPr>
-      </w:pPr>
-      <w:r>
-        <w:rPr>
-          <w:rFonts w:eastAsia="Times New Roman" w:cstheme="minorHAnsi"/>
-          <w:color w:val="333333"/>
-        </w:rPr>
-        <w:t>[</w:t>
-      </w:r>
-      <w:proofErr w:type="spellStart"/>
-      <w:r>
-        <w:rPr>
-          <w:rFonts w:eastAsia="Times New Roman" w:cstheme="minorHAnsi"/>
-          <w:color w:val="333333"/>
-        </w:rPr>
-        <w:t>Browsersync</w:t>
-      </w:r>
-      <w:proofErr w:type="spellEnd"/>
-      <w:r>
-        <w:rPr>
-          <w:rFonts w:eastAsia="Times New Roman" w:cstheme="minorHAnsi"/>
-          <w:color w:val="333333"/>
-        </w:rPr>
-        <w:t xml:space="preserve">] </w:t>
-      </w:r>
-      <w:proofErr w:type="spellStart"/>
-      <w:r>
-        <w:rPr>
-          <w:rFonts w:eastAsia="Times New Roman" w:cstheme="minorHAnsi"/>
-          <w:color w:val="333333"/>
-        </w:rPr>
-        <w:t>Proxying</w:t>
-      </w:r>
-      <w:proofErr w:type="spellEnd"/>
-      <w:r>
-        <w:rPr>
-          <w:rFonts w:eastAsia="Times New Roman" w:cstheme="minorHAnsi"/>
-          <w:color w:val="333333"/>
-        </w:rPr>
-        <w:t>: http://localhost:4502</w:t>
-      </w:r>
-    </w:p>
-    <w:p>
-      <w:pPr>
-        <w:spacing w:after="0" w:line="240" w:lineRule="auto"/>
-        <w:rPr>
-          <w:rFonts w:eastAsia="Times New Roman" w:cstheme="minorHAnsi"/>
-          <w:color w:val="333333"/>
-        </w:rPr>
-      </w:pPr>
-      <w:r>
-        <w:rPr>
-          <w:rFonts w:eastAsia="Times New Roman" w:cstheme="minorHAnsi"/>
-          <w:color w:val="333333"/>
-        </w:rPr>
-        <w:t>[</w:t>
-      </w:r>
-      <w:proofErr w:type="spellStart"/>
-      <w:r>
-        <w:rPr>
-          <w:rFonts w:eastAsia="Times New Roman" w:cstheme="minorHAnsi"/>
-          <w:color w:val="333333"/>
-        </w:rPr>
-        <w:t>Browsersync</w:t>
-      </w:r>
-      <w:proofErr w:type="spellEnd"/>
-      <w:r>
-        <w:rPr>
-          <w:rFonts w:eastAsia="Times New Roman" w:cstheme="minorHAnsi"/>
-          <w:color w:val="333333"/>
-        </w:rPr>
-        <w:t>] Access URLs:</w:t>
-      </w:r>
-    </w:p>
-    <w:p>
-      <w:pPr>
-        <w:spacing w:after="0" w:line="240" w:lineRule="auto"/>
-        <w:rPr>
-          <w:rFonts w:eastAsia="Times New Roman" w:cstheme="minorHAnsi"/>
-          <w:color w:val="333333"/>
-        </w:rPr>
-      </w:pPr>
-      <w:r>
-        <w:rPr>
-          <w:rFonts w:eastAsia="Times New Roman" w:cstheme="minorHAnsi"/>
-          <w:color w:val="333333"/>
-        </w:rPr>
-        <w:t> --------------------------------------</w:t>
-      </w:r>
-    </w:p>
-    <w:p>
-      <w:pPr>
-        <w:spacing w:after="0" w:line="240" w:lineRule="auto"/>
-        <w:rPr>
-          <w:rFonts w:eastAsia="Times New Roman" w:cstheme="minorHAnsi"/>
-          <w:color w:val="333333"/>
-        </w:rPr>
-      </w:pPr>
-      <w:r>
-        <w:rPr>
-          <w:rFonts w:eastAsia="Times New Roman" w:cstheme="minorHAnsi"/>
-          <w:color w:val="333333"/>
-        </w:rPr>
-        <w:t>       Local: http://localhost:3000</w:t>
-      </w:r>
-    </w:p>
-    <w:p>
-      <w:pPr>
-        <w:spacing w:after="0" w:line="240" w:lineRule="auto"/>
-        <w:rPr>
-          <w:rFonts w:eastAsia="Times New Roman" w:cstheme="minorHAnsi"/>
-          <w:color w:val="333333"/>
-        </w:rPr>
-      </w:pPr>
-      <w:r>
-        <w:rPr>
-          <w:rFonts w:eastAsia="Times New Roman" w:cstheme="minorHAnsi"/>
-          <w:color w:val="333333"/>
-        </w:rPr>
         <w:t>    External: http://192.168.1.152:3000</w:t>
       </w:r>
     </w:p>
@@ -13124,7 +13133,6 @@
           <w:rFonts w:eastAsia="Times New Roman" w:cstheme="minorHAnsi"/>
           <w:color w:val="333333"/>
         </w:rPr>
-        <w:lastRenderedPageBreak/>
         <w:t>Rich Text authoring</w:t>
       </w:r>
     </w:p>
@@ -14180,6 +14188,342 @@
           <w:u w:val="single"/>
         </w:rPr>
         <w:lastRenderedPageBreak/>
+        <w:t>Content Fragment Component</w:t>
+      </w:r>
+    </w:p>
+    <w:p>
+      <w:pPr>
+        <w:rPr>
+          <w:rFonts w:cstheme="minorHAnsi"/>
+          <w:color w:val="333333"/>
+          <w:shd w:val="clear" w:color="auto" w:fill="FFFFFF"/>
+        </w:rPr>
+      </w:pPr>
+      <w:r>
+        <w:rPr>
+          <w:rFonts w:cstheme="minorHAnsi"/>
+          <w:color w:val="333333"/>
+          <w:shd w:val="clear" w:color="auto" w:fill="FFFFFF"/>
+        </w:rPr>
+        <w:t>You will notice that each paragraph of the Content Fragment has a drop-zone to embed additional components within the Content Fragment. You will also notice that the content of the Content Fragment is read-only. This is by design so that the Content Fragment can only be updating by editing the original fragment.</w:t>
+      </w:r>
+    </w:p>
+    <w:p>
+      <w:pPr>
+        <w:rPr>
+          <w:rFonts w:cstheme="minorHAnsi"/>
+          <w:color w:val="333333"/>
+          <w:shd w:val="clear" w:color="auto" w:fill="FFFFFF"/>
+        </w:rPr>
+      </w:pPr>
+      <w:r>
+        <w:rPr>
+          <w:rFonts w:cstheme="minorHAnsi"/>
+          <w:color w:val="333333"/>
+          <w:shd w:val="clear" w:color="auto" w:fill="FFFFFF"/>
+        </w:rPr>
+        <w:t>Stored as asset</w:t>
+      </w:r>
+      <w:r>
+        <w:rPr>
+          <w:rFonts w:cstheme="minorHAnsi"/>
+          <w:color w:val="333333"/>
+          <w:shd w:val="clear" w:color="auto" w:fill="FFFFFF"/>
+        </w:rPr>
+        <w:t>.</w:t>
+      </w:r>
+    </w:p>
+    <w:p>
+      <w:pPr>
+        <w:rPr>
+          <w:rFonts w:cstheme="minorHAnsi"/>
+          <w:color w:val="333333"/>
+          <w:shd w:val="clear" w:color="auto" w:fill="FFFFFF"/>
+        </w:rPr>
+      </w:pPr>
+      <w:r>
+        <w:rPr>
+          <w:rFonts w:cstheme="minorHAnsi"/>
+          <w:color w:val="333333"/>
+          <w:shd w:val="clear" w:color="auto" w:fill="FFFFFF"/>
+        </w:rPr>
+        <w:t xml:space="preserve">Content asset can contain text elements </w:t>
+      </w:r>
+      <w:r>
+        <w:rPr>
+          <w:rFonts w:cstheme="minorHAnsi"/>
+          <w:color w:val="333333"/>
+          <w:shd w:val="clear" w:color="auto" w:fill="FFFFFF"/>
+        </w:rPr>
+        <w:t>and might</w:t>
+      </w:r>
+      <w:r>
+        <w:rPr>
+          <w:rFonts w:cstheme="minorHAnsi"/>
+          <w:color w:val="333333"/>
+          <w:shd w:val="clear" w:color="auto" w:fill="FFFFFF"/>
+        </w:rPr>
+        <w:t xml:space="preserve"> include references to other assets.</w:t>
+      </w:r>
+    </w:p>
+    <w:p>
+      <w:pPr>
+        <w:rPr>
+          <w:rFonts w:cstheme="minorHAnsi"/>
+          <w:color w:val="333333"/>
+          <w:shd w:val="clear" w:color="auto" w:fill="FFFFFF"/>
+        </w:rPr>
+      </w:pPr>
+      <w:r>
+        <w:rPr>
+          <w:rFonts w:cstheme="minorHAnsi"/>
+          <w:color w:val="333333"/>
+          <w:shd w:val="clear" w:color="auto" w:fill="FFFFFF"/>
+        </w:rPr>
+        <w:t>Content authors can create content fragment before it is being authored in a page.</w:t>
+      </w:r>
+    </w:p>
+    <w:p>
+      <w:pPr>
+        <w:rPr>
+          <w:rFonts w:cstheme="minorHAnsi"/>
+          <w:color w:val="333333"/>
+          <w:shd w:val="clear" w:color="auto" w:fill="FFFFFF"/>
+        </w:rPr>
+      </w:pPr>
+      <w:r>
+        <w:rPr>
+          <w:rFonts w:cstheme="minorHAnsi"/>
+          <w:color w:val="333333"/>
+          <w:shd w:val="clear" w:color="auto" w:fill="FFFFFF"/>
+        </w:rPr>
+        <w:t xml:space="preserve">We can create multiple variations of content fragment and </w:t>
+      </w:r>
+      <w:r>
+        <w:rPr>
+          <w:rFonts w:cstheme="minorHAnsi"/>
+          <w:color w:val="333333"/>
+          <w:shd w:val="clear" w:color="auto" w:fill="FFFFFF"/>
+        </w:rPr>
+        <w:t xml:space="preserve">we can change them </w:t>
+      </w:r>
+    </w:p>
+    <w:p>
+      <w:pPr>
+        <w:rPr>
+          <w:rFonts w:cstheme="minorHAnsi"/>
+          <w:color w:val="333333"/>
+          <w:shd w:val="clear" w:color="auto" w:fill="FFFFFF"/>
+        </w:rPr>
+      </w:pPr>
+      <w:r>
+        <w:rPr>
+          <w:rFonts w:cstheme="minorHAnsi"/>
+          <w:color w:val="333333"/>
+          <w:shd w:val="clear" w:color="auto" w:fill="FFFFFF"/>
+        </w:rPr>
+        <w:t>We can have hierarchy of content fragment. We can put content fragment within content fragment.</w:t>
+      </w:r>
+    </w:p>
+    <w:p>
+      <w:pPr>
+        <w:rPr>
+          <w:rFonts w:cstheme="minorHAnsi"/>
+          <w:color w:val="333333"/>
+          <w:shd w:val="clear" w:color="auto" w:fill="FFFFFF"/>
+        </w:rPr>
+      </w:pPr>
+      <w:r>
+        <w:rPr>
+          <w:noProof/>
+        </w:rPr>
+        <w:drawing>
+          <wp:inline distT="0" distB="0" distL="0" distR="0" wp14:anchorId="3879CF48" wp14:editId="0AB7813D">
+            <wp:extent cx="5943600" cy="1915795"/>
+            <wp:effectExtent l="0" t="0" r="0" b="8255"/>
+            <wp:docPr id="42" name="Picture 42"/>
+            <wp:cNvGraphicFramePr>
+              <a:graphicFrameLocks xmlns:a="http://schemas.openxmlformats.org/drawingml/2006/main" noChangeAspect="1"/>
+            </wp:cNvGraphicFramePr>
+            <a:graphic xmlns:a="http://schemas.openxmlformats.org/drawingml/2006/main">
+              <a:graphicData uri="http://schemas.openxmlformats.org/drawingml/2006/picture">
+                <pic:pic xmlns:pic="http://schemas.openxmlformats.org/drawingml/2006/picture">
+                  <pic:nvPicPr>
+                    <pic:cNvPr id="1" name=""/>
+                    <pic:cNvPicPr/>
+                  </pic:nvPicPr>
+                  <pic:blipFill>
+                    <a:blip r:embed="rId74"/>
+                    <a:stretch>
+                      <a:fillRect/>
+                    </a:stretch>
+                  </pic:blipFill>
+                  <pic:spPr>
+                    <a:xfrm>
+                      <a:off x="0" y="0"/>
+                      <a:ext cx="5943600" cy="1915795"/>
+                    </a:xfrm>
+                    <a:prstGeom prst="rect">
+                      <a:avLst/>
+                    </a:prstGeom>
+                  </pic:spPr>
+                </pic:pic>
+              </a:graphicData>
+            </a:graphic>
+          </wp:inline>
+        </w:drawing>
+      </w:r>
+    </w:p>
+    <w:p>
+      <w:pPr>
+        <w:rPr>
+          <w:rFonts w:cstheme="minorHAnsi"/>
+          <w:color w:val="333333"/>
+          <w:shd w:val="clear" w:color="auto" w:fill="FFFFFF"/>
+        </w:rPr>
+      </w:pPr>
+      <w:r>
+        <w:rPr>
+          <w:rFonts w:cstheme="minorHAnsi"/>
+          <w:color w:val="333333"/>
+          <w:shd w:val="clear" w:color="auto" w:fill="FFFFFF"/>
+        </w:rPr>
+        <w:br w:type="page"/>
+      </w:r>
+      <w:r>
+        <w:rPr>
+          <w:noProof/>
+        </w:rPr>
+        <w:lastRenderedPageBreak/>
+        <w:drawing>
+          <wp:inline distT="0" distB="0" distL="0" distR="0" wp14:anchorId="5CD059B2" wp14:editId="7240CF77">
+            <wp:extent cx="5791200" cy="2656775"/>
+            <wp:effectExtent l="0" t="0" r="0" b="0"/>
+            <wp:docPr id="48" name="Picture 48"/>
+            <wp:cNvGraphicFramePr>
+              <a:graphicFrameLocks xmlns:a="http://schemas.openxmlformats.org/drawingml/2006/main" noChangeAspect="1"/>
+            </wp:cNvGraphicFramePr>
+            <a:graphic xmlns:a="http://schemas.openxmlformats.org/drawingml/2006/main">
+              <a:graphicData uri="http://schemas.openxmlformats.org/drawingml/2006/picture">
+                <pic:pic xmlns:pic="http://schemas.openxmlformats.org/drawingml/2006/picture">
+                  <pic:nvPicPr>
+                    <pic:cNvPr id="1" name=""/>
+                    <pic:cNvPicPr/>
+                  </pic:nvPicPr>
+                  <pic:blipFill>
+                    <a:blip r:embed="rId75"/>
+                    <a:stretch>
+                      <a:fillRect/>
+                    </a:stretch>
+                  </pic:blipFill>
+                  <pic:spPr>
+                    <a:xfrm>
+                      <a:off x="0" y="0"/>
+                      <a:ext cx="5809700" cy="2665262"/>
+                    </a:xfrm>
+                    <a:prstGeom prst="rect">
+                      <a:avLst/>
+                    </a:prstGeom>
+                  </pic:spPr>
+                </pic:pic>
+              </a:graphicData>
+            </a:graphic>
+          </wp:inline>
+        </w:drawing>
+      </w:r>
+    </w:p>
+    <w:p>
+      <w:pPr>
+        <w:rPr>
+          <w:rStyle w:val="HTMLCode"/>
+          <w:rFonts w:asciiTheme="minorHAnsi" w:eastAsiaTheme="minorHAnsi" w:hAnsiTheme="minorHAnsi" w:cstheme="minorHAnsi"/>
+          <w:b/>
+          <w:sz w:val="22"/>
+          <w:szCs w:val="22"/>
+          <w:u w:val="single"/>
+        </w:rPr>
+      </w:pPr>
+    </w:p>
+    <w:p>
+      <w:pPr>
+        <w:rPr>
+          <w:rStyle w:val="HTMLCode"/>
+          <w:rFonts w:asciiTheme="minorHAnsi" w:eastAsiaTheme="minorHAnsi" w:hAnsiTheme="minorHAnsi" w:cstheme="minorHAnsi"/>
+          <w:sz w:val="22"/>
+          <w:szCs w:val="22"/>
+        </w:rPr>
+      </w:pPr>
+    </w:p>
+    <w:p>
+      <w:pPr>
+        <w:rPr>
+          <w:rStyle w:val="HTMLCode"/>
+          <w:rFonts w:asciiTheme="minorHAnsi" w:eastAsiaTheme="minorHAnsi" w:hAnsiTheme="minorHAnsi" w:cstheme="minorHAnsi"/>
+          <w:sz w:val="22"/>
+          <w:szCs w:val="22"/>
+        </w:rPr>
+      </w:pPr>
+    </w:p>
+    <w:p>
+      <w:pPr>
+        <w:rPr>
+          <w:rStyle w:val="HTMLCode"/>
+          <w:rFonts w:asciiTheme="minorHAnsi" w:eastAsiaTheme="minorHAnsi" w:hAnsiTheme="minorHAnsi" w:cstheme="minorHAnsi"/>
+          <w:sz w:val="22"/>
+          <w:szCs w:val="22"/>
+        </w:rPr>
+      </w:pPr>
+    </w:p>
+    <w:p>
+      <w:pPr>
+        <w:rPr>
+          <w:rStyle w:val="HTMLCode"/>
+          <w:rFonts w:asciiTheme="minorHAnsi" w:eastAsiaTheme="minorHAnsi" w:hAnsiTheme="minorHAnsi" w:cstheme="minorHAnsi"/>
+          <w:sz w:val="22"/>
+          <w:szCs w:val="22"/>
+        </w:rPr>
+      </w:pPr>
+    </w:p>
+    <w:p>
+      <w:pPr>
+        <w:rPr>
+          <w:rStyle w:val="HTMLCode"/>
+          <w:rFonts w:asciiTheme="minorHAnsi" w:eastAsiaTheme="minorHAnsi" w:hAnsiTheme="minorHAnsi" w:cstheme="minorHAnsi"/>
+          <w:sz w:val="22"/>
+          <w:szCs w:val="22"/>
+        </w:rPr>
+      </w:pPr>
+    </w:p>
+    <w:p>
+      <w:pPr>
+        <w:rPr>
+          <w:rStyle w:val="HTMLCode"/>
+          <w:rFonts w:asciiTheme="minorHAnsi" w:eastAsiaTheme="minorHAnsi" w:hAnsiTheme="minorHAnsi" w:cstheme="minorHAnsi"/>
+          <w:sz w:val="22"/>
+          <w:szCs w:val="22"/>
+        </w:rPr>
+      </w:pPr>
+    </w:p>
+    <w:p>
+      <w:pPr>
+        <w:rPr>
+          <w:rStyle w:val="HTMLCode"/>
+          <w:rFonts w:asciiTheme="minorHAnsi" w:eastAsiaTheme="minorHAnsi" w:hAnsiTheme="minorHAnsi" w:cstheme="minorHAnsi"/>
+          <w:b/>
+          <w:sz w:val="22"/>
+          <w:szCs w:val="22"/>
+          <w:u w:val="single"/>
+        </w:rPr>
+      </w:pPr>
+      <w:r>
+        <w:rPr>
+          <w:rStyle w:val="HTMLCode"/>
+          <w:rFonts w:asciiTheme="minorHAnsi" w:eastAsiaTheme="minorHAnsi" w:hAnsiTheme="minorHAnsi" w:cstheme="minorHAnsi"/>
+          <w:b/>
+          <w:sz w:val="22"/>
+          <w:szCs w:val="22"/>
+          <w:u w:val="single"/>
+        </w:rPr>
         <w:t>To see version of aem</w:t>
       </w:r>
     </w:p>
@@ -14192,7 +14536,7 @@
           <w:szCs w:val="22"/>
         </w:rPr>
       </w:pPr>
-      <w:hyperlink r:id="rId74" w:history="1">
+      <w:hyperlink r:id="rId76" w:history="1">
         <w:r>
           <w:rPr>
             <w:rStyle w:val="Hyperlink"/>
@@ -14205,13 +14549,11 @@
     <w:p>
       <w:pPr>
         <w:rPr>
-          <w:rStyle w:val="HTMLCode"/>
-          <w:rFonts w:asciiTheme="minorHAnsi" w:eastAsiaTheme="minorHAnsi" w:hAnsiTheme="minorHAnsi" w:cstheme="minorHAnsi"/>
-          <w:sz w:val="22"/>
-          <w:szCs w:val="22"/>
-        </w:rPr>
-      </w:pPr>
-      <w:hyperlink r:id="rId75" w:history="1">
+          <w:rStyle w:val="Hyperlink"/>
+          <w:rFonts w:cstheme="minorHAnsi"/>
+        </w:rPr>
+      </w:pPr>
+      <w:hyperlink r:id="rId77" w:history="1">
         <w:r>
           <w:rPr>
             <w:rStyle w:val="Hyperlink"/>
@@ -14220,6 +14562,51 @@
           <w:t>http://localhost:4502/libs/cq/core/content/welcome.html</w:t>
         </w:r>
       </w:hyperlink>
+    </w:p>
+    <w:p>
+      <w:pPr>
+        <w:rPr>
+          <w:rStyle w:val="Hyperlink"/>
+          <w:rFonts w:cstheme="minorHAnsi"/>
+        </w:rPr>
+      </w:pPr>
+      <w:proofErr w:type="gramStart"/>
+      <w:r>
+        <w:rPr>
+          <w:rStyle w:val="Hyperlink"/>
+          <w:rFonts w:cstheme="minorHAnsi"/>
+          <w:u w:val="none"/>
+        </w:rPr>
+        <w:t>same</w:t>
+      </w:r>
+      <w:proofErr w:type="gramEnd"/>
+      <w:r>
+        <w:rPr>
+          <w:rStyle w:val="Hyperlink"/>
+          <w:rFonts w:cstheme="minorHAnsi"/>
+          <w:u w:val="none"/>
+        </w:rPr>
+        <w:t xml:space="preserve"> as </w:t>
+      </w:r>
+      <w:hyperlink r:id="rId78" w:history="1">
+        <w:r>
+          <w:rPr>
+            <w:rStyle w:val="Hyperlink"/>
+            <w:rFonts w:cstheme="minorHAnsi"/>
+          </w:rPr>
+          <w:t>http://localhost:4502/welcome.html</w:t>
+        </w:r>
+      </w:hyperlink>
+    </w:p>
+    <w:p>
+      <w:pPr>
+        <w:rPr>
+          <w:rStyle w:val="HTMLCode"/>
+          <w:rFonts w:asciiTheme="minorHAnsi" w:eastAsiaTheme="minorHAnsi" w:hAnsiTheme="minorHAnsi" w:cstheme="minorHAnsi"/>
+          <w:sz w:val="22"/>
+          <w:szCs w:val="22"/>
+        </w:rPr>
+      </w:pPr>
     </w:p>
     <w:p>
       <w:pPr>
@@ -14251,7 +14638,7 @@
                     <pic:cNvPicPr/>
                   </pic:nvPicPr>
                   <pic:blipFill>
-                    <a:blip r:embed="rId76"/>
+                    <a:blip r:embed="rId79"/>
                     <a:stretch>
                       <a:fillRect/>
                     </a:stretch>
@@ -14296,6 +14683,7 @@
           <w:rFonts w:cstheme="minorHAnsi"/>
           <w:noProof/>
         </w:rPr>
+        <w:lastRenderedPageBreak/>
         <w:drawing>
           <wp:inline distT="0" distB="0" distL="0" distR="0" wp14:anchorId="54C318A9" wp14:editId="0AAE21C5">
             <wp:extent cx="5943600" cy="3510280"/>
@@ -14312,7 +14700,7 @@
                     <pic:cNvPicPr/>
                   </pic:nvPicPr>
                   <pic:blipFill>
-                    <a:blip r:embed="rId77"/>
+                    <a:blip r:embed="rId80"/>
                     <a:stretch>
                       <a:fillRect/>
                     </a:stretch>
@@ -14402,7 +14790,6 @@
           <w:sz w:val="22"/>
           <w:szCs w:val="22"/>
         </w:rPr>
-        <w:lastRenderedPageBreak/>
         <w:t>URL Decomposition</w:t>
       </w:r>
     </w:p>
@@ -14418,8 +14805,8 @@
           <w:szCs w:val="22"/>
         </w:rPr>
       </w:pPr>
-      <w:bookmarkStart w:id="1" w:name="main-pars_text_10"/>
-      <w:bookmarkEnd w:id="1"/>
+      <w:bookmarkStart w:id="2" w:name="main-pars_text_10"/>
+      <w:bookmarkEnd w:id="2"/>
       <w:r>
         <w:rPr>
           <w:rFonts w:asciiTheme="minorHAnsi" w:hAnsiTheme="minorHAnsi" w:cstheme="minorHAnsi"/>
@@ -14509,7 +14896,7 @@
                 <w:color w:val="333333"/>
               </w:rPr>
             </w:pPr>
-            <w:hyperlink r:id="rId78" w:history="1">
+            <w:hyperlink r:id="rId81" w:history="1">
               <w:r>
                 <w:rPr>
                   <w:rStyle w:val="Hyperlink"/>
@@ -14536,8 +14923,8 @@
           <w:szCs w:val="22"/>
         </w:rPr>
       </w:pPr>
-      <w:bookmarkStart w:id="2" w:name="main-pars_text_7"/>
-      <w:bookmarkEnd w:id="2"/>
+      <w:bookmarkStart w:id="3" w:name="main-pars_text_7"/>
+      <w:bookmarkEnd w:id="3"/>
       <w:r>
         <w:rPr>
           <w:rFonts w:asciiTheme="minorHAnsi" w:hAnsiTheme="minorHAnsi" w:cstheme="minorHAnsi"/>
@@ -14597,8 +14984,8 @@
                 <w:color w:val="333333"/>
               </w:rPr>
             </w:pPr>
-            <w:bookmarkStart w:id="3" w:name="main-pars_table"/>
-            <w:bookmarkEnd w:id="3"/>
+            <w:bookmarkStart w:id="4" w:name="main-pars_table"/>
+            <w:bookmarkEnd w:id="4"/>
             <w:r>
               <w:rPr>
                 <w:rFonts w:cstheme="minorHAnsi"/>
@@ -15595,685 +15982,685 @@
           <w:sz w:val="22"/>
           <w:szCs w:val="22"/>
         </w:rPr>
+        <w:t xml:space="preserve">  </w:t>
+      </w:r>
+      <w:proofErr w:type="gramStart"/>
+      <w:r>
+        <w:rPr>
+          <w:rStyle w:val="HTMLCode"/>
+          <w:rFonts w:asciiTheme="minorHAnsi" w:eastAsiaTheme="minorHAnsi" w:hAnsiTheme="minorHAnsi" w:cstheme="minorHAnsi"/>
+          <w:sz w:val="22"/>
+          <w:szCs w:val="22"/>
+        </w:rPr>
+        <w:t>o/p</w:t>
+      </w:r>
+      <w:proofErr w:type="gramEnd"/>
+      <w:r>
+        <w:rPr>
+          <w:rStyle w:val="HTMLCode"/>
+          <w:rFonts w:asciiTheme="minorHAnsi" w:eastAsiaTheme="minorHAnsi" w:hAnsiTheme="minorHAnsi" w:cstheme="minorHAnsi"/>
+          <w:sz w:val="22"/>
+          <w:szCs w:val="22"/>
+        </w:rPr>
+        <w:sym w:font="Wingdings" w:char="F0E0"/>
+      </w:r>
+      <w:r>
+        <w:rPr>
+          <w:rStyle w:val="HTMLCode"/>
+          <w:rFonts w:asciiTheme="minorHAnsi" w:eastAsiaTheme="minorHAnsi" w:hAnsiTheme="minorHAnsi" w:cstheme="minorHAnsi"/>
+          <w:sz w:val="22"/>
+          <w:szCs w:val="22"/>
+        </w:rPr>
+        <w:t>&lt;div&gt; header.html file output &lt;/div&gt;</w:t>
+      </w:r>
+    </w:p>
+    <w:p>
+      <w:pPr>
+        <w:rPr>
+          <w:rStyle w:val="HTMLCode"/>
+          <w:rFonts w:asciiTheme="minorHAnsi" w:eastAsiaTheme="minorHAnsi" w:hAnsiTheme="minorHAnsi" w:cstheme="minorHAnsi"/>
+          <w:sz w:val="22"/>
+          <w:szCs w:val="22"/>
+          <w:highlight w:val="yellow"/>
+        </w:rPr>
+      </w:pPr>
+      <w:r>
+        <w:rPr>
+          <w:rStyle w:val="HTMLCode"/>
+          <w:rFonts w:asciiTheme="minorHAnsi" w:eastAsiaTheme="minorHAnsi" w:hAnsiTheme="minorHAnsi" w:cstheme="minorHAnsi"/>
+          <w:sz w:val="22"/>
+          <w:szCs w:val="22"/>
+        </w:rPr>
+        <w:t xml:space="preserve">  </w:t>
+      </w:r>
+      <w:r>
+        <w:rPr>
+          <w:rStyle w:val="HTMLCode"/>
+          <w:rFonts w:asciiTheme="minorHAnsi" w:eastAsiaTheme="minorHAnsi" w:hAnsiTheme="minorHAnsi" w:cstheme="minorHAnsi"/>
+          <w:sz w:val="22"/>
+          <w:szCs w:val="22"/>
+          <w:highlight w:val="yellow"/>
+        </w:rPr>
+        <w:t>&lt;sly data-sly-include=”header.html”&gt; &lt;/sly&gt;</w:t>
+      </w:r>
+    </w:p>
+    <w:p>
+      <w:pPr>
+        <w:rPr>
+          <w:rStyle w:val="HTMLCode"/>
+          <w:rFonts w:asciiTheme="minorHAnsi" w:eastAsiaTheme="minorHAnsi" w:hAnsiTheme="minorHAnsi" w:cstheme="minorHAnsi"/>
+          <w:sz w:val="22"/>
+          <w:szCs w:val="22"/>
+        </w:rPr>
+      </w:pPr>
+      <w:r>
+        <w:rPr>
+          <w:rStyle w:val="HTMLCode"/>
+          <w:rFonts w:asciiTheme="minorHAnsi" w:eastAsiaTheme="minorHAnsi" w:hAnsiTheme="minorHAnsi" w:cstheme="minorHAnsi"/>
+          <w:sz w:val="22"/>
+          <w:szCs w:val="22"/>
+          <w:highlight w:val="yellow"/>
+        </w:rPr>
+        <w:t xml:space="preserve">  </w:t>
+      </w:r>
+      <w:proofErr w:type="gramStart"/>
+      <w:r>
+        <w:rPr>
+          <w:rStyle w:val="HTMLCode"/>
+          <w:rFonts w:asciiTheme="minorHAnsi" w:eastAsiaTheme="minorHAnsi" w:hAnsiTheme="minorHAnsi" w:cstheme="minorHAnsi"/>
+          <w:sz w:val="22"/>
+          <w:szCs w:val="22"/>
+          <w:highlight w:val="yellow"/>
+        </w:rPr>
+        <w:t>o/p</w:t>
+      </w:r>
+      <w:proofErr w:type="gramEnd"/>
+      <w:r>
+        <w:rPr>
+          <w:rStyle w:val="HTMLCode"/>
+          <w:rFonts w:asciiTheme="minorHAnsi" w:eastAsiaTheme="minorHAnsi" w:hAnsiTheme="minorHAnsi" w:cstheme="minorHAnsi"/>
+          <w:sz w:val="22"/>
+          <w:szCs w:val="22"/>
+          <w:highlight w:val="yellow"/>
+        </w:rPr>
+        <w:sym w:font="Wingdings" w:char="F0E0"/>
+      </w:r>
+      <w:r>
+        <w:rPr>
+          <w:rStyle w:val="HTMLCode"/>
+          <w:rFonts w:asciiTheme="minorHAnsi" w:eastAsiaTheme="minorHAnsi" w:hAnsiTheme="minorHAnsi" w:cstheme="minorHAnsi"/>
+          <w:sz w:val="22"/>
+          <w:szCs w:val="22"/>
+          <w:highlight w:val="yellow"/>
+        </w:rPr>
+        <w:t xml:space="preserve"> header.html file output</w:t>
+      </w:r>
+    </w:p>
+    <w:p>
+      <w:pPr>
+        <w:rPr>
+          <w:rStyle w:val="HTMLCode"/>
+          <w:rFonts w:asciiTheme="minorHAnsi" w:eastAsiaTheme="minorHAnsi" w:hAnsiTheme="minorHAnsi" w:cstheme="minorHAnsi"/>
+          <w:b/>
+          <w:sz w:val="22"/>
+          <w:szCs w:val="22"/>
+          <w:u w:val="single"/>
+        </w:rPr>
+      </w:pPr>
+      <w:r>
+        <w:rPr>
+          <w:rStyle w:val="HTMLCode"/>
+          <w:rFonts w:asciiTheme="minorHAnsi" w:eastAsiaTheme="minorHAnsi" w:hAnsiTheme="minorHAnsi" w:cstheme="minorHAnsi"/>
+          <w:b/>
+          <w:sz w:val="22"/>
+          <w:szCs w:val="22"/>
+          <w:u w:val="single"/>
+        </w:rPr>
+        <w:t>Sightly Attributes</w:t>
+      </w:r>
+    </w:p>
+    <w:p>
+      <w:pPr>
+        <w:rPr>
+          <w:rStyle w:val="HTMLCode"/>
+          <w:rFonts w:asciiTheme="minorHAnsi" w:eastAsiaTheme="minorHAnsi" w:hAnsiTheme="minorHAnsi" w:cstheme="minorHAnsi"/>
+          <w:sz w:val="22"/>
+          <w:szCs w:val="22"/>
+        </w:rPr>
+      </w:pPr>
+      <w:r>
+        <w:rPr>
+          <w:rStyle w:val="HTMLCode"/>
+          <w:rFonts w:asciiTheme="minorHAnsi" w:eastAsiaTheme="minorHAnsi" w:hAnsiTheme="minorHAnsi" w:cstheme="minorHAnsi"/>
+          <w:b/>
+          <w:sz w:val="22"/>
+          <w:szCs w:val="22"/>
+        </w:rPr>
+        <w:t xml:space="preserve"> </w:t>
+      </w:r>
+      <w:proofErr w:type="gramStart"/>
+      <w:r>
+        <w:rPr>
+          <w:rStyle w:val="HTMLCode"/>
+          <w:rFonts w:asciiTheme="minorHAnsi" w:eastAsiaTheme="minorHAnsi" w:hAnsiTheme="minorHAnsi" w:cstheme="minorHAnsi"/>
+          <w:b/>
+          <w:sz w:val="22"/>
+          <w:szCs w:val="22"/>
+          <w:u w:val="single"/>
+        </w:rPr>
+        <w:t>data-sly-text</w:t>
+      </w:r>
+      <w:proofErr w:type="gramEnd"/>
+      <w:r>
+        <w:rPr>
+          <w:rStyle w:val="HTMLCode"/>
+          <w:rFonts w:asciiTheme="minorHAnsi" w:eastAsiaTheme="minorHAnsi" w:hAnsiTheme="minorHAnsi" w:cstheme="minorHAnsi"/>
+          <w:sz w:val="22"/>
+          <w:szCs w:val="22"/>
+        </w:rPr>
+        <w:t xml:space="preserve"> </w:t>
+      </w:r>
+      <w:r>
+        <w:rPr>
+          <w:rStyle w:val="HTMLCode"/>
+          <w:rFonts w:asciiTheme="minorHAnsi" w:eastAsiaTheme="minorHAnsi" w:hAnsiTheme="minorHAnsi" w:cstheme="minorHAnsi"/>
+          <w:sz w:val="22"/>
+          <w:szCs w:val="22"/>
+        </w:rPr>
+        <w:sym w:font="Wingdings" w:char="F0E0"/>
+      </w:r>
+      <w:r>
+        <w:rPr>
+          <w:rStyle w:val="HTMLCode"/>
+          <w:rFonts w:asciiTheme="minorHAnsi" w:eastAsiaTheme="minorHAnsi" w:hAnsiTheme="minorHAnsi" w:cstheme="minorHAnsi"/>
+          <w:sz w:val="22"/>
+          <w:szCs w:val="22"/>
+        </w:rPr>
+        <w:t xml:space="preserve"> It replaces the tag content with the value of the expression.</w:t>
+      </w:r>
+    </w:p>
+    <w:p>
+      <w:pPr>
+        <w:rPr>
+          <w:rStyle w:val="HTMLCode"/>
+          <w:rFonts w:asciiTheme="minorHAnsi" w:eastAsiaTheme="minorHAnsi" w:hAnsiTheme="minorHAnsi" w:cstheme="minorHAnsi"/>
+          <w:sz w:val="22"/>
+          <w:szCs w:val="22"/>
+        </w:rPr>
+      </w:pPr>
+      <w:r>
+        <w:rPr>
+          <w:rStyle w:val="HTMLCode"/>
+          <w:rFonts w:asciiTheme="minorHAnsi" w:eastAsiaTheme="minorHAnsi" w:hAnsiTheme="minorHAnsi" w:cstheme="minorHAnsi"/>
+          <w:sz w:val="22"/>
+          <w:szCs w:val="22"/>
+        </w:rPr>
+        <w:t>Ex:  &lt;div data-sly-text =”</w:t>
+      </w:r>
+      <w:r>
+        <w:rPr>
+          <w:rStyle w:val="HTMLCode"/>
+          <w:rFonts w:asciiTheme="minorHAnsi" w:eastAsiaTheme="minorHAnsi" w:hAnsiTheme="minorHAnsi" w:cstheme="minorHAnsi"/>
+          <w:sz w:val="22"/>
+          <w:szCs w:val="22"/>
+        </w:rPr>
+        <w:t>${</w:t>
+      </w:r>
+      <w:proofErr w:type="spellStart"/>
+      <w:r>
+        <w:rPr>
+          <w:rStyle w:val="HTMLCode"/>
+          <w:rFonts w:asciiTheme="minorHAnsi" w:eastAsiaTheme="minorHAnsi" w:hAnsiTheme="minorHAnsi" w:cstheme="minorHAnsi"/>
+          <w:sz w:val="22"/>
+          <w:szCs w:val="22"/>
+        </w:rPr>
+        <w:t>currentPage.title</w:t>
+      </w:r>
+      <w:proofErr w:type="spellEnd"/>
+      <w:r>
+        <w:rPr>
+          <w:rStyle w:val="HTMLCode"/>
+          <w:rFonts w:asciiTheme="minorHAnsi" w:eastAsiaTheme="minorHAnsi" w:hAnsiTheme="minorHAnsi" w:cstheme="minorHAnsi"/>
+          <w:sz w:val="22"/>
+          <w:szCs w:val="22"/>
+        </w:rPr>
+        <w:t>}</w:t>
+      </w:r>
+      <w:r>
+        <w:rPr>
+          <w:rStyle w:val="HTMLCode"/>
+          <w:rFonts w:asciiTheme="minorHAnsi" w:eastAsiaTheme="minorHAnsi" w:hAnsiTheme="minorHAnsi" w:cstheme="minorHAnsi"/>
+          <w:sz w:val="22"/>
+          <w:szCs w:val="22"/>
+        </w:rPr>
+        <w:t>”&gt;</w:t>
+      </w:r>
+      <w:r>
+        <w:rPr>
+          <w:rStyle w:val="HTMLCode"/>
+          <w:rFonts w:asciiTheme="minorHAnsi" w:eastAsiaTheme="minorHAnsi" w:hAnsiTheme="minorHAnsi" w:cstheme="minorHAnsi"/>
+          <w:b/>
+          <w:sz w:val="22"/>
+          <w:szCs w:val="22"/>
+          <w:highlight w:val="yellow"/>
+        </w:rPr>
+        <w:t>Page Title</w:t>
+      </w:r>
+      <w:r>
+        <w:rPr>
+          <w:rStyle w:val="HTMLCode"/>
+          <w:rFonts w:asciiTheme="minorHAnsi" w:eastAsiaTheme="minorHAnsi" w:hAnsiTheme="minorHAnsi" w:cstheme="minorHAnsi"/>
+          <w:sz w:val="22"/>
+          <w:szCs w:val="22"/>
+        </w:rPr>
+        <w:t>&lt;/div&gt;</w:t>
+      </w:r>
+    </w:p>
+    <w:p>
+      <w:pPr>
+        <w:rPr>
+          <w:rStyle w:val="HTMLCode"/>
+          <w:rFonts w:asciiTheme="minorHAnsi" w:eastAsiaTheme="minorHAnsi" w:hAnsiTheme="minorHAnsi" w:cstheme="minorHAnsi"/>
+          <w:sz w:val="22"/>
+          <w:szCs w:val="22"/>
+        </w:rPr>
+      </w:pPr>
+      <w:r>
+        <w:rPr>
+          <w:rStyle w:val="HTMLCode"/>
+          <w:rFonts w:asciiTheme="minorHAnsi" w:eastAsiaTheme="minorHAnsi" w:hAnsiTheme="minorHAnsi" w:cstheme="minorHAnsi"/>
+          <w:b/>
+          <w:sz w:val="22"/>
+          <w:szCs w:val="22"/>
+        </w:rPr>
+        <w:t>Page Title</w:t>
+      </w:r>
+      <w:r>
+        <w:rPr>
+          <w:rStyle w:val="HTMLCode"/>
+          <w:rFonts w:asciiTheme="minorHAnsi" w:eastAsiaTheme="minorHAnsi" w:hAnsiTheme="minorHAnsi" w:cstheme="minorHAnsi"/>
+          <w:sz w:val="22"/>
+          <w:szCs w:val="22"/>
+        </w:rPr>
+        <w:t xml:space="preserve"> will be replaced with </w:t>
+      </w:r>
+      <w:proofErr w:type="spellStart"/>
+      <w:r>
+        <w:rPr>
+          <w:rStyle w:val="HTMLCode"/>
+          <w:rFonts w:asciiTheme="minorHAnsi" w:eastAsiaTheme="minorHAnsi" w:hAnsiTheme="minorHAnsi" w:cstheme="minorHAnsi"/>
+          <w:sz w:val="22"/>
+          <w:szCs w:val="22"/>
+        </w:rPr>
+        <w:t>currentPage.title</w:t>
+      </w:r>
+      <w:proofErr w:type="spellEnd"/>
+      <w:r>
+        <w:rPr>
+          <w:rStyle w:val="HTMLCode"/>
+          <w:rFonts w:asciiTheme="minorHAnsi" w:eastAsiaTheme="minorHAnsi" w:hAnsiTheme="minorHAnsi" w:cstheme="minorHAnsi"/>
+          <w:sz w:val="22"/>
+          <w:szCs w:val="22"/>
+        </w:rPr>
+        <w:t xml:space="preserve"> value.</w:t>
+      </w:r>
+    </w:p>
+    <w:p>
+      <w:pPr>
+        <w:rPr>
+          <w:rStyle w:val="HTMLCode"/>
+          <w:rFonts w:asciiTheme="minorHAnsi" w:eastAsiaTheme="minorHAnsi" w:hAnsiTheme="minorHAnsi" w:cstheme="minorHAnsi"/>
+          <w:sz w:val="22"/>
+          <w:szCs w:val="22"/>
+        </w:rPr>
+      </w:pPr>
+    </w:p>
+    <w:p>
+      <w:pPr>
+        <w:rPr>
+          <w:rStyle w:val="HTMLCode"/>
+          <w:rFonts w:asciiTheme="minorHAnsi" w:eastAsiaTheme="minorHAnsi" w:hAnsiTheme="minorHAnsi" w:cstheme="minorHAnsi"/>
+          <w:sz w:val="22"/>
+          <w:szCs w:val="22"/>
+        </w:rPr>
+      </w:pPr>
+      <w:r>
+        <w:rPr>
+          <w:rStyle w:val="HTMLCode"/>
+          <w:rFonts w:asciiTheme="minorHAnsi" w:eastAsiaTheme="minorHAnsi" w:hAnsiTheme="minorHAnsi" w:cstheme="minorHAnsi"/>
+          <w:b/>
+          <w:sz w:val="22"/>
+          <w:szCs w:val="22"/>
+          <w:u w:val="single"/>
+        </w:rPr>
+        <w:t xml:space="preserve"> </w:t>
+      </w:r>
+      <w:proofErr w:type="gramStart"/>
+      <w:r>
+        <w:rPr>
+          <w:rStyle w:val="HTMLCode"/>
+          <w:rFonts w:asciiTheme="minorHAnsi" w:eastAsiaTheme="minorHAnsi" w:hAnsiTheme="minorHAnsi" w:cstheme="minorHAnsi"/>
+          <w:b/>
+          <w:sz w:val="22"/>
+          <w:szCs w:val="22"/>
+          <w:u w:val="single"/>
+        </w:rPr>
+        <w:t>data-sly-list</w:t>
+      </w:r>
+      <w:proofErr w:type="gramEnd"/>
+      <w:r>
+        <w:rPr>
+          <w:rStyle w:val="HTMLCode"/>
+          <w:rFonts w:asciiTheme="minorHAnsi" w:eastAsiaTheme="minorHAnsi" w:hAnsiTheme="minorHAnsi" w:cstheme="minorHAnsi"/>
+          <w:b/>
+          <w:sz w:val="22"/>
+          <w:szCs w:val="22"/>
+          <w:u w:val="single"/>
+        </w:rPr>
+        <w:t xml:space="preserve"> </w:t>
+      </w:r>
+      <w:r>
+        <w:rPr>
+          <w:rStyle w:val="HTMLCode"/>
+          <w:rFonts w:asciiTheme="minorHAnsi" w:eastAsiaTheme="minorHAnsi" w:hAnsiTheme="minorHAnsi" w:cstheme="minorHAnsi"/>
+          <w:sz w:val="22"/>
+          <w:szCs w:val="22"/>
+          <w:u w:val="single"/>
+        </w:rPr>
+        <w:sym w:font="Wingdings" w:char="F0E0"/>
+      </w:r>
+      <w:r>
+        <w:rPr>
+          <w:rStyle w:val="HTMLCode"/>
+          <w:rFonts w:asciiTheme="minorHAnsi" w:eastAsiaTheme="minorHAnsi" w:hAnsiTheme="minorHAnsi" w:cstheme="minorHAnsi"/>
+          <w:sz w:val="22"/>
+          <w:szCs w:val="22"/>
+        </w:rPr>
+        <w:t xml:space="preserve"> repeats the children element</w:t>
+      </w:r>
+      <w:r>
+        <w:rPr>
+          <w:rStyle w:val="HTMLCode"/>
+          <w:rFonts w:asciiTheme="minorHAnsi" w:eastAsiaTheme="minorHAnsi" w:hAnsiTheme="minorHAnsi" w:cstheme="minorHAnsi"/>
+          <w:sz w:val="22"/>
+          <w:szCs w:val="22"/>
+        </w:rPr>
+        <w:t xml:space="preserve">. The attribute </w:t>
+      </w:r>
+      <w:r>
+        <w:rPr>
+          <w:rStyle w:val="HTMLCode"/>
+          <w:rFonts w:asciiTheme="minorHAnsi" w:eastAsiaTheme="minorHAnsi" w:hAnsiTheme="minorHAnsi" w:cstheme="minorHAnsi"/>
+          <w:b/>
+          <w:sz w:val="22"/>
+          <w:szCs w:val="22"/>
+        </w:rPr>
+        <w:t xml:space="preserve">data-sly-list </w:t>
+      </w:r>
+      <w:r>
+        <w:rPr>
+          <w:rStyle w:val="HTMLCode"/>
+          <w:rFonts w:asciiTheme="minorHAnsi" w:eastAsiaTheme="minorHAnsi" w:hAnsiTheme="minorHAnsi" w:cstheme="minorHAnsi"/>
+          <w:sz w:val="22"/>
+          <w:szCs w:val="22"/>
+        </w:rPr>
+        <w:t>is applied at parent tag.</w:t>
+      </w:r>
+    </w:p>
+    <w:p>
+      <w:pPr>
+        <w:rPr>
+          <w:rStyle w:val="HTMLCode"/>
+          <w:rFonts w:asciiTheme="minorHAnsi" w:eastAsiaTheme="minorHAnsi" w:hAnsiTheme="minorHAnsi" w:cstheme="minorHAnsi"/>
+          <w:sz w:val="22"/>
+          <w:szCs w:val="22"/>
+        </w:rPr>
+      </w:pPr>
+      <w:r>
+        <w:rPr>
+          <w:rStyle w:val="HTMLCode"/>
+          <w:rFonts w:asciiTheme="minorHAnsi" w:eastAsiaTheme="minorHAnsi" w:hAnsiTheme="minorHAnsi" w:cstheme="minorHAnsi"/>
+          <w:sz w:val="22"/>
+          <w:szCs w:val="22"/>
+        </w:rPr>
+        <w:t xml:space="preserve">  </w:t>
+      </w:r>
+      <w:proofErr w:type="gramStart"/>
+      <w:r>
+        <w:rPr>
+          <w:rStyle w:val="HTMLCode"/>
+          <w:rFonts w:asciiTheme="minorHAnsi" w:eastAsiaTheme="minorHAnsi" w:hAnsiTheme="minorHAnsi" w:cstheme="minorHAnsi"/>
+          <w:sz w:val="22"/>
+          <w:szCs w:val="22"/>
+        </w:rPr>
+        <w:t>ex</w:t>
+      </w:r>
+      <w:proofErr w:type="gramEnd"/>
+      <w:r>
+        <w:rPr>
+          <w:rStyle w:val="HTMLCode"/>
+          <w:rFonts w:asciiTheme="minorHAnsi" w:eastAsiaTheme="minorHAnsi" w:hAnsiTheme="minorHAnsi" w:cstheme="minorHAnsi"/>
+          <w:sz w:val="22"/>
+          <w:szCs w:val="22"/>
+        </w:rPr>
+        <w:t xml:space="preserve">: </w:t>
+      </w:r>
+      <w:r>
+        <w:rPr>
+          <w:rStyle w:val="HTMLCode"/>
+          <w:rFonts w:asciiTheme="minorHAnsi" w:eastAsiaTheme="minorHAnsi" w:hAnsiTheme="minorHAnsi" w:cstheme="minorHAnsi"/>
+          <w:sz w:val="22"/>
+          <w:szCs w:val="22"/>
+        </w:rPr>
+        <w:t>&lt;ul</w:t>
+      </w:r>
+      <w:r>
+        <w:rPr>
+          <w:rStyle w:val="HTMLCode"/>
+          <w:rFonts w:asciiTheme="minorHAnsi" w:eastAsiaTheme="minorHAnsi" w:hAnsiTheme="minorHAnsi" w:cstheme="minorHAnsi"/>
+          <w:sz w:val="22"/>
+          <w:szCs w:val="22"/>
+        </w:rPr>
+        <w:t xml:space="preserve"> data-sly-list="${</w:t>
+      </w:r>
+      <w:proofErr w:type="spellStart"/>
+      <w:r>
+        <w:rPr>
+          <w:rStyle w:val="HTMLCode"/>
+          <w:rFonts w:asciiTheme="minorHAnsi" w:eastAsiaTheme="minorHAnsi" w:hAnsiTheme="minorHAnsi" w:cstheme="minorHAnsi"/>
+          <w:sz w:val="22"/>
+          <w:szCs w:val="22"/>
+        </w:rPr>
+        <w:t>currentPage.listChildren</w:t>
+      </w:r>
+      <w:proofErr w:type="spellEnd"/>
+      <w:r>
+        <w:rPr>
+          <w:rStyle w:val="HTMLCode"/>
+          <w:rFonts w:asciiTheme="minorHAnsi" w:eastAsiaTheme="minorHAnsi" w:hAnsiTheme="minorHAnsi" w:cstheme="minorHAnsi"/>
+          <w:sz w:val="22"/>
+          <w:szCs w:val="22"/>
+        </w:rPr>
+        <w:t>}"&gt;</w:t>
+      </w:r>
+    </w:p>
+    <w:p>
+      <w:pPr>
+        <w:rPr>
+          <w:rStyle w:val="HTMLCode"/>
+          <w:rFonts w:asciiTheme="minorHAnsi" w:eastAsiaTheme="minorHAnsi" w:hAnsiTheme="minorHAnsi" w:cstheme="minorHAnsi"/>
+          <w:sz w:val="22"/>
+          <w:szCs w:val="22"/>
+        </w:rPr>
+      </w:pPr>
+      <w:r>
+        <w:rPr>
+          <w:rStyle w:val="HTMLCode"/>
+          <w:rFonts w:asciiTheme="minorHAnsi" w:eastAsiaTheme="minorHAnsi" w:hAnsiTheme="minorHAnsi" w:cstheme="minorHAnsi"/>
+          <w:sz w:val="22"/>
+          <w:szCs w:val="22"/>
+        </w:rPr>
+        <w:t xml:space="preserve">       </w:t>
+      </w:r>
+      <w:r>
+        <w:rPr>
+          <w:rStyle w:val="HTMLCode"/>
+          <w:rFonts w:asciiTheme="minorHAnsi" w:eastAsiaTheme="minorHAnsi" w:hAnsiTheme="minorHAnsi" w:cstheme="minorHAnsi"/>
+          <w:sz w:val="22"/>
+          <w:szCs w:val="22"/>
+        </w:rPr>
+        <w:t xml:space="preserve">        </w:t>
+      </w:r>
+      <w:r>
+        <w:rPr>
+          <w:rStyle w:val="HTMLCode"/>
+          <w:rFonts w:asciiTheme="minorHAnsi" w:eastAsiaTheme="minorHAnsi" w:hAnsiTheme="minorHAnsi" w:cstheme="minorHAnsi"/>
+          <w:sz w:val="22"/>
+          <w:szCs w:val="22"/>
+        </w:rPr>
+        <w:t xml:space="preserve"> </w:t>
+      </w:r>
+      <w:r>
+        <w:rPr>
+          <w:rStyle w:val="HTMLCode"/>
+          <w:rFonts w:asciiTheme="minorHAnsi" w:eastAsiaTheme="minorHAnsi" w:hAnsiTheme="minorHAnsi" w:cstheme="minorHAnsi"/>
+          <w:sz w:val="22"/>
+          <w:szCs w:val="22"/>
+        </w:rPr>
+        <w:t>&lt;</w:t>
+      </w:r>
+      <w:proofErr w:type="gramStart"/>
+      <w:r>
+        <w:rPr>
+          <w:rStyle w:val="HTMLCode"/>
+          <w:rFonts w:asciiTheme="minorHAnsi" w:eastAsiaTheme="minorHAnsi" w:hAnsiTheme="minorHAnsi" w:cstheme="minorHAnsi"/>
+          <w:sz w:val="22"/>
+          <w:szCs w:val="22"/>
+        </w:rPr>
+        <w:t>li</w:t>
+      </w:r>
+      <w:proofErr w:type="gramEnd"/>
+      <w:r>
+        <w:rPr>
+          <w:rStyle w:val="HTMLCode"/>
+          <w:rFonts w:asciiTheme="minorHAnsi" w:eastAsiaTheme="minorHAnsi" w:hAnsiTheme="minorHAnsi" w:cstheme="minorHAnsi"/>
+          <w:sz w:val="22"/>
+          <w:szCs w:val="22"/>
+        </w:rPr>
+        <w:t>&gt;</w:t>
+      </w:r>
+      <w:r>
+        <w:rPr>
+          <w:rStyle w:val="HTMLCode"/>
+          <w:rFonts w:asciiTheme="minorHAnsi" w:eastAsiaTheme="minorHAnsi" w:hAnsiTheme="minorHAnsi" w:cstheme="minorHAnsi"/>
+          <w:sz w:val="22"/>
+          <w:szCs w:val="22"/>
+        </w:rPr>
+        <w:t xml:space="preserve"> </w:t>
+      </w:r>
+      <w:r>
+        <w:rPr>
+          <w:rStyle w:val="HTMLCode"/>
+          <w:rFonts w:asciiTheme="minorHAnsi" w:eastAsiaTheme="minorHAnsi" w:hAnsiTheme="minorHAnsi" w:cstheme="minorHAnsi"/>
+          <w:sz w:val="22"/>
+          <w:szCs w:val="22"/>
+        </w:rPr>
+        <w:t>index: ${</w:t>
+      </w:r>
+      <w:proofErr w:type="spellStart"/>
+      <w:r>
+        <w:rPr>
+          <w:rStyle w:val="HTMLCode"/>
+          <w:rFonts w:asciiTheme="minorHAnsi" w:eastAsiaTheme="minorHAnsi" w:hAnsiTheme="minorHAnsi" w:cstheme="minorHAnsi"/>
+          <w:sz w:val="22"/>
+          <w:szCs w:val="22"/>
+        </w:rPr>
+        <w:t>itemList.index</w:t>
+      </w:r>
+      <w:proofErr w:type="spellEnd"/>
+      <w:r>
+        <w:rPr>
+          <w:rStyle w:val="HTMLCode"/>
+          <w:rFonts w:asciiTheme="minorHAnsi" w:eastAsiaTheme="minorHAnsi" w:hAnsiTheme="minorHAnsi" w:cstheme="minorHAnsi"/>
+          <w:sz w:val="22"/>
+          <w:szCs w:val="22"/>
+        </w:rPr>
+        <w:t>}</w:t>
+      </w:r>
+      <w:r>
+        <w:rPr>
+          <w:rStyle w:val="HTMLCode"/>
+          <w:rFonts w:asciiTheme="minorHAnsi" w:eastAsiaTheme="minorHAnsi" w:hAnsiTheme="minorHAnsi" w:cstheme="minorHAnsi"/>
+          <w:sz w:val="22"/>
+          <w:szCs w:val="22"/>
+        </w:rPr>
+        <w:t xml:space="preserve">  value: ${</w:t>
+      </w:r>
+      <w:proofErr w:type="spellStart"/>
+      <w:r>
+        <w:rPr>
+          <w:rStyle w:val="HTMLCode"/>
+          <w:rFonts w:asciiTheme="minorHAnsi" w:eastAsiaTheme="minorHAnsi" w:hAnsiTheme="minorHAnsi" w:cstheme="minorHAnsi"/>
+          <w:sz w:val="22"/>
+          <w:szCs w:val="22"/>
+        </w:rPr>
+        <w:t>item.title</w:t>
+      </w:r>
+      <w:proofErr w:type="spellEnd"/>
+      <w:r>
+        <w:rPr>
+          <w:rStyle w:val="HTMLCode"/>
+          <w:rFonts w:asciiTheme="minorHAnsi" w:eastAsiaTheme="minorHAnsi" w:hAnsiTheme="minorHAnsi" w:cstheme="minorHAnsi"/>
+          <w:sz w:val="22"/>
+          <w:szCs w:val="22"/>
+        </w:rPr>
+        <w:t>}</w:t>
+      </w:r>
+      <w:r>
+        <w:rPr>
+          <w:rStyle w:val="HTMLCode"/>
+          <w:rFonts w:asciiTheme="minorHAnsi" w:eastAsiaTheme="minorHAnsi" w:hAnsiTheme="minorHAnsi" w:cstheme="minorHAnsi"/>
+          <w:sz w:val="22"/>
+          <w:szCs w:val="22"/>
+        </w:rPr>
+        <w:t xml:space="preserve"> </w:t>
+      </w:r>
+      <w:r>
+        <w:rPr>
+          <w:rStyle w:val="HTMLCode"/>
+          <w:rFonts w:asciiTheme="minorHAnsi" w:eastAsiaTheme="minorHAnsi" w:hAnsiTheme="minorHAnsi" w:cstheme="minorHAnsi"/>
+          <w:sz w:val="22"/>
+          <w:szCs w:val="22"/>
+        </w:rPr>
+        <w:t>&lt;/li</w:t>
+      </w:r>
+      <w:r>
+        <w:rPr>
+          <w:rStyle w:val="HTMLCode"/>
+          <w:rFonts w:asciiTheme="minorHAnsi" w:eastAsiaTheme="minorHAnsi" w:hAnsiTheme="minorHAnsi" w:cstheme="minorHAnsi"/>
+          <w:sz w:val="22"/>
+          <w:szCs w:val="22"/>
+        </w:rPr>
+        <w:t>&gt;</w:t>
+      </w:r>
+    </w:p>
+    <w:p>
+      <w:pPr>
+        <w:rPr>
+          <w:rStyle w:val="HTMLCode"/>
+          <w:rFonts w:asciiTheme="minorHAnsi" w:eastAsiaTheme="minorHAnsi" w:hAnsiTheme="minorHAnsi" w:cstheme="minorHAnsi"/>
+          <w:sz w:val="22"/>
+          <w:szCs w:val="22"/>
+        </w:rPr>
+      </w:pPr>
+      <w:r>
+        <w:rPr>
+          <w:rStyle w:val="HTMLCode"/>
+          <w:rFonts w:asciiTheme="minorHAnsi" w:eastAsiaTheme="minorHAnsi" w:hAnsiTheme="minorHAnsi" w:cstheme="minorHAnsi"/>
+          <w:sz w:val="22"/>
+          <w:szCs w:val="22"/>
+        </w:rPr>
         <w:lastRenderedPageBreak/>
-        <w:t xml:space="preserve">  </w:t>
-      </w:r>
-      <w:proofErr w:type="gramStart"/>
-      <w:r>
-        <w:rPr>
-          <w:rStyle w:val="HTMLCode"/>
-          <w:rFonts w:asciiTheme="minorHAnsi" w:eastAsiaTheme="minorHAnsi" w:hAnsiTheme="minorHAnsi" w:cstheme="minorHAnsi"/>
-          <w:sz w:val="22"/>
-          <w:szCs w:val="22"/>
-        </w:rPr>
-        <w:t>o/p</w:t>
-      </w:r>
-      <w:proofErr w:type="gramEnd"/>
-      <w:r>
-        <w:rPr>
-          <w:rStyle w:val="HTMLCode"/>
-          <w:rFonts w:asciiTheme="minorHAnsi" w:eastAsiaTheme="minorHAnsi" w:hAnsiTheme="minorHAnsi" w:cstheme="minorHAnsi"/>
-          <w:sz w:val="22"/>
-          <w:szCs w:val="22"/>
-        </w:rPr>
-        <w:sym w:font="Wingdings" w:char="F0E0"/>
-      </w:r>
-      <w:r>
-        <w:rPr>
-          <w:rStyle w:val="HTMLCode"/>
-          <w:rFonts w:asciiTheme="minorHAnsi" w:eastAsiaTheme="minorHAnsi" w:hAnsiTheme="minorHAnsi" w:cstheme="minorHAnsi"/>
-          <w:sz w:val="22"/>
-          <w:szCs w:val="22"/>
-        </w:rPr>
-        <w:t>&lt;div&gt; header.html file output &lt;/div&gt;</w:t>
-      </w:r>
-    </w:p>
-    <w:p>
-      <w:pPr>
-        <w:rPr>
-          <w:rStyle w:val="HTMLCode"/>
-          <w:rFonts w:asciiTheme="minorHAnsi" w:eastAsiaTheme="minorHAnsi" w:hAnsiTheme="minorHAnsi" w:cstheme="minorHAnsi"/>
-          <w:sz w:val="22"/>
-          <w:szCs w:val="22"/>
-          <w:highlight w:val="yellow"/>
-        </w:rPr>
-      </w:pPr>
-      <w:r>
-        <w:rPr>
-          <w:rStyle w:val="HTMLCode"/>
-          <w:rFonts w:asciiTheme="minorHAnsi" w:eastAsiaTheme="minorHAnsi" w:hAnsiTheme="minorHAnsi" w:cstheme="minorHAnsi"/>
-          <w:sz w:val="22"/>
-          <w:szCs w:val="22"/>
-        </w:rPr>
-        <w:t xml:space="preserve">  </w:t>
-      </w:r>
-      <w:r>
-        <w:rPr>
-          <w:rStyle w:val="HTMLCode"/>
-          <w:rFonts w:asciiTheme="minorHAnsi" w:eastAsiaTheme="minorHAnsi" w:hAnsiTheme="minorHAnsi" w:cstheme="minorHAnsi"/>
-          <w:sz w:val="22"/>
-          <w:szCs w:val="22"/>
-          <w:highlight w:val="yellow"/>
-        </w:rPr>
-        <w:t>&lt;sly data-sly-include=”header.html”&gt; &lt;/sly&gt;</w:t>
-      </w:r>
-    </w:p>
-    <w:p>
-      <w:pPr>
-        <w:rPr>
-          <w:rStyle w:val="HTMLCode"/>
-          <w:rFonts w:asciiTheme="minorHAnsi" w:eastAsiaTheme="minorHAnsi" w:hAnsiTheme="minorHAnsi" w:cstheme="minorHAnsi"/>
-          <w:sz w:val="22"/>
-          <w:szCs w:val="22"/>
-        </w:rPr>
-      </w:pPr>
-      <w:r>
-        <w:rPr>
-          <w:rStyle w:val="HTMLCode"/>
-          <w:rFonts w:asciiTheme="minorHAnsi" w:eastAsiaTheme="minorHAnsi" w:hAnsiTheme="minorHAnsi" w:cstheme="minorHAnsi"/>
-          <w:sz w:val="22"/>
-          <w:szCs w:val="22"/>
-          <w:highlight w:val="yellow"/>
-        </w:rPr>
-        <w:t xml:space="preserve">  </w:t>
-      </w:r>
-      <w:proofErr w:type="gramStart"/>
-      <w:r>
-        <w:rPr>
-          <w:rStyle w:val="HTMLCode"/>
-          <w:rFonts w:asciiTheme="minorHAnsi" w:eastAsiaTheme="minorHAnsi" w:hAnsiTheme="minorHAnsi" w:cstheme="minorHAnsi"/>
-          <w:sz w:val="22"/>
-          <w:szCs w:val="22"/>
-          <w:highlight w:val="yellow"/>
-        </w:rPr>
-        <w:t>o/p</w:t>
-      </w:r>
-      <w:proofErr w:type="gramEnd"/>
-      <w:r>
-        <w:rPr>
-          <w:rStyle w:val="HTMLCode"/>
-          <w:rFonts w:asciiTheme="minorHAnsi" w:eastAsiaTheme="minorHAnsi" w:hAnsiTheme="minorHAnsi" w:cstheme="minorHAnsi"/>
-          <w:sz w:val="22"/>
-          <w:szCs w:val="22"/>
-          <w:highlight w:val="yellow"/>
-        </w:rPr>
-        <w:sym w:font="Wingdings" w:char="F0E0"/>
-      </w:r>
-      <w:r>
-        <w:rPr>
-          <w:rStyle w:val="HTMLCode"/>
-          <w:rFonts w:asciiTheme="minorHAnsi" w:eastAsiaTheme="minorHAnsi" w:hAnsiTheme="minorHAnsi" w:cstheme="minorHAnsi"/>
-          <w:sz w:val="22"/>
-          <w:szCs w:val="22"/>
-          <w:highlight w:val="yellow"/>
-        </w:rPr>
-        <w:t xml:space="preserve"> header.html file output</w:t>
-      </w:r>
-    </w:p>
-    <w:p>
-      <w:pPr>
-        <w:rPr>
-          <w:rStyle w:val="HTMLCode"/>
-          <w:rFonts w:asciiTheme="minorHAnsi" w:eastAsiaTheme="minorHAnsi" w:hAnsiTheme="minorHAnsi" w:cstheme="minorHAnsi"/>
-          <w:b/>
-          <w:sz w:val="22"/>
-          <w:szCs w:val="22"/>
-          <w:u w:val="single"/>
-        </w:rPr>
-      </w:pPr>
-      <w:r>
-        <w:rPr>
-          <w:rStyle w:val="HTMLCode"/>
-          <w:rFonts w:asciiTheme="minorHAnsi" w:eastAsiaTheme="minorHAnsi" w:hAnsiTheme="minorHAnsi" w:cstheme="minorHAnsi"/>
-          <w:b/>
-          <w:sz w:val="22"/>
-          <w:szCs w:val="22"/>
-          <w:u w:val="single"/>
-        </w:rPr>
-        <w:t>Sightly Attributes</w:t>
-      </w:r>
-    </w:p>
-    <w:p>
-      <w:pPr>
-        <w:rPr>
-          <w:rStyle w:val="HTMLCode"/>
-          <w:rFonts w:asciiTheme="minorHAnsi" w:eastAsiaTheme="minorHAnsi" w:hAnsiTheme="minorHAnsi" w:cstheme="minorHAnsi"/>
-          <w:sz w:val="22"/>
-          <w:szCs w:val="22"/>
-        </w:rPr>
-      </w:pPr>
-      <w:r>
-        <w:rPr>
-          <w:rStyle w:val="HTMLCode"/>
-          <w:rFonts w:asciiTheme="minorHAnsi" w:eastAsiaTheme="minorHAnsi" w:hAnsiTheme="minorHAnsi" w:cstheme="minorHAnsi"/>
-          <w:b/>
-          <w:sz w:val="22"/>
-          <w:szCs w:val="22"/>
-        </w:rPr>
-        <w:t xml:space="preserve"> </w:t>
-      </w:r>
-      <w:proofErr w:type="gramStart"/>
-      <w:r>
-        <w:rPr>
-          <w:rStyle w:val="HTMLCode"/>
-          <w:rFonts w:asciiTheme="minorHAnsi" w:eastAsiaTheme="minorHAnsi" w:hAnsiTheme="minorHAnsi" w:cstheme="minorHAnsi"/>
-          <w:b/>
-          <w:sz w:val="22"/>
-          <w:szCs w:val="22"/>
-          <w:u w:val="single"/>
-        </w:rPr>
-        <w:t>data-sly-text</w:t>
-      </w:r>
-      <w:proofErr w:type="gramEnd"/>
-      <w:r>
-        <w:rPr>
-          <w:rStyle w:val="HTMLCode"/>
-          <w:rFonts w:asciiTheme="minorHAnsi" w:eastAsiaTheme="minorHAnsi" w:hAnsiTheme="minorHAnsi" w:cstheme="minorHAnsi"/>
-          <w:sz w:val="22"/>
-          <w:szCs w:val="22"/>
-        </w:rPr>
-        <w:t xml:space="preserve"> </w:t>
-      </w:r>
-      <w:r>
-        <w:rPr>
-          <w:rStyle w:val="HTMLCode"/>
-          <w:rFonts w:asciiTheme="minorHAnsi" w:eastAsiaTheme="minorHAnsi" w:hAnsiTheme="minorHAnsi" w:cstheme="minorHAnsi"/>
-          <w:sz w:val="22"/>
-          <w:szCs w:val="22"/>
-        </w:rPr>
-        <w:sym w:font="Wingdings" w:char="F0E0"/>
-      </w:r>
-      <w:r>
-        <w:rPr>
-          <w:rStyle w:val="HTMLCode"/>
-          <w:rFonts w:asciiTheme="minorHAnsi" w:eastAsiaTheme="minorHAnsi" w:hAnsiTheme="minorHAnsi" w:cstheme="minorHAnsi"/>
-          <w:sz w:val="22"/>
-          <w:szCs w:val="22"/>
-        </w:rPr>
-        <w:t xml:space="preserve"> It replaces the tag content with the value of the expression.</w:t>
-      </w:r>
-    </w:p>
-    <w:p>
-      <w:pPr>
-        <w:rPr>
-          <w:rStyle w:val="HTMLCode"/>
-          <w:rFonts w:asciiTheme="minorHAnsi" w:eastAsiaTheme="minorHAnsi" w:hAnsiTheme="minorHAnsi" w:cstheme="minorHAnsi"/>
-          <w:sz w:val="22"/>
-          <w:szCs w:val="22"/>
-        </w:rPr>
-      </w:pPr>
-      <w:r>
-        <w:rPr>
-          <w:rStyle w:val="HTMLCode"/>
-          <w:rFonts w:asciiTheme="minorHAnsi" w:eastAsiaTheme="minorHAnsi" w:hAnsiTheme="minorHAnsi" w:cstheme="minorHAnsi"/>
-          <w:sz w:val="22"/>
-          <w:szCs w:val="22"/>
-        </w:rPr>
-        <w:t>Ex:  &lt;div data-sly-text =”</w:t>
-      </w:r>
-      <w:r>
-        <w:rPr>
-          <w:rStyle w:val="HTMLCode"/>
-          <w:rFonts w:asciiTheme="minorHAnsi" w:eastAsiaTheme="minorHAnsi" w:hAnsiTheme="minorHAnsi" w:cstheme="minorHAnsi"/>
-          <w:sz w:val="22"/>
-          <w:szCs w:val="22"/>
-        </w:rPr>
-        <w:t>${</w:t>
-      </w:r>
-      <w:proofErr w:type="spellStart"/>
-      <w:r>
-        <w:rPr>
-          <w:rStyle w:val="HTMLCode"/>
-          <w:rFonts w:asciiTheme="minorHAnsi" w:eastAsiaTheme="minorHAnsi" w:hAnsiTheme="minorHAnsi" w:cstheme="minorHAnsi"/>
-          <w:sz w:val="22"/>
-          <w:szCs w:val="22"/>
-        </w:rPr>
-        <w:t>currentPage.title</w:t>
-      </w:r>
-      <w:proofErr w:type="spellEnd"/>
-      <w:r>
-        <w:rPr>
-          <w:rStyle w:val="HTMLCode"/>
-          <w:rFonts w:asciiTheme="minorHAnsi" w:eastAsiaTheme="minorHAnsi" w:hAnsiTheme="minorHAnsi" w:cstheme="minorHAnsi"/>
-          <w:sz w:val="22"/>
-          <w:szCs w:val="22"/>
-        </w:rPr>
-        <w:t>}</w:t>
-      </w:r>
-      <w:r>
-        <w:rPr>
-          <w:rStyle w:val="HTMLCode"/>
-          <w:rFonts w:asciiTheme="minorHAnsi" w:eastAsiaTheme="minorHAnsi" w:hAnsiTheme="minorHAnsi" w:cstheme="minorHAnsi"/>
-          <w:sz w:val="22"/>
-          <w:szCs w:val="22"/>
-        </w:rPr>
-        <w:t>”&gt;</w:t>
-      </w:r>
-      <w:r>
-        <w:rPr>
-          <w:rStyle w:val="HTMLCode"/>
-          <w:rFonts w:asciiTheme="minorHAnsi" w:eastAsiaTheme="minorHAnsi" w:hAnsiTheme="minorHAnsi" w:cstheme="minorHAnsi"/>
-          <w:b/>
-          <w:sz w:val="22"/>
-          <w:szCs w:val="22"/>
-          <w:highlight w:val="yellow"/>
-        </w:rPr>
-        <w:t>Page Title</w:t>
-      </w:r>
-      <w:r>
-        <w:rPr>
-          <w:rStyle w:val="HTMLCode"/>
-          <w:rFonts w:asciiTheme="minorHAnsi" w:eastAsiaTheme="minorHAnsi" w:hAnsiTheme="minorHAnsi" w:cstheme="minorHAnsi"/>
-          <w:sz w:val="22"/>
-          <w:szCs w:val="22"/>
-        </w:rPr>
-        <w:t>&lt;/div&gt;</w:t>
-      </w:r>
-    </w:p>
-    <w:p>
-      <w:pPr>
-        <w:rPr>
-          <w:rStyle w:val="HTMLCode"/>
-          <w:rFonts w:asciiTheme="minorHAnsi" w:eastAsiaTheme="minorHAnsi" w:hAnsiTheme="minorHAnsi" w:cstheme="minorHAnsi"/>
-          <w:sz w:val="22"/>
-          <w:szCs w:val="22"/>
-        </w:rPr>
-      </w:pPr>
-      <w:r>
-        <w:rPr>
-          <w:rStyle w:val="HTMLCode"/>
-          <w:rFonts w:asciiTheme="minorHAnsi" w:eastAsiaTheme="minorHAnsi" w:hAnsiTheme="minorHAnsi" w:cstheme="minorHAnsi"/>
-          <w:b/>
-          <w:sz w:val="22"/>
-          <w:szCs w:val="22"/>
-        </w:rPr>
-        <w:t>Page Title</w:t>
-      </w:r>
-      <w:r>
-        <w:rPr>
-          <w:rStyle w:val="HTMLCode"/>
-          <w:rFonts w:asciiTheme="minorHAnsi" w:eastAsiaTheme="minorHAnsi" w:hAnsiTheme="minorHAnsi" w:cstheme="minorHAnsi"/>
-          <w:sz w:val="22"/>
-          <w:szCs w:val="22"/>
-        </w:rPr>
-        <w:t xml:space="preserve"> will be replaced with </w:t>
-      </w:r>
-      <w:proofErr w:type="spellStart"/>
-      <w:r>
-        <w:rPr>
-          <w:rStyle w:val="HTMLCode"/>
-          <w:rFonts w:asciiTheme="minorHAnsi" w:eastAsiaTheme="minorHAnsi" w:hAnsiTheme="minorHAnsi" w:cstheme="minorHAnsi"/>
-          <w:sz w:val="22"/>
-          <w:szCs w:val="22"/>
-        </w:rPr>
-        <w:t>currentPage.title</w:t>
-      </w:r>
-      <w:proofErr w:type="spellEnd"/>
-      <w:r>
-        <w:rPr>
-          <w:rStyle w:val="HTMLCode"/>
-          <w:rFonts w:asciiTheme="minorHAnsi" w:eastAsiaTheme="minorHAnsi" w:hAnsiTheme="minorHAnsi" w:cstheme="minorHAnsi"/>
-          <w:sz w:val="22"/>
-          <w:szCs w:val="22"/>
-        </w:rPr>
-        <w:t xml:space="preserve"> value.</w:t>
-      </w:r>
-    </w:p>
-    <w:p>
-      <w:pPr>
-        <w:rPr>
-          <w:rStyle w:val="HTMLCode"/>
-          <w:rFonts w:asciiTheme="minorHAnsi" w:eastAsiaTheme="minorHAnsi" w:hAnsiTheme="minorHAnsi" w:cstheme="minorHAnsi"/>
-          <w:sz w:val="22"/>
-          <w:szCs w:val="22"/>
-        </w:rPr>
-      </w:pPr>
-    </w:p>
-    <w:p>
-      <w:pPr>
-        <w:rPr>
-          <w:rStyle w:val="HTMLCode"/>
-          <w:rFonts w:asciiTheme="minorHAnsi" w:eastAsiaTheme="minorHAnsi" w:hAnsiTheme="minorHAnsi" w:cstheme="minorHAnsi"/>
-          <w:sz w:val="22"/>
-          <w:szCs w:val="22"/>
-        </w:rPr>
-      </w:pPr>
-      <w:r>
-        <w:rPr>
-          <w:rStyle w:val="HTMLCode"/>
-          <w:rFonts w:asciiTheme="minorHAnsi" w:eastAsiaTheme="minorHAnsi" w:hAnsiTheme="minorHAnsi" w:cstheme="minorHAnsi"/>
-          <w:b/>
-          <w:sz w:val="22"/>
-          <w:szCs w:val="22"/>
-          <w:u w:val="single"/>
-        </w:rPr>
-        <w:t xml:space="preserve"> </w:t>
-      </w:r>
-      <w:proofErr w:type="gramStart"/>
-      <w:r>
-        <w:rPr>
-          <w:rStyle w:val="HTMLCode"/>
-          <w:rFonts w:asciiTheme="minorHAnsi" w:eastAsiaTheme="minorHAnsi" w:hAnsiTheme="minorHAnsi" w:cstheme="minorHAnsi"/>
-          <w:b/>
-          <w:sz w:val="22"/>
-          <w:szCs w:val="22"/>
-          <w:u w:val="single"/>
-        </w:rPr>
-        <w:t>data-sly-list</w:t>
-      </w:r>
-      <w:proofErr w:type="gramEnd"/>
-      <w:r>
-        <w:rPr>
-          <w:rStyle w:val="HTMLCode"/>
-          <w:rFonts w:asciiTheme="minorHAnsi" w:eastAsiaTheme="minorHAnsi" w:hAnsiTheme="minorHAnsi" w:cstheme="minorHAnsi"/>
-          <w:b/>
-          <w:sz w:val="22"/>
-          <w:szCs w:val="22"/>
-          <w:u w:val="single"/>
-        </w:rPr>
-        <w:t xml:space="preserve"> </w:t>
-      </w:r>
-      <w:r>
-        <w:rPr>
-          <w:rStyle w:val="HTMLCode"/>
-          <w:rFonts w:asciiTheme="minorHAnsi" w:eastAsiaTheme="minorHAnsi" w:hAnsiTheme="minorHAnsi" w:cstheme="minorHAnsi"/>
-          <w:sz w:val="22"/>
-          <w:szCs w:val="22"/>
-          <w:u w:val="single"/>
-        </w:rPr>
-        <w:sym w:font="Wingdings" w:char="F0E0"/>
-      </w:r>
-      <w:r>
-        <w:rPr>
-          <w:rStyle w:val="HTMLCode"/>
-          <w:rFonts w:asciiTheme="minorHAnsi" w:eastAsiaTheme="minorHAnsi" w:hAnsiTheme="minorHAnsi" w:cstheme="minorHAnsi"/>
-          <w:sz w:val="22"/>
-          <w:szCs w:val="22"/>
-        </w:rPr>
-        <w:t xml:space="preserve"> repeats the children element</w:t>
-      </w:r>
-      <w:r>
-        <w:rPr>
-          <w:rStyle w:val="HTMLCode"/>
-          <w:rFonts w:asciiTheme="minorHAnsi" w:eastAsiaTheme="minorHAnsi" w:hAnsiTheme="minorHAnsi" w:cstheme="minorHAnsi"/>
-          <w:sz w:val="22"/>
-          <w:szCs w:val="22"/>
-        </w:rPr>
-        <w:t xml:space="preserve">. The attribute </w:t>
-      </w:r>
-      <w:r>
-        <w:rPr>
-          <w:rStyle w:val="HTMLCode"/>
-          <w:rFonts w:asciiTheme="minorHAnsi" w:eastAsiaTheme="minorHAnsi" w:hAnsiTheme="minorHAnsi" w:cstheme="minorHAnsi"/>
-          <w:b/>
-          <w:sz w:val="22"/>
-          <w:szCs w:val="22"/>
-        </w:rPr>
-        <w:t xml:space="preserve">data-sly-list </w:t>
-      </w:r>
-      <w:r>
-        <w:rPr>
-          <w:rStyle w:val="HTMLCode"/>
-          <w:rFonts w:asciiTheme="minorHAnsi" w:eastAsiaTheme="minorHAnsi" w:hAnsiTheme="minorHAnsi" w:cstheme="minorHAnsi"/>
-          <w:sz w:val="22"/>
-          <w:szCs w:val="22"/>
-        </w:rPr>
-        <w:t>is applied at parent tag.</w:t>
-      </w:r>
-    </w:p>
-    <w:p>
-      <w:pPr>
-        <w:rPr>
-          <w:rStyle w:val="HTMLCode"/>
-          <w:rFonts w:asciiTheme="minorHAnsi" w:eastAsiaTheme="minorHAnsi" w:hAnsiTheme="minorHAnsi" w:cstheme="minorHAnsi"/>
-          <w:sz w:val="22"/>
-          <w:szCs w:val="22"/>
-        </w:rPr>
-      </w:pPr>
-      <w:r>
-        <w:rPr>
-          <w:rStyle w:val="HTMLCode"/>
-          <w:rFonts w:asciiTheme="minorHAnsi" w:eastAsiaTheme="minorHAnsi" w:hAnsiTheme="minorHAnsi" w:cstheme="minorHAnsi"/>
-          <w:sz w:val="22"/>
-          <w:szCs w:val="22"/>
-        </w:rPr>
-        <w:t xml:space="preserve">  </w:t>
-      </w:r>
-      <w:proofErr w:type="gramStart"/>
-      <w:r>
-        <w:rPr>
-          <w:rStyle w:val="HTMLCode"/>
-          <w:rFonts w:asciiTheme="minorHAnsi" w:eastAsiaTheme="minorHAnsi" w:hAnsiTheme="minorHAnsi" w:cstheme="minorHAnsi"/>
-          <w:sz w:val="22"/>
-          <w:szCs w:val="22"/>
-        </w:rPr>
-        <w:t>ex</w:t>
-      </w:r>
-      <w:proofErr w:type="gramEnd"/>
-      <w:r>
-        <w:rPr>
-          <w:rStyle w:val="HTMLCode"/>
-          <w:rFonts w:asciiTheme="minorHAnsi" w:eastAsiaTheme="minorHAnsi" w:hAnsiTheme="minorHAnsi" w:cstheme="minorHAnsi"/>
-          <w:sz w:val="22"/>
-          <w:szCs w:val="22"/>
-        </w:rPr>
-        <w:t xml:space="preserve">: </w:t>
-      </w:r>
-      <w:r>
-        <w:rPr>
-          <w:rStyle w:val="HTMLCode"/>
-          <w:rFonts w:asciiTheme="minorHAnsi" w:eastAsiaTheme="minorHAnsi" w:hAnsiTheme="minorHAnsi" w:cstheme="minorHAnsi"/>
-          <w:sz w:val="22"/>
-          <w:szCs w:val="22"/>
-        </w:rPr>
-        <w:t>&lt;ul</w:t>
-      </w:r>
-      <w:r>
-        <w:rPr>
-          <w:rStyle w:val="HTMLCode"/>
-          <w:rFonts w:asciiTheme="minorHAnsi" w:eastAsiaTheme="minorHAnsi" w:hAnsiTheme="minorHAnsi" w:cstheme="minorHAnsi"/>
-          <w:sz w:val="22"/>
-          <w:szCs w:val="22"/>
-        </w:rPr>
-        <w:t xml:space="preserve"> data-sly-list="${</w:t>
-      </w:r>
-      <w:proofErr w:type="spellStart"/>
-      <w:r>
-        <w:rPr>
-          <w:rStyle w:val="HTMLCode"/>
-          <w:rFonts w:asciiTheme="minorHAnsi" w:eastAsiaTheme="minorHAnsi" w:hAnsiTheme="minorHAnsi" w:cstheme="minorHAnsi"/>
-          <w:sz w:val="22"/>
-          <w:szCs w:val="22"/>
-        </w:rPr>
-        <w:t>currentPage.listChildren</w:t>
-      </w:r>
-      <w:proofErr w:type="spellEnd"/>
-      <w:r>
-        <w:rPr>
-          <w:rStyle w:val="HTMLCode"/>
-          <w:rFonts w:asciiTheme="minorHAnsi" w:eastAsiaTheme="minorHAnsi" w:hAnsiTheme="minorHAnsi" w:cstheme="minorHAnsi"/>
-          <w:sz w:val="22"/>
-          <w:szCs w:val="22"/>
-        </w:rPr>
-        <w:t>}"&gt;</w:t>
-      </w:r>
-    </w:p>
-    <w:p>
-      <w:pPr>
-        <w:rPr>
-          <w:rStyle w:val="HTMLCode"/>
-          <w:rFonts w:asciiTheme="minorHAnsi" w:eastAsiaTheme="minorHAnsi" w:hAnsiTheme="minorHAnsi" w:cstheme="minorHAnsi"/>
-          <w:sz w:val="22"/>
-          <w:szCs w:val="22"/>
-        </w:rPr>
-      </w:pPr>
-      <w:r>
-        <w:rPr>
-          <w:rStyle w:val="HTMLCode"/>
-          <w:rFonts w:asciiTheme="minorHAnsi" w:eastAsiaTheme="minorHAnsi" w:hAnsiTheme="minorHAnsi" w:cstheme="minorHAnsi"/>
-          <w:sz w:val="22"/>
-          <w:szCs w:val="22"/>
-        </w:rPr>
-        <w:t xml:space="preserve">       </w:t>
-      </w:r>
-      <w:r>
-        <w:rPr>
-          <w:rStyle w:val="HTMLCode"/>
-          <w:rFonts w:asciiTheme="minorHAnsi" w:eastAsiaTheme="minorHAnsi" w:hAnsiTheme="minorHAnsi" w:cstheme="minorHAnsi"/>
-          <w:sz w:val="22"/>
-          <w:szCs w:val="22"/>
-        </w:rPr>
-        <w:t xml:space="preserve">        </w:t>
-      </w:r>
-      <w:r>
-        <w:rPr>
-          <w:rStyle w:val="HTMLCode"/>
-          <w:rFonts w:asciiTheme="minorHAnsi" w:eastAsiaTheme="minorHAnsi" w:hAnsiTheme="minorHAnsi" w:cstheme="minorHAnsi"/>
-          <w:sz w:val="22"/>
-          <w:szCs w:val="22"/>
-        </w:rPr>
-        <w:t xml:space="preserve"> </w:t>
-      </w:r>
-      <w:r>
-        <w:rPr>
-          <w:rStyle w:val="HTMLCode"/>
-          <w:rFonts w:asciiTheme="minorHAnsi" w:eastAsiaTheme="minorHAnsi" w:hAnsiTheme="minorHAnsi" w:cstheme="minorHAnsi"/>
-          <w:sz w:val="22"/>
-          <w:szCs w:val="22"/>
-        </w:rPr>
-        <w:t>&lt;</w:t>
-      </w:r>
-      <w:proofErr w:type="gramStart"/>
-      <w:r>
-        <w:rPr>
-          <w:rStyle w:val="HTMLCode"/>
-          <w:rFonts w:asciiTheme="minorHAnsi" w:eastAsiaTheme="minorHAnsi" w:hAnsiTheme="minorHAnsi" w:cstheme="minorHAnsi"/>
-          <w:sz w:val="22"/>
-          <w:szCs w:val="22"/>
-        </w:rPr>
-        <w:t>li</w:t>
-      </w:r>
-      <w:proofErr w:type="gramEnd"/>
-      <w:r>
-        <w:rPr>
-          <w:rStyle w:val="HTMLCode"/>
-          <w:rFonts w:asciiTheme="minorHAnsi" w:eastAsiaTheme="minorHAnsi" w:hAnsiTheme="minorHAnsi" w:cstheme="minorHAnsi"/>
-          <w:sz w:val="22"/>
-          <w:szCs w:val="22"/>
-        </w:rPr>
-        <w:t>&gt;</w:t>
-      </w:r>
-      <w:r>
-        <w:rPr>
-          <w:rStyle w:val="HTMLCode"/>
-          <w:rFonts w:asciiTheme="minorHAnsi" w:eastAsiaTheme="minorHAnsi" w:hAnsiTheme="minorHAnsi" w:cstheme="minorHAnsi"/>
-          <w:sz w:val="22"/>
-          <w:szCs w:val="22"/>
-        </w:rPr>
-        <w:t xml:space="preserve"> </w:t>
-      </w:r>
-      <w:r>
-        <w:rPr>
-          <w:rStyle w:val="HTMLCode"/>
-          <w:rFonts w:asciiTheme="minorHAnsi" w:eastAsiaTheme="minorHAnsi" w:hAnsiTheme="minorHAnsi" w:cstheme="minorHAnsi"/>
-          <w:sz w:val="22"/>
-          <w:szCs w:val="22"/>
-        </w:rPr>
-        <w:t>index: ${</w:t>
-      </w:r>
-      <w:proofErr w:type="spellStart"/>
-      <w:r>
-        <w:rPr>
-          <w:rStyle w:val="HTMLCode"/>
-          <w:rFonts w:asciiTheme="minorHAnsi" w:eastAsiaTheme="minorHAnsi" w:hAnsiTheme="minorHAnsi" w:cstheme="minorHAnsi"/>
-          <w:sz w:val="22"/>
-          <w:szCs w:val="22"/>
-        </w:rPr>
-        <w:t>itemList.index</w:t>
-      </w:r>
-      <w:proofErr w:type="spellEnd"/>
-      <w:r>
-        <w:rPr>
-          <w:rStyle w:val="HTMLCode"/>
-          <w:rFonts w:asciiTheme="minorHAnsi" w:eastAsiaTheme="minorHAnsi" w:hAnsiTheme="minorHAnsi" w:cstheme="minorHAnsi"/>
-          <w:sz w:val="22"/>
-          <w:szCs w:val="22"/>
-        </w:rPr>
-        <w:t>}</w:t>
-      </w:r>
-      <w:r>
-        <w:rPr>
-          <w:rStyle w:val="HTMLCode"/>
-          <w:rFonts w:asciiTheme="minorHAnsi" w:eastAsiaTheme="minorHAnsi" w:hAnsiTheme="minorHAnsi" w:cstheme="minorHAnsi"/>
-          <w:sz w:val="22"/>
-          <w:szCs w:val="22"/>
-        </w:rPr>
-        <w:t xml:space="preserve">  value: ${</w:t>
-      </w:r>
-      <w:proofErr w:type="spellStart"/>
-      <w:r>
-        <w:rPr>
-          <w:rStyle w:val="HTMLCode"/>
-          <w:rFonts w:asciiTheme="minorHAnsi" w:eastAsiaTheme="minorHAnsi" w:hAnsiTheme="minorHAnsi" w:cstheme="minorHAnsi"/>
-          <w:sz w:val="22"/>
-          <w:szCs w:val="22"/>
-        </w:rPr>
-        <w:t>item.title</w:t>
-      </w:r>
-      <w:proofErr w:type="spellEnd"/>
-      <w:r>
-        <w:rPr>
-          <w:rStyle w:val="HTMLCode"/>
-          <w:rFonts w:asciiTheme="minorHAnsi" w:eastAsiaTheme="minorHAnsi" w:hAnsiTheme="minorHAnsi" w:cstheme="minorHAnsi"/>
-          <w:sz w:val="22"/>
-          <w:szCs w:val="22"/>
-        </w:rPr>
-        <w:t>}</w:t>
-      </w:r>
-      <w:r>
-        <w:rPr>
-          <w:rStyle w:val="HTMLCode"/>
-          <w:rFonts w:asciiTheme="minorHAnsi" w:eastAsiaTheme="minorHAnsi" w:hAnsiTheme="minorHAnsi" w:cstheme="minorHAnsi"/>
-          <w:sz w:val="22"/>
-          <w:szCs w:val="22"/>
-        </w:rPr>
-        <w:t xml:space="preserve"> </w:t>
-      </w:r>
-      <w:r>
-        <w:rPr>
-          <w:rStyle w:val="HTMLCode"/>
-          <w:rFonts w:asciiTheme="minorHAnsi" w:eastAsiaTheme="minorHAnsi" w:hAnsiTheme="minorHAnsi" w:cstheme="minorHAnsi"/>
-          <w:sz w:val="22"/>
-          <w:szCs w:val="22"/>
-        </w:rPr>
-        <w:t>&lt;/li</w:t>
-      </w:r>
-      <w:r>
-        <w:rPr>
-          <w:rStyle w:val="HTMLCode"/>
-          <w:rFonts w:asciiTheme="minorHAnsi" w:eastAsiaTheme="minorHAnsi" w:hAnsiTheme="minorHAnsi" w:cstheme="minorHAnsi"/>
-          <w:sz w:val="22"/>
-          <w:szCs w:val="22"/>
-        </w:rPr>
-        <w:t>&gt;</w:t>
-      </w:r>
-    </w:p>
-    <w:p>
-      <w:pPr>
-        <w:rPr>
-          <w:rStyle w:val="HTMLCode"/>
-          <w:rFonts w:asciiTheme="minorHAnsi" w:eastAsiaTheme="minorHAnsi" w:hAnsiTheme="minorHAnsi" w:cstheme="minorHAnsi"/>
-          <w:sz w:val="22"/>
-          <w:szCs w:val="22"/>
-        </w:rPr>
-      </w:pPr>
-      <w:r>
-        <w:rPr>
-          <w:rStyle w:val="HTMLCode"/>
-          <w:rFonts w:asciiTheme="minorHAnsi" w:eastAsiaTheme="minorHAnsi" w:hAnsiTheme="minorHAnsi" w:cstheme="minorHAnsi"/>
-          <w:sz w:val="22"/>
-          <w:szCs w:val="22"/>
-        </w:rPr>
         <w:t xml:space="preserve">     </w:t>
       </w:r>
       <w:r>
@@ -17178,7 +17565,6 @@
           <w:sz w:val="22"/>
           <w:szCs w:val="22"/>
         </w:rPr>
-        <w:lastRenderedPageBreak/>
         <w:t xml:space="preserve">  </w:t>
       </w:r>
       <w:r>
@@ -17586,6 +17972,7 @@
           <w:sz w:val="22"/>
           <w:szCs w:val="22"/>
         </w:rPr>
+        <w:lastRenderedPageBreak/>
         <w:t xml:space="preserve">     &lt;sly</w:t>
       </w:r>
       <w:r>
@@ -18130,6 +18517,7 @@
           <w:szCs w:val="22"/>
         </w:rPr>
       </w:pPr>
+      <w:proofErr w:type="gramStart"/>
       <w:r>
         <w:rPr>
           <w:rStyle w:val="HTMLCode"/>
@@ -18146,8 +18534,9 @@
           <w:sz w:val="22"/>
           <w:szCs w:val="22"/>
         </w:rPr>
-        <w:t>ath/to/resource = path to resource can be a relative path or full path.</w:t>
-      </w:r>
+        <w:t>ath/to/resource</w:t>
+      </w:r>
+      <w:proofErr w:type="gramEnd"/>
       <w:r>
         <w:rPr>
           <w:rStyle w:val="HTMLCode"/>
@@ -18155,6 +18544,15 @@
           <w:sz w:val="22"/>
           <w:szCs w:val="22"/>
         </w:rPr>
+        <w:t xml:space="preserve"> = path to resource can be a relative path or full path.</w:t>
+      </w:r>
+      <w:r>
+        <w:rPr>
+          <w:rStyle w:val="HTMLCode"/>
+          <w:rFonts w:asciiTheme="minorHAnsi" w:eastAsiaTheme="minorHAnsi" w:hAnsiTheme="minorHAnsi" w:cstheme="minorHAnsi"/>
+          <w:sz w:val="22"/>
+          <w:szCs w:val="22"/>
+        </w:rPr>
         <w:t xml:space="preserve"> If in cotes then relative or else full path.</w:t>
       </w:r>
     </w:p>
@@ -18167,6 +18565,7 @@
           <w:szCs w:val="22"/>
         </w:rPr>
       </w:pPr>
+      <w:proofErr w:type="gramStart"/>
       <w:r>
         <w:rPr>
           <w:rStyle w:val="HTMLCode"/>
@@ -18174,7 +18573,17 @@
           <w:sz w:val="22"/>
           <w:szCs w:val="22"/>
         </w:rPr>
-        <w:t>wcmmode='disabled' will disable edit mode of the component</w:t>
+        <w:t>wcmmode</w:t>
+      </w:r>
+      <w:proofErr w:type="gramEnd"/>
+      <w:r>
+        <w:rPr>
+          <w:rStyle w:val="HTMLCode"/>
+          <w:rFonts w:asciiTheme="minorHAnsi" w:eastAsiaTheme="minorHAnsi" w:hAnsiTheme="minorHAnsi" w:cstheme="minorHAnsi"/>
+          <w:sz w:val="22"/>
+          <w:szCs w:val="22"/>
+        </w:rPr>
+        <w:t>='disabled' will disable edit mode of the component</w:t>
       </w:r>
       <w:r>
         <w:rPr>
@@ -18473,8 +18882,8 @@
           <w:color w:val="333333"/>
         </w:rPr>
       </w:pPr>
-      <w:bookmarkStart w:id="4" w:name="main-pars_text_11"/>
-      <w:bookmarkEnd w:id="4"/>
+      <w:bookmarkStart w:id="5" w:name="main-pars_text_11"/>
+      <w:bookmarkEnd w:id="5"/>
       <w:r>
         <w:rPr>
           <w:rFonts w:eastAsia="Times New Roman" w:cstheme="minorHAnsi"/>
@@ -19153,7 +19562,6 @@
           <w:color w:val="333333"/>
           <w:highlight w:val="yellow"/>
         </w:rPr>
-        <w:lastRenderedPageBreak/>
         <w:t xml:space="preserve">Templates located in a different file, can be </w:t>
       </w:r>
       <w:proofErr w:type="spellStart"/>
@@ -20215,8 +20623,8 @@
           <w:color w:val="333333"/>
         </w:rPr>
       </w:pPr>
-      <w:bookmarkStart w:id="5" w:name="main-pars_text_17"/>
-      <w:bookmarkEnd w:id="5"/>
+      <w:bookmarkStart w:id="6" w:name="main-pars_text_17"/>
+      <w:bookmarkEnd w:id="6"/>
       <w:proofErr w:type="gramStart"/>
       <w:r>
         <w:rPr>
@@ -20287,8 +20695,8 @@
           <w:color w:val="333333"/>
         </w:rPr>
       </w:pPr>
-      <w:bookmarkStart w:id="6" w:name="main-pars_text_18"/>
-      <w:bookmarkEnd w:id="6"/>
+      <w:bookmarkStart w:id="7" w:name="main-pars_text_18"/>
+      <w:bookmarkEnd w:id="7"/>
       <w:r>
         <w:rPr>
           <w:rFonts w:eastAsia="Times New Roman" w:cstheme="minorHAnsi"/>
@@ -20370,8 +20778,8 @@
           <w:color w:val="333333"/>
         </w:rPr>
       </w:pPr>
-      <w:bookmarkStart w:id="7" w:name="main-pars_text_19"/>
-      <w:bookmarkEnd w:id="7"/>
+      <w:bookmarkStart w:id="8" w:name="main-pars_text_19"/>
+      <w:bookmarkEnd w:id="8"/>
       <w:proofErr w:type="gramStart"/>
       <w:r>
         <w:rPr>
@@ -20427,7 +20835,6 @@
                 <w:bCs/>
                 <w:color w:val="333333"/>
               </w:rPr>
-              <w:lastRenderedPageBreak/>
               <w:t>Hello World</w:t>
             </w:r>
           </w:p>
@@ -20715,8 +21122,8 @@
           <w:szCs w:val="24"/>
         </w:rPr>
       </w:pPr>
-      <w:bookmarkStart w:id="8" w:name="main-pars_text_27"/>
-      <w:bookmarkEnd w:id="8"/>
+      <w:bookmarkStart w:id="9" w:name="main-pars_text_27"/>
+      <w:bookmarkEnd w:id="9"/>
       <w:proofErr w:type="gramStart"/>
       <w:r>
         <w:rPr>
@@ -20893,6 +21300,7 @@
           <w:shd w:val="clear" w:color="auto" w:fill="FFFFFF"/>
         </w:rPr>
       </w:pPr>
+      <w:proofErr w:type="gramStart"/>
       <w:r>
         <w:rPr>
           <w:rStyle w:val="code"/>
@@ -20904,7 +21312,21 @@
           <w:bdr w:val="none" w:sz="0" w:space="0" w:color="auto" w:frame="1"/>
           <w:shd w:val="clear" w:color="auto" w:fill="FFFFFF"/>
         </w:rPr>
-        <w:t>data-sly-element:</w:t>
+        <w:t>data-sly-element</w:t>
+      </w:r>
+      <w:proofErr w:type="gramEnd"/>
+      <w:r>
+        <w:rPr>
+          <w:rStyle w:val="code"/>
+          <w:rFonts w:cstheme="minorHAnsi"/>
+          <w:b/>
+          <w:bCs/>
+          <w:color w:val="333333"/>
+          <w:u w:val="single"/>
+          <w:bdr w:val="none" w:sz="0" w:space="0" w:color="auto" w:frame="1"/>
+          <w:shd w:val="clear" w:color="auto" w:fill="FFFFFF"/>
+        </w:rPr>
+        <w:t>:</w:t>
       </w:r>
     </w:p>
     <w:p>
@@ -21068,8 +21490,8 @@
           <w:szCs w:val="24"/>
         </w:rPr>
       </w:pPr>
-      <w:bookmarkStart w:id="9" w:name="main-pars_text_40"/>
-      <w:bookmarkEnd w:id="9"/>
+      <w:bookmarkStart w:id="10" w:name="main-pars_text_40"/>
+      <w:bookmarkEnd w:id="10"/>
       <w:r>
         <w:rPr>
           <w:rFonts w:eastAsia="Times New Roman" w:cstheme="minorHAnsi"/>
@@ -21135,8 +21557,8 @@
           <w:szCs w:val="24"/>
         </w:rPr>
       </w:pPr>
-      <w:bookmarkStart w:id="10" w:name="main-pars_text_41"/>
-      <w:bookmarkEnd w:id="10"/>
+      <w:bookmarkStart w:id="11" w:name="main-pars_text_41"/>
+      <w:bookmarkEnd w:id="11"/>
       <w:r>
         <w:rPr>
           <w:rFonts w:eastAsia="Times New Roman" w:cstheme="minorHAnsi"/>
@@ -21841,8 +22263,8 @@
           <w:szCs w:val="24"/>
         </w:rPr>
       </w:pPr>
-      <w:bookmarkStart w:id="11" w:name="main-pars_text_42"/>
-      <w:bookmarkEnd w:id="11"/>
+      <w:bookmarkStart w:id="12" w:name="main-pars_text_42"/>
+      <w:bookmarkEnd w:id="12"/>
       <w:r>
         <w:rPr>
           <w:rFonts w:eastAsia="Times New Roman" w:cstheme="minorHAnsi"/>
@@ -22007,7 +22429,6 @@
           <w:sz w:val="28"/>
           <w:szCs w:val="28"/>
         </w:rPr>
-        <w:lastRenderedPageBreak/>
         <w:t>Sling Post servlet</w:t>
       </w:r>
     </w:p>
@@ -22172,6 +22593,7 @@
           <w:rFonts w:cstheme="minorHAnsi"/>
           <w:b/>
         </w:rPr>
+        <w:lastRenderedPageBreak/>
         <w:t>Item</w:t>
       </w:r>
       <w:r>
@@ -22214,7 +22636,7 @@
         </w:rPr>
       </w:pPr>
     </w:p>
-    <w:bookmarkStart w:id="12" w:name="preface-multipart-form-data-posts"/>
+    <w:bookmarkStart w:id="13" w:name="preface-multipart-form-data-posts"/>
     <w:p>
       <w:pPr>
         <w:pStyle w:val="Heading2"/>
@@ -22302,7 +22724,7 @@
         </w:rPr>
         <w:fldChar w:fldCharType="end"/>
       </w:r>
-      <w:bookmarkEnd w:id="12"/>
+      <w:bookmarkEnd w:id="13"/>
     </w:p>
     <w:p>
       <w:pPr>
@@ -22462,14 +22884,25 @@
           <w:szCs w:val="24"/>
         </w:rPr>
       </w:pPr>
-      <w:r>
-        <w:rPr>
-          <w:rFonts w:eastAsia="Times New Roman" w:cstheme="minorHAnsi"/>
-          <w:color w:val="3B3B3B"/>
-          <w:sz w:val="24"/>
-          <w:szCs w:val="24"/>
-        </w:rPr>
-        <w:t>enctype="multipart/form-data</w:t>
+      <w:proofErr w:type="gramStart"/>
+      <w:r>
+        <w:rPr>
+          <w:rFonts w:eastAsia="Times New Roman" w:cstheme="minorHAnsi"/>
+          <w:color w:val="3B3B3B"/>
+          <w:sz w:val="24"/>
+          <w:szCs w:val="24"/>
+        </w:rPr>
+        <w:t>enctype</w:t>
+      </w:r>
+      <w:proofErr w:type="gramEnd"/>
+      <w:r>
+        <w:rPr>
+          <w:rFonts w:eastAsia="Times New Roman" w:cstheme="minorHAnsi"/>
+          <w:color w:val="3B3B3B"/>
+          <w:sz w:val="24"/>
+          <w:szCs w:val="24"/>
+        </w:rPr>
+        <w:t>="multipart/form-data</w:t>
       </w:r>
       <w:r>
         <w:rPr>
@@ -22521,7 +22954,14 @@
         <w:rPr>
           <w:rFonts w:cstheme="minorHAnsi"/>
         </w:rPr>
-        <w:t xml:space="preserve">The SlingPostServlet is actually just a front-end to the actual operations. To select the actual operation to execute, the </w:t>
+        <w:t xml:space="preserve">The SlingPostServlet is actually just a front-end to the actual operations. To select the actual operation to execute, </w:t>
+      </w:r>
+      <w:proofErr w:type="gramStart"/>
+      <w:r>
+        <w:rPr>
+          <w:rFonts w:cstheme="minorHAnsi"/>
+        </w:rPr>
+        <w:t xml:space="preserve">the </w:t>
       </w:r>
       <w:r>
         <w:rPr>
@@ -22531,6 +22971,7 @@
         </w:rPr>
         <w:t>:operation</w:t>
       </w:r>
+      <w:proofErr w:type="gramEnd"/>
       <w:r>
         <w:rPr>
           <w:rFonts w:cstheme="minorHAnsi"/>
@@ -22626,7 +23067,21 @@
         <w:rPr>
           <w:rFonts w:cstheme="minorHAnsi"/>
         </w:rPr>
-        <w:t xml:space="preserve"> -- Move existing content to a new location</w:t>
+        <w:t xml:space="preserve"> -- </w:t>
+      </w:r>
+      <w:proofErr w:type="spellStart"/>
+      <w:r>
+        <w:rPr>
+          <w:rFonts w:cstheme="minorHAnsi"/>
+        </w:rPr>
+        <w:t>Move</w:t>
+      </w:r>
+      <w:proofErr w:type="spellEnd"/>
+      <w:r>
+        <w:rPr>
+          <w:rFonts w:cstheme="minorHAnsi"/>
+        </w:rPr>
+        <w:t xml:space="preserve"> existing content to a new location</w:t>
       </w:r>
     </w:p>
     <w:p>
@@ -22647,7 +23102,6 @@
         <w:rPr>
           <w:rFonts w:cstheme="minorHAnsi"/>
         </w:rPr>
-        <w:lastRenderedPageBreak/>
         <w:t>copy</w:t>
       </w:r>
       <w:proofErr w:type="gramEnd"/>
@@ -22655,7 +23109,21 @@
         <w:rPr>
           <w:rFonts w:cstheme="minorHAnsi"/>
         </w:rPr>
-        <w:t xml:space="preserve"> -- Copy existing content to a new location</w:t>
+        <w:t xml:space="preserve"> -- </w:t>
+      </w:r>
+      <w:proofErr w:type="spellStart"/>
+      <w:r>
+        <w:rPr>
+          <w:rFonts w:cstheme="minorHAnsi"/>
+        </w:rPr>
+        <w:t>Copy</w:t>
+      </w:r>
+      <w:proofErr w:type="spellEnd"/>
+      <w:r>
+        <w:rPr>
+          <w:rFonts w:cstheme="minorHAnsi"/>
+        </w:rPr>
+        <w:t xml:space="preserve"> existing content to a new location</w:t>
       </w:r>
     </w:p>
     <w:p>
@@ -22683,7 +23151,21 @@
         <w:rPr>
           <w:rFonts w:cstheme="minorHAnsi"/>
         </w:rPr>
-        <w:t xml:space="preserve"> -- Import content structures from JSON/XML/Zip</w:t>
+        <w:t xml:space="preserve"> -- </w:t>
+      </w:r>
+      <w:proofErr w:type="spellStart"/>
+      <w:r>
+        <w:rPr>
+          <w:rFonts w:cstheme="minorHAnsi"/>
+        </w:rPr>
+        <w:t>Import</w:t>
+      </w:r>
+      <w:proofErr w:type="spellEnd"/>
+      <w:r>
+        <w:rPr>
+          <w:rFonts w:cstheme="minorHAnsi"/>
+        </w:rPr>
+        <w:t xml:space="preserve"> content structures from JSON/XML/Zip</w:t>
       </w:r>
     </w:p>
     <w:p>
@@ -22835,19 +23317,34 @@
         <w:rPr>
           <w:rFonts w:cstheme="minorHAnsi"/>
         </w:rPr>
-        <w:t>All these operations always operate on the resource of the request as returned by SlingHttpServletRequest.getResource(). Some operations require additional parameters to be set to operate completely.</w:t>
-      </w:r>
-    </w:p>
-    <w:p>
-      <w:pPr>
-        <w:rPr>
-          <w:rFonts w:cstheme="minorHAnsi"/>
-        </w:rPr>
-      </w:pPr>
-      <w:r>
-        <w:rPr>
-          <w:rFonts w:cstheme="minorHAnsi"/>
-        </w:rPr>
+        <w:t xml:space="preserve">All these operations always operate on the resource of the request as returned by </w:t>
+      </w:r>
+      <w:proofErr w:type="gramStart"/>
+      <w:r>
+        <w:rPr>
+          <w:rFonts w:cstheme="minorHAnsi"/>
+        </w:rPr>
+        <w:t>SlingHttpServletRequest.getResource(</w:t>
+      </w:r>
+      <w:proofErr w:type="gramEnd"/>
+      <w:r>
+        <w:rPr>
+          <w:rFonts w:cstheme="minorHAnsi"/>
+        </w:rPr>
+        <w:t>). Some operations require additional parameters to be set to operate completely.</w:t>
+      </w:r>
+    </w:p>
+    <w:p>
+      <w:pPr>
+        <w:rPr>
+          <w:rFonts w:cstheme="minorHAnsi"/>
+        </w:rPr>
+      </w:pPr>
+      <w:r>
+        <w:rPr>
+          <w:rFonts w:cstheme="minorHAnsi"/>
+        </w:rPr>
+        <w:lastRenderedPageBreak/>
         <w:t>Please note that operations are mutually exclusive. For a single POST request only one operation may be executed. Operations also only consume the request parameters as described below. Any excess parameters are silently ignored.</w:t>
       </w:r>
     </w:p>
@@ -22897,7 +23394,7 @@
         </w:rPr>
       </w:pPr>
     </w:p>
-    <w:bookmarkStart w:id="13" w:name="content-creation-or-modification"/>
+    <w:bookmarkStart w:id="14" w:name="content-creation-or-modification"/>
     <w:p>
       <w:pPr>
         <w:pStyle w:val="Heading3"/>
@@ -22968,7 +23465,7 @@
         </w:rPr>
         <w:fldChar w:fldCharType="end"/>
       </w:r>
-      <w:bookmarkEnd w:id="13"/>
+      <w:bookmarkEnd w:id="14"/>
     </w:p>
     <w:p>
       <w:pPr>
@@ -23249,7 +23746,6 @@
                 <w:sz w:val="18"/>
                 <w:szCs w:val="18"/>
               </w:rPr>
-              <w:lastRenderedPageBreak/>
               <w:t>Resource Path</w:t>
             </w:r>
           </w:p>
@@ -24171,6 +24667,7 @@
           <w:szCs w:val="20"/>
         </w:rPr>
       </w:pPr>
+      <w:proofErr w:type="gramStart"/>
       <w:r>
         <w:rPr>
           <w:rFonts w:ascii="Courier New" w:eastAsia="Times New Roman" w:hAnsi="Courier New" w:cs="Courier New"/>
@@ -24180,6 +24677,7 @@
         </w:rPr>
         <w:t>created</w:t>
       </w:r>
+      <w:proofErr w:type="gramEnd"/>
       <w:r>
         <w:rPr>
           <w:rFonts w:ascii="Tahoma" w:eastAsia="Times New Roman" w:hAnsi="Tahoma" w:cs="Tahoma"/>
@@ -24223,6 +24721,7 @@
           <w:szCs w:val="20"/>
         </w:rPr>
       </w:pPr>
+      <w:proofErr w:type="gramStart"/>
       <w:r>
         <w:rPr>
           <w:rFonts w:ascii="Courier New" w:eastAsia="Times New Roman" w:hAnsi="Courier New" w:cs="Courier New"/>
@@ -24232,6 +24731,7 @@
         </w:rPr>
         <w:t>lastModified</w:t>
       </w:r>
+      <w:proofErr w:type="gramEnd"/>
       <w:r>
         <w:rPr>
           <w:rFonts w:ascii="Tahoma" w:eastAsia="Times New Roman" w:hAnsi="Tahoma" w:cs="Tahoma"/>
@@ -24275,6 +24775,7 @@
           <w:szCs w:val="20"/>
         </w:rPr>
       </w:pPr>
+      <w:proofErr w:type="gramStart"/>
       <w:r>
         <w:rPr>
           <w:rFonts w:ascii="Courier New" w:eastAsia="Times New Roman" w:hAnsi="Courier New" w:cs="Courier New"/>
@@ -24284,6 +24785,7 @@
         </w:rPr>
         <w:t>createdBy</w:t>
       </w:r>
+      <w:proofErr w:type="gramEnd"/>
       <w:r>
         <w:rPr>
           <w:rFonts w:ascii="Tahoma" w:eastAsia="Times New Roman" w:hAnsi="Tahoma" w:cs="Tahoma"/>
@@ -24327,6 +24829,7 @@
           <w:szCs w:val="20"/>
         </w:rPr>
       </w:pPr>
+      <w:proofErr w:type="gramStart"/>
       <w:r>
         <w:rPr>
           <w:rFonts w:ascii="Courier New" w:eastAsia="Times New Roman" w:hAnsi="Courier New" w:cs="Courier New"/>
@@ -24336,6 +24839,7 @@
         </w:rPr>
         <w:t>lastModifiedBy</w:t>
       </w:r>
+      <w:proofErr w:type="gramEnd"/>
       <w:r>
         <w:rPr>
           <w:rFonts w:ascii="Tahoma" w:eastAsia="Times New Roman" w:hAnsi="Tahoma" w:cs="Tahoma"/>
@@ -24463,7 +24967,6 @@
           <w:rFonts w:eastAsia="Times New Roman" w:cstheme="minorHAnsi"/>
           <w:color w:val="3B3B3B"/>
         </w:rPr>
-        <w:lastRenderedPageBreak/>
         <w:t>jcr:data</w:t>
       </w:r>
       <w:proofErr w:type="spellEnd"/>
@@ -24671,8 +25174,17 @@
           <w:rFonts w:eastAsia="Times New Roman" w:cstheme="minorHAnsi"/>
           <w:color w:val="3B3B3B"/>
         </w:rPr>
-        <w:t>nt:file</w:t>
-      </w:r>
+        <w:t>nt</w:t>
+      </w:r>
+      <w:proofErr w:type="gramStart"/>
+      <w:r>
+        <w:rPr>
+          <w:rFonts w:eastAsia="Times New Roman" w:cstheme="minorHAnsi"/>
+          <w:color w:val="3B3B3B"/>
+        </w:rPr>
+        <w:t>:file</w:t>
+      </w:r>
+      <w:proofErr w:type="gramEnd"/>
       <w:r>
         <w:rPr>
           <w:rFonts w:eastAsia="Times New Roman" w:cstheme="minorHAnsi"/>
@@ -24686,6 +25198,21 @@
           <w:rFonts w:eastAsia="Times New Roman" w:cstheme="minorHAnsi"/>
           <w:color w:val="3B3B3B"/>
         </w:rPr>
+        <w:t>nt:folder</w:t>
+      </w:r>
+      <w:proofErr w:type="spellEnd"/>
+      <w:r>
+        <w:rPr>
+          <w:rFonts w:eastAsia="Times New Roman" w:cstheme="minorHAnsi"/>
+          <w:color w:val="3B3B3B"/>
+        </w:rPr>
+        <w:t>. Otherwise the node will be created with primary node type </w:t>
+      </w:r>
+      <w:r>
+        <w:rPr>
+          <w:rFonts w:eastAsia="Times New Roman" w:cstheme="minorHAnsi"/>
+          <w:color w:val="3B3B3B"/>
+        </w:rPr>
         <w:t>nt</w:t>
       </w:r>
       <w:proofErr w:type="gramStart"/>
@@ -24694,24 +25221,9 @@
           <w:rFonts w:eastAsia="Times New Roman" w:cstheme="minorHAnsi"/>
           <w:color w:val="3B3B3B"/>
         </w:rPr>
-        <w:t>:folder</w:t>
-      </w:r>
-      <w:proofErr w:type="spellEnd"/>
+        <w:t>:resource</w:t>
+      </w:r>
       <w:proofErr w:type="gramEnd"/>
-      <w:r>
-        <w:rPr>
-          <w:rFonts w:eastAsia="Times New Roman" w:cstheme="minorHAnsi"/>
-          <w:color w:val="3B3B3B"/>
-        </w:rPr>
-        <w:t>. Otherwise the node will be created with primary node type </w:t>
-      </w:r>
-      <w:r>
-        <w:rPr>
-          <w:rFonts w:eastAsia="Times New Roman" w:cstheme="minorHAnsi"/>
-          <w:color w:val="3B3B3B"/>
-        </w:rPr>
-        <w:t>nt:resource</w:t>
-      </w:r>
       <w:r>
         <w:rPr>
           <w:rFonts w:eastAsia="Times New Roman" w:cstheme="minorHAnsi"/>
@@ -24734,6 +25246,7 @@
           <w:rFonts w:eastAsia="Times New Roman" w:cstheme="minorHAnsi"/>
           <w:color w:val="3B3B3B"/>
         </w:rPr>
+        <w:lastRenderedPageBreak/>
         <w:t>If the node to be created is </w:t>
       </w:r>
       <w:r>
@@ -24741,8 +25254,17 @@
           <w:rFonts w:eastAsia="Times New Roman" w:cstheme="minorHAnsi"/>
           <w:color w:val="3B3B3B"/>
         </w:rPr>
-        <w:t>nt:file</w:t>
-      </w:r>
+        <w:t>nt</w:t>
+      </w:r>
+      <w:proofErr w:type="gramStart"/>
+      <w:r>
+        <w:rPr>
+          <w:rFonts w:eastAsia="Times New Roman" w:cstheme="minorHAnsi"/>
+          <w:color w:val="3B3B3B"/>
+        </w:rPr>
+        <w:t>:file</w:t>
+      </w:r>
+      <w:proofErr w:type="gramEnd"/>
       <w:r>
         <w:rPr>
           <w:rFonts w:eastAsia="Times New Roman" w:cstheme="minorHAnsi"/>
@@ -25903,7 +26425,6 @@
           <w:sz w:val="24"/>
           <w:szCs w:val="24"/>
         </w:rPr>
-        <w:lastRenderedPageBreak/>
         <w:t xml:space="preserve">The name of </w:t>
       </w:r>
       <w:r>
@@ -26009,6 +26530,7 @@
         </w:rPr>
         <w:t xml:space="preserve">If we are not providing the file node type in that case the node will be created as </w:t>
       </w:r>
+      <w:proofErr w:type="spellStart"/>
       <w:r>
         <w:rPr>
           <w:rFonts w:eastAsia="Times New Roman" w:cstheme="minorHAnsi"/>
@@ -26016,15 +26538,43 @@
           <w:color w:val="000000" w:themeColor="text1"/>
           <w:shd w:val="clear" w:color="auto" w:fill="F0F0F0"/>
         </w:rPr>
-        <w:t>nt: file</w:t>
-      </w:r>
-      <w:r>
-        <w:rPr>
-          <w:rFonts w:eastAsia="Times New Roman" w:cstheme="minorHAnsi"/>
+        <w:t>nt</w:t>
+      </w:r>
+      <w:proofErr w:type="spellEnd"/>
+      <w:r>
+        <w:rPr>
+          <w:rFonts w:eastAsia="Times New Roman" w:cstheme="minorHAnsi"/>
+          <w:b/>
           <w:color w:val="000000" w:themeColor="text1"/>
           <w:shd w:val="clear" w:color="auto" w:fill="F0F0F0"/>
         </w:rPr>
-        <w:t xml:space="preserve"> if it is under nt: folder.</w:t>
+        <w:t>: file</w:t>
+      </w:r>
+      <w:r>
+        <w:rPr>
+          <w:rFonts w:eastAsia="Times New Roman" w:cstheme="minorHAnsi"/>
+          <w:color w:val="000000" w:themeColor="text1"/>
+          <w:shd w:val="clear" w:color="auto" w:fill="F0F0F0"/>
+        </w:rPr>
+        <w:t xml:space="preserve"> if it is under </w:t>
+      </w:r>
+      <w:proofErr w:type="spellStart"/>
+      <w:r>
+        <w:rPr>
+          <w:rFonts w:eastAsia="Times New Roman" w:cstheme="minorHAnsi"/>
+          <w:color w:val="000000" w:themeColor="text1"/>
+          <w:shd w:val="clear" w:color="auto" w:fill="F0F0F0"/>
+        </w:rPr>
+        <w:t>nt</w:t>
+      </w:r>
+      <w:proofErr w:type="spellEnd"/>
+      <w:r>
+        <w:rPr>
+          <w:rFonts w:eastAsia="Times New Roman" w:cstheme="minorHAnsi"/>
+          <w:color w:val="000000" w:themeColor="text1"/>
+          <w:shd w:val="clear" w:color="auto" w:fill="F0F0F0"/>
+        </w:rPr>
+        <w:t>: folder.</w:t>
       </w:r>
       <w:r>
         <w:rPr>
@@ -26211,7 +26761,7 @@
         </w:rPr>
       </w:pPr>
     </w:p>
-    <w:bookmarkStart w:id="14" w:name="omitting-some-parameters"/>
+    <w:bookmarkStart w:id="15" w:name="omitting-some-parameters"/>
     <w:p>
       <w:pPr>
         <w:pStyle w:val="Heading5"/>
@@ -26285,7 +26835,7 @@
         </w:rPr>
         <w:fldChar w:fldCharType="end"/>
       </w:r>
-      <w:bookmarkEnd w:id="14"/>
+      <w:bookmarkEnd w:id="15"/>
     </w:p>
     <w:p>
       <w:pPr>
@@ -26305,7 +26855,17 @@
           <w:sz w:val="20"/>
           <w:szCs w:val="20"/>
         </w:rPr>
-        <w:t>There may be times that you have forms which contain a lot of fields which you do not want to actually store in content. Such forms usually are created using some client-side GUI library which uses the fields for its own purposes. To be able to easily differentiate between real content to be actually stored and such control parameters, you may prefix the names of the fields destined for content with a dot-slash (</w:t>
+        <w:t xml:space="preserve">There may be times that you have forms which contain a lot of fields which you do not want to actually store in content. Such forms usually are created using some client-side GUI library which uses the fields for its own purposes. To be able to easily differentiate between real content to be actually stored and </w:t>
+      </w:r>
+      <w:r>
+        <w:rPr>
+          <w:rFonts w:ascii="Tahoma" w:eastAsia="Times New Roman" w:hAnsi="Tahoma" w:cs="Tahoma"/>
+          <w:color w:val="3B3B3B"/>
+          <w:sz w:val="20"/>
+          <w:szCs w:val="20"/>
+        </w:rPr>
+        <w:lastRenderedPageBreak/>
+        <w:t>such control parameters, you may prefix the names of the fields destined for content with a dot-slash (</w:t>
       </w:r>
       <w:proofErr w:type="gramStart"/>
       <w:r>
@@ -27638,7 +28198,6 @@
           <w:sz w:val="20"/>
           <w:szCs w:val="20"/>
         </w:rPr>
-        <w:lastRenderedPageBreak/>
         <w:t>Parameters whose name start with a colon (</w:t>
       </w:r>
       <w:r>
@@ -27864,6 +28423,7 @@
           <w:sz w:val="24"/>
           <w:szCs w:val="24"/>
         </w:rPr>
+        <w:lastRenderedPageBreak/>
         <w:t xml:space="preserve">In case we want to ignore few parameters for content update, we can mark the parameters in such a way that only those parameters will be allowed by </w:t>
       </w:r>
       <w:r>
@@ -27908,7 +28468,27 @@
           <w:sz w:val="20"/>
           <w:szCs w:val="20"/>
         </w:rPr>
-        <w:t xml:space="preserve">For that we have to prefix the parameter name with (./  or ../ or </w:t>
+        <w:t>For that we have to prefix the parameter name with (</w:t>
+      </w:r>
+      <w:proofErr w:type="gramStart"/>
+      <w:r>
+        <w:rPr>
+          <w:rFonts w:ascii="Tahoma" w:eastAsia="Times New Roman" w:hAnsi="Tahoma" w:cs="Tahoma"/>
+          <w:color w:val="3B3B3B"/>
+          <w:sz w:val="20"/>
+          <w:szCs w:val="20"/>
+        </w:rPr>
+        <w:t>./</w:t>
+      </w:r>
+      <w:proofErr w:type="gramEnd"/>
+      <w:r>
+        <w:rPr>
+          <w:rFonts w:ascii="Tahoma" w:eastAsia="Times New Roman" w:hAnsi="Tahoma" w:cs="Tahoma"/>
+          <w:color w:val="3B3B3B"/>
+          <w:sz w:val="20"/>
+          <w:szCs w:val="20"/>
+        </w:rPr>
+        <w:t xml:space="preserve">  or ../ or </w:t>
       </w:r>
       <w:r>
         <w:rPr>
@@ -27961,8 +28541,9 @@
           <w:sz w:val="20"/>
           <w:szCs w:val="20"/>
         </w:rPr>
-        <w:t xml:space="preserve"> finds .</w:t>
-      </w:r>
+        <w:t xml:space="preserve"> </w:t>
+      </w:r>
+      <w:proofErr w:type="gramStart"/>
       <w:r>
         <w:rPr>
           <w:rFonts w:ascii="Tahoma" w:eastAsia="Times New Roman" w:hAnsi="Tahoma" w:cs="Tahoma"/>
@@ -27970,7 +28551,7 @@
           <w:sz w:val="20"/>
           <w:szCs w:val="20"/>
         </w:rPr>
-        <w:t>/ prefixed</w:t>
+        <w:t>finds .</w:t>
       </w:r>
       <w:r>
         <w:rPr>
@@ -27979,8 +28560,9 @@
           <w:sz w:val="20"/>
           <w:szCs w:val="20"/>
         </w:rPr>
-        <w:t xml:space="preserve"> parameter </w:t>
-      </w:r>
+        <w:t>/</w:t>
+      </w:r>
+      <w:proofErr w:type="gramEnd"/>
       <w:r>
         <w:rPr>
           <w:rFonts w:ascii="Tahoma" w:eastAsia="Times New Roman" w:hAnsi="Tahoma" w:cs="Tahoma"/>
@@ -27988,7 +28570,7 @@
           <w:sz w:val="20"/>
           <w:szCs w:val="20"/>
         </w:rPr>
-        <w:t>it starts</w:t>
+        <w:t xml:space="preserve"> prefixed</w:t>
       </w:r>
       <w:r>
         <w:rPr>
@@ -27997,9 +28579,8 @@
           <w:sz w:val="20"/>
           <w:szCs w:val="20"/>
         </w:rPr>
-        <w:t xml:space="preserve">  ignoring  any other parameter which are not are not prefixed with (</w:t>
-      </w:r>
-      <w:proofErr w:type="gramStart"/>
+        <w:t xml:space="preserve"> parameter </w:t>
+      </w:r>
       <w:r>
         <w:rPr>
           <w:rFonts w:ascii="Tahoma" w:eastAsia="Times New Roman" w:hAnsi="Tahoma" w:cs="Tahoma"/>
@@ -28007,9 +28588,8 @@
           <w:sz w:val="20"/>
           <w:szCs w:val="20"/>
         </w:rPr>
-        <w:t>./</w:t>
-      </w:r>
-      <w:proofErr w:type="gramEnd"/>
+        <w:t>it starts</w:t>
+      </w:r>
       <w:r>
         <w:rPr>
           <w:rFonts w:ascii="Tahoma" w:eastAsia="Times New Roman" w:hAnsi="Tahoma" w:cs="Tahoma"/>
@@ -28017,7 +28597,7 @@
           <w:sz w:val="20"/>
           <w:szCs w:val="20"/>
         </w:rPr>
-        <w:t xml:space="preserve">  or ../ or /).</w:t>
+        <w:t xml:space="preserve">  ignoring  any other parameter which are not are not prefixed with (./  or ../ or /).</w:t>
       </w:r>
     </w:p>
     <w:p>
@@ -28043,8 +28623,39 @@
           <w:sz w:val="24"/>
           <w:szCs w:val="24"/>
         </w:rPr>
-        <w:t>Parameter prefixed with : are always ignored as these are used for control parameters. Example :operation</w:t>
-      </w:r>
+        <w:t xml:space="preserve">Parameter prefixed </w:t>
+      </w:r>
+      <w:proofErr w:type="gramStart"/>
+      <w:r>
+        <w:rPr>
+          <w:rFonts w:eastAsia="Times New Roman" w:cstheme="minorHAnsi"/>
+          <w:color w:val="3B3B3B"/>
+          <w:sz w:val="24"/>
+          <w:szCs w:val="24"/>
+        </w:rPr>
+        <w:t>with :</w:t>
+      </w:r>
+      <w:proofErr w:type="gramEnd"/>
+      <w:r>
+        <w:rPr>
+          <w:rFonts w:eastAsia="Times New Roman" w:cstheme="minorHAnsi"/>
+          <w:color w:val="3B3B3B"/>
+          <w:sz w:val="24"/>
+          <w:szCs w:val="24"/>
+        </w:rPr>
+        <w:t xml:space="preserve"> are always ignored as these are used for control parameters. </w:t>
+      </w:r>
+      <w:proofErr w:type="gramStart"/>
+      <w:r>
+        <w:rPr>
+          <w:rFonts w:eastAsia="Times New Roman" w:cstheme="minorHAnsi"/>
+          <w:color w:val="3B3B3B"/>
+          <w:sz w:val="24"/>
+          <w:szCs w:val="24"/>
+        </w:rPr>
+        <w:t>Example :operation</w:t>
+      </w:r>
+      <w:proofErr w:type="gramEnd"/>
       <w:r>
         <w:rPr>
           <w:rFonts w:eastAsia="Times New Roman" w:cstheme="minorHAnsi"/>
@@ -28320,7 +28931,7 @@
           <w:u w:val="single"/>
         </w:rPr>
       </w:pPr>
-      <w:bookmarkStart w:id="15" w:name="valuefrom"/>
+      <w:bookmarkStart w:id="16" w:name="valuefrom"/>
       <w:r>
         <w:rPr>
           <w:rFonts w:asciiTheme="minorHAnsi" w:hAnsiTheme="minorHAnsi" w:cstheme="minorHAnsi"/>
@@ -28482,7 +29093,7 @@
           <w:u w:val="single"/>
         </w:rPr>
       </w:pPr>
-      <w:bookmarkStart w:id="16" w:name="typehint"/>
+      <w:bookmarkStart w:id="17" w:name="typehint"/>
       <w:r>
         <w:rPr>
           <w:rFonts w:asciiTheme="minorHAnsi" w:hAnsiTheme="minorHAnsi" w:cstheme="minorHAnsi"/>
@@ -28493,7 +29104,7 @@
         </w:rPr>
         <w:t>@TypeHint</w:t>
       </w:r>
-      <w:bookmarkEnd w:id="16"/>
+      <w:bookmarkEnd w:id="17"/>
     </w:p>
     <w:p>
       <w:pPr>
@@ -31136,7 +31747,7 @@
           <w:u w:val="single"/>
         </w:rPr>
       </w:pPr>
-      <w:bookmarkStart w:id="17" w:name="delete"/>
+      <w:bookmarkStart w:id="18" w:name="delete"/>
       <w:r>
         <w:rPr>
           <w:rFonts w:asciiTheme="minorHAnsi" w:hAnsiTheme="minorHAnsi" w:cstheme="minorHAnsi"/>
@@ -31149,7 +31760,7 @@
         </w:rPr>
         <w:t>@Delete</w:t>
       </w:r>
-      <w:bookmarkEnd w:id="17"/>
+      <w:bookmarkEnd w:id="18"/>
     </w:p>
     <w:p>
       <w:pPr>
@@ -32674,7 +33285,7 @@
           <w:u w:val="single"/>
         </w:rPr>
       </w:pPr>
-      <w:bookmarkStart w:id="18" w:name="defaultvalue"/>
+      <w:bookmarkStart w:id="19" w:name="defaultvalue"/>
       <w:r>
         <w:rPr>
           <w:rFonts w:asciiTheme="minorHAnsi" w:hAnsiTheme="minorHAnsi" w:cstheme="minorHAnsi"/>
@@ -32696,7 +33307,7 @@
         </w:rPr>
         <w:t>DefaultValue</w:t>
       </w:r>
-      <w:bookmarkEnd w:id="18"/>
+      <w:bookmarkEnd w:id="19"/>
       <w:proofErr w:type="spellEnd"/>
     </w:p>
     <w:p>
@@ -33566,7 +34177,7 @@
           <w:u w:val="single"/>
         </w:rPr>
       </w:pPr>
-      <w:bookmarkStart w:id="19" w:name="usedefaultwhenmissing"/>
+      <w:bookmarkStart w:id="20" w:name="usedefaultwhenmissing"/>
       <w:r>
         <w:rPr>
           <w:rFonts w:asciiTheme="minorHAnsi" w:hAnsiTheme="minorHAnsi" w:cstheme="minorHAnsi"/>
@@ -33588,7 +34199,7 @@
         </w:rPr>
         <w:t>UseDefaultWhenMissing</w:t>
       </w:r>
-      <w:bookmarkEnd w:id="19"/>
+      <w:bookmarkEnd w:id="20"/>
       <w:proofErr w:type="spellEnd"/>
     </w:p>
     <w:p>
@@ -34299,7 +34910,7 @@
           <w:u w:val="single"/>
         </w:rPr>
       </w:pPr>
-      <w:bookmarkStart w:id="20" w:name="ignoreblanks"/>
+      <w:bookmarkStart w:id="21" w:name="ignoreblanks"/>
       <w:r>
         <w:rPr>
           <w:rFonts w:asciiTheme="minorHAnsi" w:hAnsiTheme="minorHAnsi" w:cstheme="minorHAnsi"/>
@@ -34321,7 +34932,7 @@
         </w:rPr>
         <w:t>IgnoreBlanks</w:t>
       </w:r>
-      <w:bookmarkEnd w:id="20"/>
+      <w:bookmarkEnd w:id="21"/>
       <w:proofErr w:type="spellEnd"/>
     </w:p>
     <w:p>
@@ -36589,7 +37200,7 @@
           <w:u w:val="single"/>
         </w:rPr>
       </w:pPr>
-      <w:hyperlink r:id="rId79" w:anchor="valuefrom" w:history="1">
+      <w:hyperlink r:id="rId82" w:anchor="valuefrom" w:history="1">
         <w:r>
           <w:rPr>
             <w:rStyle w:val="Hyperlink"/>
@@ -36603,7 +37214,7 @@
           <w:t>@ValueFrom</w:t>
         </w:r>
       </w:hyperlink>
-      <w:bookmarkEnd w:id="15"/>
+      <w:bookmarkEnd w:id="16"/>
     </w:p>
     <w:p>
       <w:pPr>
@@ -37694,7 +38305,7 @@
           <w:u w:val="single"/>
         </w:rPr>
       </w:pPr>
-      <w:bookmarkStart w:id="21" w:name="copyfrom"/>
+      <w:bookmarkStart w:id="22" w:name="copyfrom"/>
       <w:r>
         <w:rPr>
           <w:rFonts w:asciiTheme="minorHAnsi" w:hAnsiTheme="minorHAnsi" w:cstheme="minorHAnsi"/>
@@ -37720,7 +38331,7 @@
         </w:rPr>
         <w:t>CopyFrom</w:t>
       </w:r>
-      <w:bookmarkEnd w:id="21"/>
+      <w:bookmarkEnd w:id="22"/>
       <w:proofErr w:type="spellEnd"/>
     </w:p>
     <w:p>
@@ -39207,7 +39818,7 @@
           <w:u w:val="single"/>
         </w:rPr>
       </w:pPr>
-      <w:bookmarkStart w:id="22" w:name="movefrom"/>
+      <w:bookmarkStart w:id="23" w:name="movefrom"/>
       <w:r>
         <w:rPr>
           <w:rFonts w:asciiTheme="minorHAnsi" w:hAnsiTheme="minorHAnsi" w:cstheme="minorHAnsi"/>
@@ -39233,7 +39844,7 @@
         </w:rPr>
         <w:t>MoveFrom</w:t>
       </w:r>
-      <w:bookmarkEnd w:id="22"/>
+      <w:bookmarkEnd w:id="23"/>
       <w:proofErr w:type="spellEnd"/>
     </w:p>
     <w:p>
@@ -40501,7 +41112,7 @@
           <w:u w:val="single"/>
         </w:rPr>
       </w:pPr>
-      <w:bookmarkStart w:id="23" w:name="patch"/>
+      <w:bookmarkStart w:id="24" w:name="patch"/>
       <w:r>
         <w:rPr>
           <w:rFonts w:asciiTheme="minorHAnsi" w:hAnsiTheme="minorHAnsi" w:cstheme="minorHAnsi"/>
@@ -40514,7 +41125,7 @@
         </w:rPr>
         <w:t>@Patch</w:t>
       </w:r>
-      <w:bookmarkEnd w:id="23"/>
+      <w:bookmarkEnd w:id="24"/>
     </w:p>
     <w:p>
       <w:pPr>
@@ -40630,6 +41241,7 @@
           <w:szCs w:val="24"/>
           <w:shd w:val="clear" w:color="auto" w:fill="F0F0F0"/>
         </w:rPr>
+        <w:lastRenderedPageBreak/>
         <w:t>&lt;</w:t>
       </w:r>
       <w:r>
@@ -40818,7 +41430,6 @@
           <w:szCs w:val="24"/>
           <w:shd w:val="clear" w:color="auto" w:fill="F0F0F0"/>
         </w:rPr>
-        <w:lastRenderedPageBreak/>
         <w:t xml:space="preserve">    </w:t>
       </w:r>
       <w:r>
@@ -41839,7 +42450,23 @@
           <w:rFonts w:asciiTheme="minorHAnsi" w:hAnsiTheme="minorHAnsi" w:cstheme="minorHAnsi"/>
           <w:color w:val="3B3B3B"/>
         </w:rPr>
-        <w:t>The array will be treated like a set: when adding a value, it will only be added once if it does not exist yet; when removing a value, all occurrences of it will be removed. For values not affected by the add or remove operations, nothing changes. An existing array with duplicate entries will not automatically be converted into a set.</w:t>
+        <w:t xml:space="preserve">The array will be treated like a set: when adding a value, it will only be added once if it does not exist yet; when removing a value, all occurrences of it will be removed. For values not affected by </w:t>
+      </w:r>
+      <w:proofErr w:type="gramStart"/>
+      <w:r>
+        <w:rPr>
+          <w:rFonts w:asciiTheme="minorHAnsi" w:hAnsiTheme="minorHAnsi" w:cstheme="minorHAnsi"/>
+          <w:color w:val="3B3B3B"/>
+        </w:rPr>
+        <w:t>the add</w:t>
+      </w:r>
+      <w:proofErr w:type="gramEnd"/>
+      <w:r>
+        <w:rPr>
+          <w:rFonts w:asciiTheme="minorHAnsi" w:hAnsiTheme="minorHAnsi" w:cstheme="minorHAnsi"/>
+          <w:color w:val="3B3B3B"/>
+        </w:rPr>
+        <w:t xml:space="preserve"> or remove operations, nothing changes. An existing array with duplicate entries will not automatically be converted into a set.</w:t>
       </w:r>
     </w:p>
     <w:p>
@@ -42112,7 +42739,7 @@
           <w:szCs w:val="26"/>
         </w:rPr>
       </w:pPr>
-      <w:hyperlink r:id="rId80" w:anchor="response-status" w:history="1">
+      <w:hyperlink r:id="rId83" w:anchor="response-status" w:history="1">
         <w:r>
           <w:rPr>
             <w:rStyle w:val="Hyperlink"/>
@@ -42524,7 +43151,7 @@
         </w:tc>
       </w:tr>
     </w:tbl>
-    <w:bookmarkStart w:id="24" w:name="content-removal"/>
+    <w:bookmarkStart w:id="25" w:name="content-removal"/>
     <w:p>
       <w:pPr>
         <w:pStyle w:val="Heading3"/>
@@ -42596,7 +43223,7 @@
         </w:rPr>
         <w:fldChar w:fldCharType="end"/>
       </w:r>
-      <w:bookmarkEnd w:id="24"/>
+      <w:bookmarkEnd w:id="25"/>
     </w:p>
     <w:p>
       <w:pPr>
@@ -42768,7 +43395,7 @@
           <w:szCs w:val="26"/>
         </w:rPr>
       </w:pPr>
-      <w:hyperlink r:id="rId81" w:anchor="response-status" w:history="1">
+      <w:hyperlink r:id="rId84" w:anchor="response-status" w:history="1">
         <w:r>
           <w:rPr>
             <w:rStyle w:val="Hyperlink"/>
@@ -43180,7 +43807,7 @@
         </w:tc>
       </w:tr>
     </w:tbl>
-    <w:bookmarkStart w:id="25" w:name="deleting-multiple-items"/>
+    <w:bookmarkStart w:id="26" w:name="deleting-multiple-items"/>
     <w:p>
       <w:pPr>
         <w:pStyle w:val="Heading5"/>
@@ -43249,7 +43876,7 @@
         </w:rPr>
         <w:fldChar w:fldCharType="end"/>
       </w:r>
-      <w:bookmarkEnd w:id="25"/>
+      <w:bookmarkEnd w:id="26"/>
     </w:p>
     <w:p>
       <w:pPr>
@@ -43865,7 +44492,7 @@
           <w:szCs w:val="24"/>
         </w:rPr>
       </w:pPr>
-      <w:hyperlink r:id="rId82" w:anchor="response-status" w:history="1">
+      <w:hyperlink r:id="rId85" w:anchor="response-status" w:history="1">
         <w:r>
           <w:rPr>
             <w:rStyle w:val="Hyperlink"/>
@@ -44195,7 +44822,7 @@
         </w:tc>
       </w:tr>
     </w:tbl>
-    <w:bookmarkStart w:id="26" w:name="copying-content"/>
+    <w:bookmarkStart w:id="27" w:name="copying-content"/>
     <w:p>
       <w:pPr>
         <w:pStyle w:val="Heading3"/>
@@ -44266,7 +44893,7 @@
         </w:rPr>
         <w:fldChar w:fldCharType="end"/>
       </w:r>
-      <w:bookmarkEnd w:id="26"/>
+      <w:bookmarkEnd w:id="27"/>
     </w:p>
     <w:p>
       <w:pPr>
@@ -45703,7 +46330,7 @@
           <w:szCs w:val="26"/>
         </w:rPr>
       </w:pPr>
-      <w:bookmarkStart w:id="27" w:name="copying-multiple-items"/>
+      <w:bookmarkStart w:id="28" w:name="copying-multiple-items"/>
       <w:r>
         <w:rPr>
           <w:rFonts w:ascii="Tahoma" w:hAnsi="Tahoma" w:cs="Tahoma"/>
@@ -45715,7 +46342,7 @@
         </w:rPr>
         <w:t>Copying Multiple Items</w:t>
       </w:r>
-      <w:bookmarkEnd w:id="27"/>
+      <w:bookmarkEnd w:id="28"/>
     </w:p>
     <w:p>
       <w:pPr>
@@ -47030,7 +47657,7 @@
         </w:tc>
       </w:tr>
     </w:tbl>
-    <w:bookmarkStart w:id="28" w:name="moving-content"/>
+    <w:bookmarkStart w:id="29" w:name="moving-content"/>
     <w:p>
       <w:pPr>
         <w:pStyle w:val="Heading3"/>
@@ -47101,7 +47728,7 @@
         </w:rPr>
         <w:fldChar w:fldCharType="end"/>
       </w:r>
-      <w:bookmarkEnd w:id="28"/>
+      <w:bookmarkEnd w:id="29"/>
     </w:p>
     <w:p>
       <w:pPr>
@@ -48535,7 +49162,7 @@
           <w:szCs w:val="26"/>
         </w:rPr>
       </w:pPr>
-      <w:bookmarkStart w:id="29" w:name="moving-multiple-items"/>
+      <w:bookmarkStart w:id="30" w:name="moving-multiple-items"/>
       <w:r>
         <w:rPr>
           <w:rFonts w:ascii="Tahoma" w:hAnsi="Tahoma" w:cs="Tahoma"/>
@@ -48547,7 +49174,7 @@
         </w:rPr>
         <w:t>Moving Multiple Items</w:t>
       </w:r>
-      <w:bookmarkEnd w:id="29"/>
+      <w:bookmarkEnd w:id="30"/>
     </w:p>
     <w:p>
       <w:pPr>
@@ -49388,7 +50015,7 @@
           <w:szCs w:val="24"/>
         </w:rPr>
       </w:pPr>
-      <w:bookmarkStart w:id="30" w:name="response-status"/>
+      <w:bookmarkStart w:id="31" w:name="response-status"/>
       <w:r>
         <w:rPr>
           <w:rFonts w:ascii="Tahoma" w:hAnsi="Tahoma" w:cs="Tahoma"/>
@@ -49400,7 +50027,7 @@
         </w:rPr>
         <w:t>Response Status</w:t>
       </w:r>
-      <w:bookmarkEnd w:id="30"/>
+      <w:bookmarkEnd w:id="31"/>
     </w:p>
     <w:p>
       <w:pPr>
@@ -49883,8 +50510,6 @@
           <w:szCs w:val="22"/>
         </w:rPr>
       </w:pPr>
-      <w:bookmarkStart w:id="31" w:name="_GoBack"/>
-      <w:bookmarkEnd w:id="31"/>
     </w:p>
     <w:p>
       <w:pPr>
@@ -52163,6 +52788,814 @@
           <w:rFonts w:asciiTheme="minorHAnsi" w:eastAsiaTheme="minorHAnsi" w:hAnsiTheme="minorHAnsi" w:cstheme="minorHAnsi"/>
           <w:sz w:val="22"/>
           <w:szCs w:val="22"/>
+        </w:rPr>
+      </w:pPr>
+    </w:p>
+    <w:p>
+      <w:pPr>
+        <w:pBdr>
+          <w:bottom w:val="single" w:sz="6" w:space="1" w:color="auto"/>
+        </w:pBdr>
+        <w:rPr>
+          <w:rStyle w:val="HTMLCode"/>
+          <w:rFonts w:asciiTheme="minorHAnsi" w:eastAsiaTheme="minorHAnsi" w:hAnsiTheme="minorHAnsi" w:cstheme="minorHAnsi"/>
+          <w:sz w:val="22"/>
+          <w:szCs w:val="22"/>
+        </w:rPr>
+      </w:pPr>
+      <w:r>
+        <w:rPr>
+          <w:rStyle w:val="HTMLCode"/>
+          <w:rFonts w:asciiTheme="minorHAnsi" w:eastAsiaTheme="minorHAnsi" w:hAnsiTheme="minorHAnsi" w:cstheme="minorHAnsi"/>
+          <w:sz w:val="22"/>
+          <w:szCs w:val="22"/>
+        </w:rPr>
+        <w:t>Debugging in aem</w:t>
+      </w:r>
+    </w:p>
+    <w:p>
+      <w:pPr>
+        <w:shd w:val="clear" w:color="auto" w:fill="FFFFFF"/>
+        <w:tabs>
+          <w:tab w:val="left" w:pos="916"/>
+          <w:tab w:val="left" w:pos="1832"/>
+          <w:tab w:val="left" w:pos="2748"/>
+          <w:tab w:val="left" w:pos="3664"/>
+          <w:tab w:val="left" w:pos="4580"/>
+          <w:tab w:val="left" w:pos="5496"/>
+          <w:tab w:val="left" w:pos="6412"/>
+          <w:tab w:val="left" w:pos="7328"/>
+          <w:tab w:val="left" w:pos="8244"/>
+          <w:tab w:val="left" w:pos="9160"/>
+          <w:tab w:val="left" w:pos="10076"/>
+          <w:tab w:val="left" w:pos="10992"/>
+          <w:tab w:val="left" w:pos="11908"/>
+          <w:tab w:val="left" w:pos="12824"/>
+          <w:tab w:val="left" w:pos="13740"/>
+          <w:tab w:val="left" w:pos="14656"/>
+        </w:tabs>
+        <w:spacing w:after="0" w:line="240" w:lineRule="auto"/>
+        <w:textAlignment w:val="baseline"/>
+        <w:rPr>
+          <w:rFonts w:ascii="Courier New" w:eastAsia="Times New Roman" w:hAnsi="Courier New" w:cs="Courier New"/>
+          <w:color w:val="333333"/>
+          <w:sz w:val="24"/>
+          <w:szCs w:val="24"/>
+        </w:rPr>
+      </w:pPr>
+      <w:r>
+        <w:rPr>
+          <w:rFonts w:ascii="Courier New" w:eastAsia="Times New Roman" w:hAnsi="Courier New" w:cs="Courier New"/>
+          <w:color w:val="333333"/>
+          <w:sz w:val="24"/>
+          <w:szCs w:val="24"/>
+        </w:rPr>
+        <w:t>-</w:t>
+      </w:r>
+      <w:proofErr w:type="spellStart"/>
+      <w:r>
+        <w:rPr>
+          <w:rFonts w:ascii="Courier New" w:eastAsia="Times New Roman" w:hAnsi="Courier New" w:cs="Courier New"/>
+          <w:color w:val="333333"/>
+          <w:sz w:val="24"/>
+          <w:szCs w:val="24"/>
+        </w:rPr>
+        <w:t>Xrunjdwp</w:t>
+      </w:r>
+      <w:proofErr w:type="gramStart"/>
+      <w:r>
+        <w:rPr>
+          <w:rFonts w:ascii="Courier New" w:eastAsia="Times New Roman" w:hAnsi="Courier New" w:cs="Courier New"/>
+          <w:color w:val="333333"/>
+          <w:sz w:val="24"/>
+          <w:szCs w:val="24"/>
+        </w:rPr>
+        <w:t>:transport</w:t>
+      </w:r>
+      <w:proofErr w:type="spellEnd"/>
+      <w:proofErr w:type="gramEnd"/>
+      <w:r>
+        <w:rPr>
+          <w:rFonts w:ascii="Courier New" w:eastAsia="Times New Roman" w:hAnsi="Courier New" w:cs="Courier New"/>
+          <w:color w:val="333333"/>
+          <w:sz w:val="24"/>
+          <w:szCs w:val="24"/>
+        </w:rPr>
+        <w:t>=</w:t>
+      </w:r>
+      <w:proofErr w:type="spellStart"/>
+      <w:r>
+        <w:rPr>
+          <w:rFonts w:ascii="Courier New" w:eastAsia="Times New Roman" w:hAnsi="Courier New" w:cs="Courier New"/>
+          <w:color w:val="333333"/>
+          <w:sz w:val="24"/>
+          <w:szCs w:val="24"/>
+        </w:rPr>
+        <w:t>dt_socket,</w:t>
+      </w:r>
+      <w:r>
+        <w:rPr>
+          <w:rFonts w:ascii="Courier New" w:eastAsia="Times New Roman" w:hAnsi="Courier New" w:cs="Courier New"/>
+          <w:color w:val="333333"/>
+          <w:sz w:val="24"/>
+          <w:szCs w:val="24"/>
+        </w:rPr>
+        <w:t>server</w:t>
+      </w:r>
+      <w:proofErr w:type="spellEnd"/>
+      <w:r>
+        <w:rPr>
+          <w:rFonts w:ascii="Courier New" w:eastAsia="Times New Roman" w:hAnsi="Courier New" w:cs="Courier New"/>
+          <w:color w:val="333333"/>
+          <w:sz w:val="24"/>
+          <w:szCs w:val="24"/>
+        </w:rPr>
+        <w:t>=</w:t>
+      </w:r>
+      <w:proofErr w:type="spellStart"/>
+      <w:r>
+        <w:rPr>
+          <w:rFonts w:ascii="Courier New" w:eastAsia="Times New Roman" w:hAnsi="Courier New" w:cs="Courier New"/>
+          <w:color w:val="333333"/>
+          <w:sz w:val="24"/>
+          <w:szCs w:val="24"/>
+        </w:rPr>
+        <w:t>y,suspend</w:t>
+      </w:r>
+      <w:proofErr w:type="spellEnd"/>
+      <w:r>
+        <w:rPr>
+          <w:rFonts w:ascii="Courier New" w:eastAsia="Times New Roman" w:hAnsi="Courier New" w:cs="Courier New"/>
+          <w:color w:val="333333"/>
+          <w:sz w:val="24"/>
+          <w:szCs w:val="24"/>
+        </w:rPr>
+        <w:t>=</w:t>
+      </w:r>
+      <w:proofErr w:type="spellStart"/>
+      <w:r>
+        <w:rPr>
+          <w:rFonts w:ascii="Courier New" w:eastAsia="Times New Roman" w:hAnsi="Courier New" w:cs="Courier New"/>
+          <w:color w:val="333333"/>
+          <w:sz w:val="24"/>
+          <w:szCs w:val="24"/>
+        </w:rPr>
+        <w:t>n,address</w:t>
+      </w:r>
+      <w:proofErr w:type="spellEnd"/>
+      <w:r>
+        <w:rPr>
+          <w:rFonts w:ascii="Courier New" w:eastAsia="Times New Roman" w:hAnsi="Courier New" w:cs="Courier New"/>
+          <w:color w:val="333333"/>
+          <w:sz w:val="24"/>
+          <w:szCs w:val="24"/>
+        </w:rPr>
+        <w:t>=3000</w:t>
+      </w:r>
+    </w:p>
+    <w:p>
+      <w:pPr>
+        <w:shd w:val="clear" w:color="auto" w:fill="FFFFFF"/>
+        <w:tabs>
+          <w:tab w:val="left" w:pos="916"/>
+          <w:tab w:val="left" w:pos="1832"/>
+          <w:tab w:val="left" w:pos="2748"/>
+          <w:tab w:val="left" w:pos="3664"/>
+          <w:tab w:val="left" w:pos="4580"/>
+          <w:tab w:val="left" w:pos="5496"/>
+          <w:tab w:val="left" w:pos="6412"/>
+          <w:tab w:val="left" w:pos="7328"/>
+          <w:tab w:val="left" w:pos="8244"/>
+          <w:tab w:val="left" w:pos="9160"/>
+          <w:tab w:val="left" w:pos="10076"/>
+          <w:tab w:val="left" w:pos="10992"/>
+          <w:tab w:val="left" w:pos="11908"/>
+          <w:tab w:val="left" w:pos="12824"/>
+          <w:tab w:val="left" w:pos="13740"/>
+          <w:tab w:val="left" w:pos="14656"/>
+        </w:tabs>
+        <w:spacing w:after="0" w:line="240" w:lineRule="auto"/>
+        <w:textAlignment w:val="baseline"/>
+        <w:rPr>
+          <w:rFonts w:ascii="Courier New" w:eastAsia="Times New Roman" w:hAnsi="Courier New" w:cs="Courier New"/>
+          <w:color w:val="333333"/>
+          <w:sz w:val="24"/>
+          <w:szCs w:val="24"/>
+        </w:rPr>
+      </w:pPr>
+    </w:p>
+    <w:p>
+      <w:pPr>
+        <w:shd w:val="clear" w:color="auto" w:fill="FFFFFF"/>
+        <w:tabs>
+          <w:tab w:val="left" w:pos="916"/>
+          <w:tab w:val="left" w:pos="1832"/>
+          <w:tab w:val="left" w:pos="2748"/>
+          <w:tab w:val="left" w:pos="3664"/>
+          <w:tab w:val="left" w:pos="4580"/>
+          <w:tab w:val="left" w:pos="5496"/>
+          <w:tab w:val="left" w:pos="6412"/>
+          <w:tab w:val="left" w:pos="7328"/>
+          <w:tab w:val="left" w:pos="8244"/>
+          <w:tab w:val="left" w:pos="9160"/>
+          <w:tab w:val="left" w:pos="10076"/>
+          <w:tab w:val="left" w:pos="10992"/>
+          <w:tab w:val="left" w:pos="11908"/>
+          <w:tab w:val="left" w:pos="12824"/>
+          <w:tab w:val="left" w:pos="13740"/>
+          <w:tab w:val="left" w:pos="14656"/>
+        </w:tabs>
+        <w:spacing w:after="0" w:line="240" w:lineRule="auto"/>
+        <w:textAlignment w:val="baseline"/>
+        <w:rPr>
+          <w:rFonts w:ascii="Courier New" w:eastAsia="Times New Roman" w:hAnsi="Courier New" w:cs="Courier New"/>
+          <w:color w:val="333333"/>
+          <w:sz w:val="24"/>
+          <w:szCs w:val="24"/>
+        </w:rPr>
+      </w:pPr>
+      <w:r>
+        <w:rPr>
+          <w:rFonts w:ascii="Courier New" w:eastAsia="Times New Roman" w:hAnsi="Courier New" w:cs="Courier New"/>
+          <w:color w:val="333333"/>
+          <w:sz w:val="24"/>
+          <w:szCs w:val="24"/>
+        </w:rPr>
+        <w:t>Add above to crx-quickstart/bin   start.bat file</w:t>
+      </w:r>
+    </w:p>
+    <w:p>
+      <w:pPr>
+        <w:shd w:val="clear" w:color="auto" w:fill="FFFFFF"/>
+        <w:tabs>
+          <w:tab w:val="left" w:pos="916"/>
+          <w:tab w:val="left" w:pos="1832"/>
+          <w:tab w:val="left" w:pos="2748"/>
+          <w:tab w:val="left" w:pos="3664"/>
+          <w:tab w:val="left" w:pos="4580"/>
+          <w:tab w:val="left" w:pos="5496"/>
+          <w:tab w:val="left" w:pos="6412"/>
+          <w:tab w:val="left" w:pos="7328"/>
+          <w:tab w:val="left" w:pos="8244"/>
+          <w:tab w:val="left" w:pos="9160"/>
+          <w:tab w:val="left" w:pos="10076"/>
+          <w:tab w:val="left" w:pos="10992"/>
+          <w:tab w:val="left" w:pos="11908"/>
+          <w:tab w:val="left" w:pos="12824"/>
+          <w:tab w:val="left" w:pos="13740"/>
+          <w:tab w:val="left" w:pos="14656"/>
+        </w:tabs>
+        <w:spacing w:after="0" w:line="240" w:lineRule="auto"/>
+        <w:textAlignment w:val="baseline"/>
+        <w:rPr>
+          <w:rFonts w:ascii="Courier New" w:eastAsia="Times New Roman" w:hAnsi="Courier New" w:cs="Courier New"/>
+          <w:color w:val="333333"/>
+          <w:sz w:val="24"/>
+          <w:szCs w:val="24"/>
+        </w:rPr>
+      </w:pPr>
+    </w:p>
+    <w:p>
+      <w:pPr>
+        <w:shd w:val="clear" w:color="auto" w:fill="FFFFFF"/>
+        <w:tabs>
+          <w:tab w:val="left" w:pos="916"/>
+          <w:tab w:val="left" w:pos="1832"/>
+          <w:tab w:val="left" w:pos="2748"/>
+          <w:tab w:val="left" w:pos="3664"/>
+          <w:tab w:val="left" w:pos="4580"/>
+          <w:tab w:val="left" w:pos="5496"/>
+          <w:tab w:val="left" w:pos="6412"/>
+          <w:tab w:val="left" w:pos="7328"/>
+          <w:tab w:val="left" w:pos="8244"/>
+          <w:tab w:val="left" w:pos="9160"/>
+          <w:tab w:val="left" w:pos="10076"/>
+          <w:tab w:val="left" w:pos="10992"/>
+          <w:tab w:val="left" w:pos="11908"/>
+          <w:tab w:val="left" w:pos="12824"/>
+          <w:tab w:val="left" w:pos="13740"/>
+          <w:tab w:val="left" w:pos="14656"/>
+        </w:tabs>
+        <w:spacing w:after="0" w:line="240" w:lineRule="auto"/>
+        <w:textAlignment w:val="baseline"/>
+        <w:rPr>
+          <w:rFonts w:ascii="Courier New" w:eastAsia="Times New Roman" w:hAnsi="Courier New" w:cs="Courier New"/>
+          <w:color w:val="333333"/>
+          <w:sz w:val="24"/>
+          <w:szCs w:val="24"/>
+        </w:rPr>
+      </w:pPr>
+    </w:p>
+    <w:p>
+      <w:pPr>
+        <w:shd w:val="clear" w:color="auto" w:fill="FFFFFF"/>
+        <w:tabs>
+          <w:tab w:val="left" w:pos="916"/>
+          <w:tab w:val="left" w:pos="1832"/>
+          <w:tab w:val="left" w:pos="2748"/>
+          <w:tab w:val="left" w:pos="3664"/>
+          <w:tab w:val="left" w:pos="4580"/>
+          <w:tab w:val="left" w:pos="5496"/>
+          <w:tab w:val="left" w:pos="6412"/>
+          <w:tab w:val="left" w:pos="7328"/>
+          <w:tab w:val="left" w:pos="8244"/>
+          <w:tab w:val="left" w:pos="9160"/>
+          <w:tab w:val="left" w:pos="10076"/>
+          <w:tab w:val="left" w:pos="10992"/>
+          <w:tab w:val="left" w:pos="11908"/>
+          <w:tab w:val="left" w:pos="12824"/>
+          <w:tab w:val="left" w:pos="13740"/>
+          <w:tab w:val="left" w:pos="14656"/>
+        </w:tabs>
+        <w:spacing w:after="0" w:line="240" w:lineRule="auto"/>
+        <w:textAlignment w:val="baseline"/>
+        <w:rPr>
+          <w:rFonts w:ascii="Courier New" w:eastAsia="Times New Roman" w:hAnsi="Courier New" w:cs="Courier New"/>
+          <w:color w:val="333333"/>
+          <w:sz w:val="24"/>
+          <w:szCs w:val="24"/>
+        </w:rPr>
+      </w:pPr>
+      <w:proofErr w:type="gramStart"/>
+      <w:r>
+        <w:rPr>
+          <w:rFonts w:ascii="Courier New" w:eastAsia="Times New Roman" w:hAnsi="Courier New" w:cs="Courier New"/>
+          <w:color w:val="333333"/>
+          <w:sz w:val="24"/>
+          <w:szCs w:val="24"/>
+        </w:rPr>
+        <w:t>::</w:t>
+      </w:r>
+      <w:proofErr w:type="gramEnd"/>
+      <w:r>
+        <w:rPr>
+          <w:rFonts w:ascii="Courier New" w:eastAsia="Times New Roman" w:hAnsi="Courier New" w:cs="Courier New"/>
+          <w:color w:val="333333"/>
+          <w:sz w:val="24"/>
+          <w:szCs w:val="24"/>
+        </w:rPr>
+        <w:t>* default JVM options</w:t>
+      </w:r>
+    </w:p>
+    <w:p>
+      <w:pPr>
+        <w:shd w:val="clear" w:color="auto" w:fill="FFFFFF"/>
+        <w:tabs>
+          <w:tab w:val="left" w:pos="916"/>
+          <w:tab w:val="left" w:pos="1832"/>
+          <w:tab w:val="left" w:pos="2748"/>
+          <w:tab w:val="left" w:pos="3664"/>
+          <w:tab w:val="left" w:pos="4580"/>
+          <w:tab w:val="left" w:pos="5496"/>
+          <w:tab w:val="left" w:pos="6412"/>
+          <w:tab w:val="left" w:pos="7328"/>
+          <w:tab w:val="left" w:pos="8244"/>
+          <w:tab w:val="left" w:pos="9160"/>
+          <w:tab w:val="left" w:pos="10076"/>
+          <w:tab w:val="left" w:pos="10992"/>
+          <w:tab w:val="left" w:pos="11908"/>
+          <w:tab w:val="left" w:pos="12824"/>
+          <w:tab w:val="left" w:pos="13740"/>
+          <w:tab w:val="left" w:pos="14656"/>
+        </w:tabs>
+        <w:spacing w:after="0" w:line="240" w:lineRule="auto"/>
+        <w:textAlignment w:val="baseline"/>
+        <w:rPr>
+          <w:rFonts w:ascii="Courier New" w:eastAsia="Times New Roman" w:hAnsi="Courier New" w:cs="Courier New"/>
+          <w:color w:val="333333"/>
+          <w:sz w:val="24"/>
+          <w:szCs w:val="24"/>
+        </w:rPr>
+      </w:pPr>
+      <w:proofErr w:type="gramStart"/>
+      <w:r>
+        <w:rPr>
+          <w:rFonts w:ascii="Courier New" w:eastAsia="Times New Roman" w:hAnsi="Courier New" w:cs="Courier New"/>
+          <w:color w:val="333333"/>
+          <w:sz w:val="24"/>
+          <w:szCs w:val="24"/>
+        </w:rPr>
+        <w:t>if</w:t>
+      </w:r>
+      <w:proofErr w:type="gramEnd"/>
+      <w:r>
+        <w:rPr>
+          <w:rFonts w:ascii="Courier New" w:eastAsia="Times New Roman" w:hAnsi="Courier New" w:cs="Courier New"/>
+          <w:color w:val="333333"/>
+          <w:sz w:val="24"/>
+          <w:szCs w:val="24"/>
+        </w:rPr>
+        <w:t xml:space="preserve"> not defined CQ_JVM_OPTS set CQ_JVM_OPTS=-Xmx1024m -</w:t>
+      </w:r>
+      <w:proofErr w:type="spellStart"/>
+      <w:r>
+        <w:rPr>
+          <w:rFonts w:ascii="Courier New" w:eastAsia="Times New Roman" w:hAnsi="Courier New" w:cs="Courier New"/>
+          <w:color w:val="333333"/>
+          <w:sz w:val="24"/>
+          <w:szCs w:val="24"/>
+        </w:rPr>
+        <w:t>XX:MaxPermSize</w:t>
+      </w:r>
+      <w:proofErr w:type="spellEnd"/>
+      <w:r>
+        <w:rPr>
+          <w:rFonts w:ascii="Courier New" w:eastAsia="Times New Roman" w:hAnsi="Courier New" w:cs="Courier New"/>
+          <w:color w:val="333333"/>
+          <w:sz w:val="24"/>
+          <w:szCs w:val="24"/>
+        </w:rPr>
+        <w:t>=256M -</w:t>
+      </w:r>
+      <w:proofErr w:type="spellStart"/>
+      <w:r>
+        <w:rPr>
+          <w:rFonts w:ascii="Courier New" w:eastAsia="Times New Roman" w:hAnsi="Courier New" w:cs="Courier New"/>
+          <w:color w:val="333333"/>
+          <w:sz w:val="24"/>
+          <w:szCs w:val="24"/>
+        </w:rPr>
+        <w:t>Djava.awt.headless</w:t>
+      </w:r>
+      <w:proofErr w:type="spellEnd"/>
+      <w:r>
+        <w:rPr>
+          <w:rFonts w:ascii="Courier New" w:eastAsia="Times New Roman" w:hAnsi="Courier New" w:cs="Courier New"/>
+          <w:color w:val="333333"/>
+          <w:sz w:val="24"/>
+          <w:szCs w:val="24"/>
+        </w:rPr>
+        <w:t>=true -</w:t>
+      </w:r>
+      <w:proofErr w:type="spellStart"/>
+      <w:r>
+        <w:rPr>
+          <w:rFonts w:ascii="Courier New" w:eastAsia="Times New Roman" w:hAnsi="Courier New" w:cs="Courier New"/>
+          <w:color w:val="333333"/>
+          <w:sz w:val="24"/>
+          <w:szCs w:val="24"/>
+        </w:rPr>
+        <w:t>Xrunjdwp:transport</w:t>
+      </w:r>
+      <w:proofErr w:type="spellEnd"/>
+      <w:r>
+        <w:rPr>
+          <w:rFonts w:ascii="Courier New" w:eastAsia="Times New Roman" w:hAnsi="Courier New" w:cs="Courier New"/>
+          <w:color w:val="333333"/>
+          <w:sz w:val="24"/>
+          <w:szCs w:val="24"/>
+        </w:rPr>
+        <w:t>=</w:t>
+      </w:r>
+      <w:proofErr w:type="spellStart"/>
+      <w:r>
+        <w:rPr>
+          <w:rFonts w:ascii="Courier New" w:eastAsia="Times New Roman" w:hAnsi="Courier New" w:cs="Courier New"/>
+          <w:color w:val="333333"/>
+          <w:sz w:val="24"/>
+          <w:szCs w:val="24"/>
+        </w:rPr>
+        <w:t>dt_socket,server</w:t>
+      </w:r>
+      <w:proofErr w:type="spellEnd"/>
+      <w:r>
+        <w:rPr>
+          <w:rFonts w:ascii="Courier New" w:eastAsia="Times New Roman" w:hAnsi="Courier New" w:cs="Courier New"/>
+          <w:color w:val="333333"/>
+          <w:sz w:val="24"/>
+          <w:szCs w:val="24"/>
+        </w:rPr>
+        <w:t>=</w:t>
+      </w:r>
+      <w:proofErr w:type="spellStart"/>
+      <w:r>
+        <w:rPr>
+          <w:rFonts w:ascii="Courier New" w:eastAsia="Times New Roman" w:hAnsi="Courier New" w:cs="Courier New"/>
+          <w:color w:val="333333"/>
+          <w:sz w:val="24"/>
+          <w:szCs w:val="24"/>
+        </w:rPr>
+        <w:t>y,suspend</w:t>
+      </w:r>
+      <w:proofErr w:type="spellEnd"/>
+      <w:r>
+        <w:rPr>
+          <w:rFonts w:ascii="Courier New" w:eastAsia="Times New Roman" w:hAnsi="Courier New" w:cs="Courier New"/>
+          <w:color w:val="333333"/>
+          <w:sz w:val="24"/>
+          <w:szCs w:val="24"/>
+        </w:rPr>
+        <w:t>=</w:t>
+      </w:r>
+      <w:proofErr w:type="spellStart"/>
+      <w:r>
+        <w:rPr>
+          <w:rFonts w:ascii="Courier New" w:eastAsia="Times New Roman" w:hAnsi="Courier New" w:cs="Courier New"/>
+          <w:color w:val="333333"/>
+          <w:sz w:val="24"/>
+          <w:szCs w:val="24"/>
+        </w:rPr>
+        <w:t>n,address</w:t>
+      </w:r>
+      <w:proofErr w:type="spellEnd"/>
+      <w:r>
+        <w:rPr>
+          <w:rFonts w:ascii="Courier New" w:eastAsia="Times New Roman" w:hAnsi="Courier New" w:cs="Courier New"/>
+          <w:color w:val="333333"/>
+          <w:sz w:val="24"/>
+          <w:szCs w:val="24"/>
+        </w:rPr>
+        <w:t>=3000</w:t>
+      </w:r>
+    </w:p>
+    <w:p>
+      <w:pPr>
+        <w:shd w:val="clear" w:color="auto" w:fill="FFFFFF"/>
+        <w:tabs>
+          <w:tab w:val="left" w:pos="916"/>
+          <w:tab w:val="left" w:pos="1832"/>
+          <w:tab w:val="left" w:pos="2748"/>
+          <w:tab w:val="left" w:pos="3664"/>
+          <w:tab w:val="left" w:pos="4580"/>
+          <w:tab w:val="left" w:pos="5496"/>
+          <w:tab w:val="left" w:pos="6412"/>
+          <w:tab w:val="left" w:pos="7328"/>
+          <w:tab w:val="left" w:pos="8244"/>
+          <w:tab w:val="left" w:pos="9160"/>
+          <w:tab w:val="left" w:pos="10076"/>
+          <w:tab w:val="left" w:pos="10992"/>
+          <w:tab w:val="left" w:pos="11908"/>
+          <w:tab w:val="left" w:pos="12824"/>
+          <w:tab w:val="left" w:pos="13740"/>
+          <w:tab w:val="left" w:pos="14656"/>
+        </w:tabs>
+        <w:spacing w:after="0" w:line="240" w:lineRule="auto"/>
+        <w:textAlignment w:val="baseline"/>
+        <w:rPr>
+          <w:rFonts w:ascii="Courier New" w:eastAsia="Times New Roman" w:hAnsi="Courier New" w:cs="Courier New"/>
+          <w:color w:val="333333"/>
+          <w:sz w:val="24"/>
+          <w:szCs w:val="24"/>
+        </w:rPr>
+      </w:pPr>
+    </w:p>
+    <w:p>
+      <w:pPr>
+        <w:shd w:val="clear" w:color="auto" w:fill="FFFFFF"/>
+        <w:tabs>
+          <w:tab w:val="left" w:pos="916"/>
+          <w:tab w:val="left" w:pos="1832"/>
+          <w:tab w:val="left" w:pos="2748"/>
+          <w:tab w:val="left" w:pos="3664"/>
+          <w:tab w:val="left" w:pos="4580"/>
+          <w:tab w:val="left" w:pos="5496"/>
+          <w:tab w:val="left" w:pos="6412"/>
+          <w:tab w:val="left" w:pos="7328"/>
+          <w:tab w:val="left" w:pos="8244"/>
+          <w:tab w:val="left" w:pos="9160"/>
+          <w:tab w:val="left" w:pos="10076"/>
+          <w:tab w:val="left" w:pos="10992"/>
+          <w:tab w:val="left" w:pos="11908"/>
+          <w:tab w:val="left" w:pos="12824"/>
+          <w:tab w:val="left" w:pos="13740"/>
+          <w:tab w:val="left" w:pos="14656"/>
+        </w:tabs>
+        <w:spacing w:after="0" w:line="240" w:lineRule="auto"/>
+        <w:textAlignment w:val="baseline"/>
+        <w:rPr>
+          <w:rFonts w:ascii="Courier New" w:eastAsia="Times New Roman" w:hAnsi="Courier New" w:cs="Courier New"/>
+          <w:color w:val="333333"/>
+          <w:sz w:val="24"/>
+          <w:szCs w:val="24"/>
+        </w:rPr>
+      </w:pPr>
+    </w:p>
+    <w:p>
+      <w:pPr>
+        <w:shd w:val="clear" w:color="auto" w:fill="FFFFFF"/>
+        <w:tabs>
+          <w:tab w:val="left" w:pos="916"/>
+          <w:tab w:val="left" w:pos="1832"/>
+          <w:tab w:val="left" w:pos="2748"/>
+          <w:tab w:val="left" w:pos="3664"/>
+          <w:tab w:val="left" w:pos="4580"/>
+          <w:tab w:val="left" w:pos="5496"/>
+          <w:tab w:val="left" w:pos="6412"/>
+          <w:tab w:val="left" w:pos="7328"/>
+          <w:tab w:val="left" w:pos="8244"/>
+          <w:tab w:val="left" w:pos="9160"/>
+          <w:tab w:val="left" w:pos="10076"/>
+          <w:tab w:val="left" w:pos="10992"/>
+          <w:tab w:val="left" w:pos="11908"/>
+          <w:tab w:val="left" w:pos="12824"/>
+          <w:tab w:val="left" w:pos="13740"/>
+          <w:tab w:val="left" w:pos="14656"/>
+        </w:tabs>
+        <w:spacing w:after="0" w:line="240" w:lineRule="auto"/>
+        <w:textAlignment w:val="baseline"/>
+        <w:rPr>
+          <w:rFonts w:ascii="Courier New" w:eastAsia="Times New Roman" w:hAnsi="Courier New" w:cs="Courier New"/>
+          <w:color w:val="333333"/>
+          <w:sz w:val="24"/>
+          <w:szCs w:val="24"/>
+        </w:rPr>
+      </w:pPr>
+    </w:p>
+    <w:p>
+      <w:pPr>
+        <w:shd w:val="clear" w:color="auto" w:fill="FFFFFF"/>
+        <w:tabs>
+          <w:tab w:val="left" w:pos="916"/>
+          <w:tab w:val="left" w:pos="1832"/>
+          <w:tab w:val="left" w:pos="2748"/>
+          <w:tab w:val="left" w:pos="3664"/>
+          <w:tab w:val="left" w:pos="4580"/>
+          <w:tab w:val="left" w:pos="5496"/>
+          <w:tab w:val="left" w:pos="6412"/>
+          <w:tab w:val="left" w:pos="7328"/>
+          <w:tab w:val="left" w:pos="8244"/>
+          <w:tab w:val="left" w:pos="9160"/>
+          <w:tab w:val="left" w:pos="10076"/>
+          <w:tab w:val="left" w:pos="10992"/>
+          <w:tab w:val="left" w:pos="11908"/>
+          <w:tab w:val="left" w:pos="12824"/>
+          <w:tab w:val="left" w:pos="13740"/>
+          <w:tab w:val="left" w:pos="14656"/>
+        </w:tabs>
+        <w:spacing w:after="0" w:line="240" w:lineRule="auto"/>
+        <w:textAlignment w:val="baseline"/>
+        <w:rPr>
+          <w:rFonts w:ascii="Courier New" w:eastAsia="Times New Roman" w:hAnsi="Courier New" w:cs="Courier New"/>
+          <w:color w:val="333333"/>
+          <w:sz w:val="24"/>
+          <w:szCs w:val="24"/>
+        </w:rPr>
+      </w:pPr>
+    </w:p>
+    <w:p>
+      <w:pPr>
+        <w:pBdr>
+          <w:bottom w:val="single" w:sz="6" w:space="1" w:color="auto"/>
+        </w:pBdr>
+        <w:shd w:val="clear" w:color="auto" w:fill="FFFFFF"/>
+        <w:tabs>
+          <w:tab w:val="left" w:pos="916"/>
+          <w:tab w:val="left" w:pos="1832"/>
+          <w:tab w:val="left" w:pos="2748"/>
+          <w:tab w:val="left" w:pos="3664"/>
+          <w:tab w:val="left" w:pos="4580"/>
+          <w:tab w:val="left" w:pos="5496"/>
+          <w:tab w:val="left" w:pos="6412"/>
+          <w:tab w:val="left" w:pos="7328"/>
+          <w:tab w:val="left" w:pos="8244"/>
+          <w:tab w:val="left" w:pos="9160"/>
+          <w:tab w:val="left" w:pos="10076"/>
+          <w:tab w:val="left" w:pos="10992"/>
+          <w:tab w:val="left" w:pos="11908"/>
+          <w:tab w:val="left" w:pos="12824"/>
+          <w:tab w:val="left" w:pos="13740"/>
+          <w:tab w:val="left" w:pos="14656"/>
+        </w:tabs>
+        <w:spacing w:after="0" w:line="240" w:lineRule="auto"/>
+        <w:textAlignment w:val="baseline"/>
+        <w:rPr>
+          <w:rFonts w:ascii="Courier New" w:eastAsia="Times New Roman" w:hAnsi="Courier New" w:cs="Courier New"/>
+          <w:color w:val="333333"/>
+          <w:sz w:val="24"/>
+          <w:szCs w:val="24"/>
+        </w:rPr>
+      </w:pPr>
+      <w:r>
+        <w:rPr>
+          <w:rFonts w:ascii="Courier New" w:eastAsia="Times New Roman" w:hAnsi="Courier New" w:cs="Courier New"/>
+          <w:color w:val="333333"/>
+          <w:sz w:val="24"/>
+          <w:szCs w:val="24"/>
+        </w:rPr>
+        <w:t>Workflow</w:t>
+      </w:r>
+    </w:p>
+    <w:p>
+      <w:pPr>
+        <w:shd w:val="clear" w:color="auto" w:fill="FFFFFF"/>
+        <w:tabs>
+          <w:tab w:val="left" w:pos="916"/>
+          <w:tab w:val="left" w:pos="1832"/>
+          <w:tab w:val="left" w:pos="2748"/>
+          <w:tab w:val="left" w:pos="3664"/>
+          <w:tab w:val="left" w:pos="4580"/>
+          <w:tab w:val="left" w:pos="5496"/>
+          <w:tab w:val="left" w:pos="6412"/>
+          <w:tab w:val="left" w:pos="7328"/>
+          <w:tab w:val="left" w:pos="8244"/>
+          <w:tab w:val="left" w:pos="9160"/>
+          <w:tab w:val="left" w:pos="10076"/>
+          <w:tab w:val="left" w:pos="10992"/>
+          <w:tab w:val="left" w:pos="11908"/>
+          <w:tab w:val="left" w:pos="12824"/>
+          <w:tab w:val="left" w:pos="13740"/>
+          <w:tab w:val="left" w:pos="14656"/>
+        </w:tabs>
+        <w:spacing w:after="0" w:line="240" w:lineRule="auto"/>
+        <w:textAlignment w:val="baseline"/>
+        <w:rPr>
+          <w:rFonts w:ascii="Courier New" w:eastAsia="Times New Roman" w:hAnsi="Courier New" w:cs="Courier New"/>
+          <w:color w:val="333333"/>
+          <w:sz w:val="24"/>
+          <w:szCs w:val="24"/>
+        </w:rPr>
+      </w:pPr>
+    </w:p>
+    <w:p>
+      <w:pPr>
+        <w:shd w:val="clear" w:color="auto" w:fill="FFFFFF"/>
+        <w:tabs>
+          <w:tab w:val="left" w:pos="916"/>
+          <w:tab w:val="left" w:pos="1832"/>
+          <w:tab w:val="left" w:pos="2748"/>
+          <w:tab w:val="left" w:pos="3664"/>
+          <w:tab w:val="left" w:pos="4580"/>
+          <w:tab w:val="left" w:pos="5496"/>
+          <w:tab w:val="left" w:pos="6412"/>
+          <w:tab w:val="left" w:pos="7328"/>
+          <w:tab w:val="left" w:pos="8244"/>
+          <w:tab w:val="left" w:pos="9160"/>
+          <w:tab w:val="left" w:pos="10076"/>
+          <w:tab w:val="left" w:pos="10992"/>
+          <w:tab w:val="left" w:pos="11908"/>
+          <w:tab w:val="left" w:pos="12824"/>
+          <w:tab w:val="left" w:pos="13740"/>
+          <w:tab w:val="left" w:pos="14656"/>
+        </w:tabs>
+        <w:spacing w:after="0" w:line="240" w:lineRule="auto"/>
+        <w:textAlignment w:val="baseline"/>
+        <w:rPr>
+          <w:rFonts w:ascii="Courier New" w:eastAsia="Times New Roman" w:hAnsi="Courier New" w:cs="Courier New"/>
+          <w:color w:val="333333"/>
+          <w:sz w:val="24"/>
+          <w:szCs w:val="24"/>
+        </w:rPr>
+      </w:pPr>
+    </w:p>
+    <w:p>
+      <w:pPr>
+        <w:shd w:val="clear" w:color="auto" w:fill="FFFFFF"/>
+        <w:tabs>
+          <w:tab w:val="left" w:pos="916"/>
+          <w:tab w:val="left" w:pos="1832"/>
+          <w:tab w:val="left" w:pos="2748"/>
+          <w:tab w:val="left" w:pos="3664"/>
+          <w:tab w:val="left" w:pos="4580"/>
+          <w:tab w:val="left" w:pos="5496"/>
+          <w:tab w:val="left" w:pos="6412"/>
+          <w:tab w:val="left" w:pos="7328"/>
+          <w:tab w:val="left" w:pos="8244"/>
+          <w:tab w:val="left" w:pos="9160"/>
+          <w:tab w:val="left" w:pos="10076"/>
+          <w:tab w:val="left" w:pos="10992"/>
+          <w:tab w:val="left" w:pos="11908"/>
+          <w:tab w:val="left" w:pos="12824"/>
+          <w:tab w:val="left" w:pos="13740"/>
+          <w:tab w:val="left" w:pos="14656"/>
+        </w:tabs>
+        <w:spacing w:after="0" w:line="240" w:lineRule="auto"/>
+        <w:textAlignment w:val="baseline"/>
+        <w:rPr>
+          <w:rFonts w:ascii="Courier New" w:eastAsia="Times New Roman" w:hAnsi="Courier New" w:cs="Courier New"/>
+          <w:color w:val="333333"/>
+          <w:sz w:val="24"/>
+          <w:szCs w:val="24"/>
+        </w:rPr>
+      </w:pPr>
+    </w:p>
+    <w:p>
+      <w:pPr>
+        <w:shd w:val="clear" w:color="auto" w:fill="FFFFFF"/>
+        <w:tabs>
+          <w:tab w:val="left" w:pos="916"/>
+          <w:tab w:val="left" w:pos="1832"/>
+          <w:tab w:val="left" w:pos="2748"/>
+          <w:tab w:val="left" w:pos="3664"/>
+          <w:tab w:val="left" w:pos="4580"/>
+          <w:tab w:val="left" w:pos="5496"/>
+          <w:tab w:val="left" w:pos="6412"/>
+          <w:tab w:val="left" w:pos="7328"/>
+          <w:tab w:val="left" w:pos="8244"/>
+          <w:tab w:val="left" w:pos="9160"/>
+          <w:tab w:val="left" w:pos="10076"/>
+          <w:tab w:val="left" w:pos="10992"/>
+          <w:tab w:val="left" w:pos="11908"/>
+          <w:tab w:val="left" w:pos="12824"/>
+          <w:tab w:val="left" w:pos="13740"/>
+          <w:tab w:val="left" w:pos="14656"/>
+        </w:tabs>
+        <w:spacing w:after="0" w:line="240" w:lineRule="auto"/>
+        <w:textAlignment w:val="baseline"/>
+        <w:rPr>
+          <w:rFonts w:ascii="Courier New" w:eastAsia="Times New Roman" w:hAnsi="Courier New" w:cs="Courier New"/>
+          <w:color w:val="333333"/>
+          <w:sz w:val="24"/>
+          <w:szCs w:val="24"/>
         </w:rPr>
       </w:pPr>
     </w:p>
@@ -54865,6 +56298,7 @@
   <w:style w:type="character" w:default="1" w:styleId="DefaultParagraphFont">
     <w:name w:val="Default Paragraph Font"/>
     <w:uiPriority w:val="1"/>
+    <w:semiHidden/>
     <w:unhideWhenUsed/>
   </w:style>
   <w:style w:type="table" w:default="1" w:styleId="TableNormal">

</xml_diff>